<commit_message>
edit docstring, edit assignment doc
</commit_message>
<xml_diff>
--- a/a3/CSCD01.docx
+++ b/a3/CSCD01.docx
@@ -298,6 +298,14 @@
         <w:tab/>
         <w:t>Bug #1</w:t>
       </w:r>
+      <w:r>
+        <w:rPr>
+          <w:rFonts w:ascii="Arial" w:hAnsi="Arial" w:cs="Arial"/>
+          <w:sz w:val="28"/>
+          <w:szCs w:val="28"/>
+        </w:rPr>
+        <w:t xml:space="preserve"> ………………………………………………………….  3</w:t>
+      </w:r>
     </w:p>
     <w:p>
       <w:pPr>
@@ -325,6 +333,14 @@
         <w:tab/>
         <w:t>Description</w:t>
       </w:r>
+      <w:r>
+        <w:rPr>
+          <w:rFonts w:ascii="Arial" w:hAnsi="Arial" w:cs="Arial"/>
+          <w:sz w:val="28"/>
+          <w:szCs w:val="28"/>
+        </w:rPr>
+        <w:t xml:space="preserve"> ………………………………………………  3</w:t>
+      </w:r>
     </w:p>
     <w:p>
       <w:pPr>
@@ -360,6 +376,14 @@
         </w:rPr>
         <w:t xml:space="preserve"> and Design</w:t>
       </w:r>
+      <w:r>
+        <w:rPr>
+          <w:rFonts w:ascii="Arial" w:hAnsi="Arial" w:cs="Arial"/>
+          <w:sz w:val="28"/>
+          <w:szCs w:val="28"/>
+        </w:rPr>
+        <w:t xml:space="preserve"> ……………………………… 4</w:t>
+      </w:r>
     </w:p>
     <w:p>
       <w:pPr>
@@ -379,6 +403,32 @@
         <w:tab/>
         <w:t>Bug #2</w:t>
       </w:r>
+      <w:r>
+        <w:rPr>
+          <w:rFonts w:ascii="Arial" w:hAnsi="Arial" w:cs="Arial"/>
+          <w:sz w:val="28"/>
+          <w:szCs w:val="28"/>
+        </w:rPr>
+        <w:t xml:space="preserve"> ………………………………………………………</w:t>
+      </w:r>
+      <w:proofErr w:type="gramStart"/>
+      <w:r>
+        <w:rPr>
+          <w:rFonts w:ascii="Arial" w:hAnsi="Arial" w:cs="Arial"/>
+          <w:sz w:val="28"/>
+          <w:szCs w:val="28"/>
+        </w:rPr>
+        <w:t>…..</w:t>
+      </w:r>
+      <w:proofErr w:type="gramEnd"/>
+      <w:r>
+        <w:rPr>
+          <w:rFonts w:ascii="Arial" w:hAnsi="Arial" w:cs="Arial"/>
+          <w:sz w:val="28"/>
+          <w:szCs w:val="28"/>
+        </w:rPr>
+        <w:t xml:space="preserve"> 6</w:t>
+      </w:r>
     </w:p>
     <w:p>
       <w:pPr>
@@ -396,6 +446,32 @@
           <w:szCs w:val="28"/>
         </w:rPr>
         <w:t>Bug selected</w:t>
+      </w:r>
+      <w:r>
+        <w:rPr>
+          <w:rFonts w:ascii="Arial" w:hAnsi="Arial" w:cs="Arial"/>
+          <w:sz w:val="28"/>
+          <w:szCs w:val="28"/>
+        </w:rPr>
+        <w:t xml:space="preserve"> ………………………………………………………</w:t>
+      </w:r>
+      <w:proofErr w:type="gramStart"/>
+      <w:r>
+        <w:rPr>
+          <w:rFonts w:ascii="Arial" w:hAnsi="Arial" w:cs="Arial"/>
+          <w:sz w:val="28"/>
+          <w:szCs w:val="28"/>
+        </w:rPr>
+        <w:t>…..</w:t>
+      </w:r>
+      <w:proofErr w:type="gramEnd"/>
+      <w:r>
+        <w:rPr>
+          <w:rFonts w:ascii="Arial" w:hAnsi="Arial" w:cs="Arial"/>
+          <w:sz w:val="28"/>
+          <w:szCs w:val="28"/>
+        </w:rPr>
+        <w:t xml:space="preserve"> 8</w:t>
       </w:r>
     </w:p>
     <w:p>
@@ -416,6 +492,22 @@
         <w:tab/>
         <w:t>Decision to select bug</w:t>
       </w:r>
+      <w:r>
+        <w:rPr>
+          <w:rFonts w:ascii="Arial" w:hAnsi="Arial" w:cs="Arial"/>
+          <w:sz w:val="28"/>
+          <w:szCs w:val="28"/>
+        </w:rPr>
+        <w:t xml:space="preserve"> ………………………………………… </w:t>
+      </w:r>
+      <w:r>
+        <w:rPr>
+          <w:rFonts w:ascii="Arial" w:hAnsi="Arial" w:cs="Arial"/>
+          <w:sz w:val="28"/>
+          <w:szCs w:val="28"/>
+        </w:rPr>
+        <w:t>8</w:t>
+      </w:r>
     </w:p>
     <w:p>
       <w:pPr>
@@ -433,7 +525,33 @@
           <w:szCs w:val="28"/>
         </w:rPr>
         <w:tab/>
-        <w:t>Implementation</w:t>
+        <w:t xml:space="preserve">Documentation </w:t>
+      </w:r>
+      <w:r>
+        <w:rPr>
+          <w:rFonts w:ascii="Arial" w:hAnsi="Arial" w:cs="Arial"/>
+          <w:sz w:val="28"/>
+          <w:szCs w:val="28"/>
+        </w:rPr>
+        <w:t>…………</w:t>
+      </w:r>
+      <w:proofErr w:type="gramStart"/>
+      <w:r>
+        <w:rPr>
+          <w:rFonts w:ascii="Arial" w:hAnsi="Arial" w:cs="Arial"/>
+          <w:sz w:val="28"/>
+          <w:szCs w:val="28"/>
+        </w:rPr>
+        <w:t>…..</w:t>
+      </w:r>
+      <w:proofErr w:type="gramEnd"/>
+      <w:r>
+        <w:rPr>
+          <w:rFonts w:ascii="Arial" w:hAnsi="Arial" w:cs="Arial"/>
+          <w:sz w:val="28"/>
+          <w:szCs w:val="28"/>
+        </w:rPr>
+        <w:t>………………………………….. 8</w:t>
       </w:r>
     </w:p>
     <w:p>
@@ -452,119 +570,112 @@
           <w:szCs w:val="28"/>
         </w:rPr>
         <w:tab/>
-        <w:t>Documentation and Testing</w:t>
-      </w:r>
-    </w:p>
-    <w:p>
-      <w:pPr>
-        <w:spacing w:line="360" w:lineRule="auto"/>
-        <w:rPr>
-          <w:rFonts w:ascii="Arial" w:hAnsi="Arial" w:cs="Arial"/>
-          <w:sz w:val="28"/>
-          <w:szCs w:val="28"/>
-        </w:rPr>
-      </w:pPr>
-    </w:p>
-    <w:p>
-      <w:pPr>
-        <w:spacing w:line="360" w:lineRule="auto"/>
-        <w:rPr>
-          <w:rFonts w:ascii="Arial" w:hAnsi="Arial" w:cs="Arial"/>
-          <w:sz w:val="28"/>
-          <w:szCs w:val="28"/>
-        </w:rPr>
-      </w:pPr>
-    </w:p>
-    <w:p>
-      <w:pPr>
-        <w:spacing w:line="360" w:lineRule="auto"/>
-        <w:rPr>
-          <w:rFonts w:ascii="Arial" w:hAnsi="Arial" w:cs="Arial"/>
-          <w:sz w:val="28"/>
-          <w:szCs w:val="28"/>
-        </w:rPr>
-      </w:pPr>
-    </w:p>
-    <w:p>
-      <w:pPr>
-        <w:spacing w:line="360" w:lineRule="auto"/>
-        <w:rPr>
-          <w:rFonts w:ascii="Arial" w:hAnsi="Arial" w:cs="Arial"/>
-          <w:sz w:val="28"/>
-          <w:szCs w:val="28"/>
-        </w:rPr>
-      </w:pPr>
-    </w:p>
-    <w:p>
-      <w:pPr>
-        <w:spacing w:line="360" w:lineRule="auto"/>
-        <w:rPr>
-          <w:rFonts w:ascii="Arial" w:hAnsi="Arial" w:cs="Arial"/>
-          <w:sz w:val="28"/>
-          <w:szCs w:val="28"/>
-        </w:rPr>
-      </w:pPr>
-    </w:p>
-    <w:p>
-      <w:pPr>
-        <w:spacing w:line="360" w:lineRule="auto"/>
-        <w:rPr>
-          <w:rFonts w:ascii="Arial" w:hAnsi="Arial" w:cs="Arial"/>
-          <w:sz w:val="28"/>
-          <w:szCs w:val="28"/>
-        </w:rPr>
-      </w:pPr>
-    </w:p>
-    <w:p>
-      <w:pPr>
-        <w:spacing w:line="360" w:lineRule="auto"/>
-        <w:rPr>
-          <w:rFonts w:ascii="Arial" w:hAnsi="Arial" w:cs="Arial"/>
-          <w:sz w:val="28"/>
-          <w:szCs w:val="28"/>
-        </w:rPr>
-      </w:pPr>
-    </w:p>
-    <w:p>
-      <w:pPr>
-        <w:spacing w:line="360" w:lineRule="auto"/>
-        <w:rPr>
-          <w:rFonts w:ascii="Arial" w:hAnsi="Arial" w:cs="Arial"/>
-          <w:sz w:val="28"/>
-          <w:szCs w:val="28"/>
-        </w:rPr>
-      </w:pPr>
-    </w:p>
-    <w:p>
-      <w:pPr>
-        <w:spacing w:line="360" w:lineRule="auto"/>
-        <w:rPr>
-          <w:rFonts w:ascii="Arial" w:hAnsi="Arial" w:cs="Arial"/>
-          <w:sz w:val="28"/>
-          <w:szCs w:val="28"/>
-        </w:rPr>
-      </w:pPr>
-    </w:p>
-    <w:p>
-      <w:pPr>
-        <w:spacing w:line="360" w:lineRule="auto"/>
-        <w:rPr>
-          <w:rFonts w:ascii="Arial" w:hAnsi="Arial" w:cs="Arial"/>
-          <w:sz w:val="28"/>
-          <w:szCs w:val="28"/>
-        </w:rPr>
-      </w:pPr>
-    </w:p>
-    <w:p>
-      <w:pPr>
-        <w:spacing w:line="360" w:lineRule="auto"/>
-        <w:rPr>
-          <w:rFonts w:ascii="Arial" w:hAnsi="Arial" w:cs="Arial"/>
-          <w:sz w:val="28"/>
-          <w:szCs w:val="28"/>
-        </w:rPr>
-      </w:pPr>
-      <w:r>
+        <w:t>Testing …………………………………………………………. 10</w:t>
+      </w:r>
+    </w:p>
+    <w:p>
+      <w:pPr>
+        <w:spacing w:line="360" w:lineRule="auto"/>
+        <w:rPr>
+          <w:rFonts w:ascii="Arial" w:hAnsi="Arial" w:cs="Arial"/>
+          <w:sz w:val="28"/>
+          <w:szCs w:val="28"/>
+        </w:rPr>
+      </w:pPr>
+    </w:p>
+    <w:p>
+      <w:pPr>
+        <w:spacing w:line="360" w:lineRule="auto"/>
+        <w:rPr>
+          <w:rFonts w:ascii="Arial" w:hAnsi="Arial" w:cs="Arial"/>
+          <w:sz w:val="28"/>
+          <w:szCs w:val="28"/>
+        </w:rPr>
+      </w:pPr>
+    </w:p>
+    <w:p>
+      <w:pPr>
+        <w:spacing w:line="360" w:lineRule="auto"/>
+        <w:rPr>
+          <w:rFonts w:ascii="Arial" w:hAnsi="Arial" w:cs="Arial"/>
+          <w:sz w:val="28"/>
+          <w:szCs w:val="28"/>
+        </w:rPr>
+      </w:pPr>
+    </w:p>
+    <w:p>
+      <w:pPr>
+        <w:spacing w:line="360" w:lineRule="auto"/>
+        <w:rPr>
+          <w:rFonts w:ascii="Arial" w:hAnsi="Arial" w:cs="Arial"/>
+          <w:sz w:val="28"/>
+          <w:szCs w:val="28"/>
+        </w:rPr>
+      </w:pPr>
+    </w:p>
+    <w:p>
+      <w:pPr>
+        <w:spacing w:line="360" w:lineRule="auto"/>
+        <w:rPr>
+          <w:rFonts w:ascii="Arial" w:hAnsi="Arial" w:cs="Arial"/>
+          <w:sz w:val="28"/>
+          <w:szCs w:val="28"/>
+        </w:rPr>
+      </w:pPr>
+    </w:p>
+    <w:p>
+      <w:pPr>
+        <w:spacing w:line="360" w:lineRule="auto"/>
+        <w:rPr>
+          <w:rFonts w:ascii="Arial" w:hAnsi="Arial" w:cs="Arial"/>
+          <w:sz w:val="28"/>
+          <w:szCs w:val="28"/>
+        </w:rPr>
+      </w:pPr>
+    </w:p>
+    <w:p>
+      <w:pPr>
+        <w:spacing w:line="360" w:lineRule="auto"/>
+        <w:rPr>
+          <w:rFonts w:ascii="Arial" w:hAnsi="Arial" w:cs="Arial"/>
+          <w:sz w:val="28"/>
+          <w:szCs w:val="28"/>
+        </w:rPr>
+      </w:pPr>
+    </w:p>
+    <w:p>
+      <w:pPr>
+        <w:spacing w:line="360" w:lineRule="auto"/>
+        <w:rPr>
+          <w:rFonts w:ascii="Arial" w:hAnsi="Arial" w:cs="Arial"/>
+          <w:sz w:val="28"/>
+          <w:szCs w:val="28"/>
+        </w:rPr>
+      </w:pPr>
+    </w:p>
+    <w:p>
+      <w:pPr>
+        <w:spacing w:line="360" w:lineRule="auto"/>
+        <w:rPr>
+          <w:rFonts w:ascii="Arial" w:hAnsi="Arial" w:cs="Arial"/>
+          <w:sz w:val="28"/>
+          <w:szCs w:val="28"/>
+        </w:rPr>
+      </w:pPr>
+    </w:p>
+    <w:p>
+      <w:pPr>
+        <w:spacing w:line="360" w:lineRule="auto"/>
+        <w:rPr>
+          <w:rFonts w:ascii="Arial" w:hAnsi="Arial" w:cs="Arial"/>
+          <w:sz w:val="28"/>
+          <w:szCs w:val="28"/>
+        </w:rPr>
+      </w:pPr>
+    </w:p>
+    <w:p>
+      <w:pPr>
+        <w:spacing w:line="360" w:lineRule="auto"/>
         <w:rPr>
           <w:rFonts w:ascii="Arial" w:hAnsi="Arial" w:cs="Arial"/>
           <w:b/>
@@ -573,9 +684,7 @@
           <w:szCs w:val="28"/>
           <w:u w:val="single"/>
         </w:rPr>
-        <w:lastRenderedPageBreak/>
-        <w:t>Bugs Examined:</w:t>
-      </w:r>
+      </w:pPr>
     </w:p>
     <w:p>
       <w:pPr>
@@ -595,8 +704,18 @@
           <w:szCs w:val="28"/>
           <w:u w:val="single"/>
         </w:rPr>
-        <w:t>Bug #1:</w:t>
-      </w:r>
+        <w:t>Bugs Examined:</w:t>
+      </w:r>
+    </w:p>
+    <w:p>
+      <w:pPr>
+        <w:spacing w:line="360" w:lineRule="auto"/>
+        <w:rPr>
+          <w:rFonts w:ascii="Arial" w:hAnsi="Arial" w:cs="Arial"/>
+          <w:sz w:val="28"/>
+          <w:szCs w:val="28"/>
+        </w:rPr>
+      </w:pPr>
       <w:r>
         <w:rPr>
           <w:rFonts w:ascii="Arial" w:hAnsi="Arial" w:cs="Arial"/>
@@ -604,6 +723,17 @@
           <w:bCs/>
           <w:sz w:val="28"/>
           <w:szCs w:val="28"/>
+          <w:u w:val="single"/>
+        </w:rPr>
+        <w:t>Bug #1:</w:t>
+      </w:r>
+      <w:r>
+        <w:rPr>
+          <w:rFonts w:ascii="Arial" w:hAnsi="Arial" w:cs="Arial"/>
+          <w:b/>
+          <w:bCs/>
+          <w:sz w:val="28"/>
+          <w:szCs w:val="28"/>
         </w:rPr>
         <w:t xml:space="preserve"> </w:t>
       </w:r>
@@ -643,7 +773,7 @@
           <w:szCs w:val="28"/>
         </w:rPr>
       </w:pPr>
-      <w:hyperlink r:id="rId5" w:history="1">
+      <w:hyperlink r:id="rId7" w:history="1">
         <w:r>
           <w:rPr>
             <w:rStyle w:val="Hyperlink"/>
@@ -651,7 +781,25 @@
             <w:sz w:val="28"/>
             <w:szCs w:val="28"/>
           </w:rPr>
-          <w:t>https://github.com/scikit-learn/scikit-learn/issues/16426</w:t>
+          <w:t>https://github.co</w:t>
+        </w:r>
+        <w:r>
+          <w:rPr>
+            <w:rStyle w:val="Hyperlink"/>
+            <w:rFonts w:ascii="Arial" w:hAnsi="Arial" w:cs="Arial"/>
+            <w:sz w:val="28"/>
+            <w:szCs w:val="28"/>
+          </w:rPr>
+          <w:t>m</w:t>
+        </w:r>
+        <w:r>
+          <w:rPr>
+            <w:rStyle w:val="Hyperlink"/>
+            <w:rFonts w:ascii="Arial" w:hAnsi="Arial" w:cs="Arial"/>
+            <w:sz w:val="28"/>
+            <w:szCs w:val="28"/>
+          </w:rPr>
+          <w:t>/scikit-learn/scikit-learn/issues/16426</w:t>
         </w:r>
       </w:hyperlink>
     </w:p>
@@ -899,15 +1047,7 @@
           <w:sz w:val="28"/>
           <w:szCs w:val="28"/>
         </w:rPr>
-        <w:t>not expected to change the shape of the input in any way</w:t>
-      </w:r>
-      <w:r>
-        <w:rPr>
-          <w:rFonts w:ascii="Arial" w:hAnsi="Arial" w:cs="Arial"/>
-          <w:sz w:val="28"/>
-          <w:szCs w:val="28"/>
-        </w:rPr>
-        <w:t xml:space="preserve">; this would be considered the “bug” portion. The enhancement portion to the module, is for the user to be able to decide </w:t>
+        <w:t xml:space="preserve">not expected to change the shape of </w:t>
       </w:r>
       <w:r>
         <w:rPr>
@@ -916,7 +1056,15 @@
           <w:szCs w:val="28"/>
         </w:rPr>
         <w:lastRenderedPageBreak/>
-        <w:t xml:space="preserve">whether dropping the column corresponding to </w:t>
+        <w:t>the input in any way</w:t>
+      </w:r>
+      <w:r>
+        <w:rPr>
+          <w:rFonts w:ascii="Arial" w:hAnsi="Arial" w:cs="Arial"/>
+          <w:sz w:val="28"/>
+          <w:szCs w:val="28"/>
+        </w:rPr>
+        <w:t xml:space="preserve">; this would be considered the “bug” portion. The enhancement portion to the module, is for the user to be able to decide whether dropping the column corresponding to </w:t>
       </w:r>
       <w:proofErr w:type="spellStart"/>
       <w:r>
@@ -1011,7 +1159,7 @@
                     <pic:cNvPicPr/>
                   </pic:nvPicPr>
                   <pic:blipFill>
-                    <a:blip r:embed="rId6"/>
+                    <a:blip r:embed="rId8"/>
                     <a:stretch>
                       <a:fillRect/>
                     </a:stretch>
@@ -1185,7 +1333,16 @@
           <w:sz w:val="28"/>
           <w:szCs w:val="28"/>
         </w:rPr>
-        <w:t xml:space="preserve">” will be added, which allows the user to decide whether or not columns corresponding to the model’s </w:t>
+        <w:t xml:space="preserve">” will be </w:t>
+      </w:r>
+      <w:r>
+        <w:rPr>
+          <w:rFonts w:ascii="Arial" w:hAnsi="Arial" w:cs="Arial"/>
+          <w:sz w:val="28"/>
+          <w:szCs w:val="28"/>
+        </w:rPr>
+        <w:lastRenderedPageBreak/>
+        <w:t xml:space="preserve">added, which allows the user to decide whether or not columns corresponding to the model’s </w:t>
       </w:r>
       <w:proofErr w:type="spellStart"/>
       <w:r>
@@ -1211,16 +1368,7 @@
           <w:sz w:val="28"/>
           <w:szCs w:val="28"/>
         </w:rPr>
-        <w:t xml:space="preserve">The default </w:t>
-      </w:r>
-      <w:r>
-        <w:rPr>
-          <w:rFonts w:ascii="Arial" w:hAnsi="Arial" w:cs="Arial"/>
-          <w:sz w:val="28"/>
-          <w:szCs w:val="28"/>
-        </w:rPr>
-        <w:lastRenderedPageBreak/>
-        <w:t>value will be set to “True”, as the default behaviour of</w:t>
+        <w:t>The default value will be set to “True”, as the default behaviour of</w:t>
       </w:r>
       <w:r>
         <w:rPr>
@@ -1596,9 +1744,9 @@
         </w:rPr>
         <w:lastRenderedPageBreak/>
         <w:drawing>
-          <wp:inline distT="0" distB="0" distL="0" distR="0" wp14:anchorId="135A66A6" wp14:editId="17C91150">
-            <wp:extent cx="4940135" cy="4073501"/>
-            <wp:effectExtent l="0" t="0" r="0" b="3810"/>
+          <wp:inline distT="0" distB="0" distL="0" distR="0" wp14:anchorId="135A66A6" wp14:editId="4DCF649C">
+            <wp:extent cx="4762005" cy="3926621"/>
+            <wp:effectExtent l="0" t="0" r="635" b="0"/>
             <wp:docPr id="2" name="Picture 2"/>
             <wp:cNvGraphicFramePr>
               <a:graphicFrameLocks xmlns:a="http://schemas.openxmlformats.org/drawingml/2006/main" noChangeAspect="1"/>
@@ -1611,7 +1759,7 @@
                     <pic:cNvPicPr/>
                   </pic:nvPicPr>
                   <pic:blipFill>
-                    <a:blip r:embed="rId7"/>
+                    <a:blip r:embed="rId9"/>
                     <a:stretch>
                       <a:fillRect/>
                     </a:stretch>
@@ -1619,7 +1767,7 @@
                   <pic:spPr>
                     <a:xfrm>
                       <a:off x="0" y="0"/>
-                      <a:ext cx="4992264" cy="4116485"/>
+                      <a:ext cx="4840929" cy="3991700"/>
                     </a:xfrm>
                     <a:prstGeom prst="rect">
                       <a:avLst/>
@@ -1634,7 +1782,7 @@
     </w:p>
     <w:p>
       <w:pPr>
-        <w:spacing w:after="0" w:line="240" w:lineRule="auto"/>
+        <w:spacing w:after="0" w:line="360" w:lineRule="auto"/>
         <w:rPr>
           <w:rFonts w:ascii="Arial" w:eastAsia="Times New Roman" w:hAnsi="Arial" w:cs="Arial"/>
           <w:b/>
@@ -1645,10 +1793,7 @@
           <w:u w:val="single"/>
         </w:rPr>
       </w:pPr>
-    </w:p>
-    <w:p>
-      <w:pPr>
-        <w:spacing w:after="0" w:line="240" w:lineRule="auto"/>
+      <w:r>
         <w:rPr>
           <w:rFonts w:ascii="Arial" w:eastAsia="Times New Roman" w:hAnsi="Arial" w:cs="Arial"/>
           <w:b/>
@@ -1658,11 +1803,9 @@
           <w:szCs w:val="28"/>
           <w:u w:val="single"/>
         </w:rPr>
-      </w:pPr>
-    </w:p>
-    <w:p>
-      <w:pPr>
-        <w:spacing w:after="0" w:line="240" w:lineRule="auto"/>
+        <w:t>Bug #2:</w:t>
+      </w:r>
+      <w:r>
         <w:rPr>
           <w:rFonts w:ascii="Arial" w:eastAsia="Times New Roman" w:hAnsi="Arial" w:cs="Arial"/>
           <w:b/>
@@ -1670,268 +1813,6 @@
           <w:color w:val="000000"/>
           <w:sz w:val="28"/>
           <w:szCs w:val="28"/>
-          <w:u w:val="single"/>
-        </w:rPr>
-      </w:pPr>
-    </w:p>
-    <w:p>
-      <w:pPr>
-        <w:spacing w:after="0" w:line="240" w:lineRule="auto"/>
-        <w:rPr>
-          <w:rFonts w:ascii="Arial" w:eastAsia="Times New Roman" w:hAnsi="Arial" w:cs="Arial"/>
-          <w:b/>
-          <w:bCs/>
-          <w:color w:val="000000"/>
-          <w:sz w:val="28"/>
-          <w:szCs w:val="28"/>
-          <w:u w:val="single"/>
-        </w:rPr>
-      </w:pPr>
-    </w:p>
-    <w:p>
-      <w:pPr>
-        <w:spacing w:after="0" w:line="240" w:lineRule="auto"/>
-        <w:rPr>
-          <w:rFonts w:ascii="Arial" w:eastAsia="Times New Roman" w:hAnsi="Arial" w:cs="Arial"/>
-          <w:b/>
-          <w:bCs/>
-          <w:color w:val="000000"/>
-          <w:sz w:val="28"/>
-          <w:szCs w:val="28"/>
-          <w:u w:val="single"/>
-        </w:rPr>
-      </w:pPr>
-    </w:p>
-    <w:p>
-      <w:pPr>
-        <w:spacing w:after="0" w:line="240" w:lineRule="auto"/>
-        <w:rPr>
-          <w:rFonts w:ascii="Arial" w:eastAsia="Times New Roman" w:hAnsi="Arial" w:cs="Arial"/>
-          <w:b/>
-          <w:bCs/>
-          <w:color w:val="000000"/>
-          <w:sz w:val="28"/>
-          <w:szCs w:val="28"/>
-          <w:u w:val="single"/>
-        </w:rPr>
-      </w:pPr>
-    </w:p>
-    <w:p>
-      <w:pPr>
-        <w:spacing w:after="0" w:line="240" w:lineRule="auto"/>
-        <w:rPr>
-          <w:rFonts w:ascii="Arial" w:eastAsia="Times New Roman" w:hAnsi="Arial" w:cs="Arial"/>
-          <w:b/>
-          <w:bCs/>
-          <w:color w:val="000000"/>
-          <w:sz w:val="28"/>
-          <w:szCs w:val="28"/>
-          <w:u w:val="single"/>
-        </w:rPr>
-      </w:pPr>
-    </w:p>
-    <w:p>
-      <w:pPr>
-        <w:spacing w:after="0" w:line="240" w:lineRule="auto"/>
-        <w:rPr>
-          <w:rFonts w:ascii="Arial" w:eastAsia="Times New Roman" w:hAnsi="Arial" w:cs="Arial"/>
-          <w:b/>
-          <w:bCs/>
-          <w:color w:val="000000"/>
-          <w:sz w:val="28"/>
-          <w:szCs w:val="28"/>
-          <w:u w:val="single"/>
-        </w:rPr>
-      </w:pPr>
-    </w:p>
-    <w:p>
-      <w:pPr>
-        <w:spacing w:after="0" w:line="240" w:lineRule="auto"/>
-        <w:rPr>
-          <w:rFonts w:ascii="Arial" w:eastAsia="Times New Roman" w:hAnsi="Arial" w:cs="Arial"/>
-          <w:b/>
-          <w:bCs/>
-          <w:color w:val="000000"/>
-          <w:sz w:val="28"/>
-          <w:szCs w:val="28"/>
-          <w:u w:val="single"/>
-        </w:rPr>
-      </w:pPr>
-    </w:p>
-    <w:p>
-      <w:pPr>
-        <w:spacing w:after="0" w:line="240" w:lineRule="auto"/>
-        <w:rPr>
-          <w:rFonts w:ascii="Arial" w:eastAsia="Times New Roman" w:hAnsi="Arial" w:cs="Arial"/>
-          <w:b/>
-          <w:bCs/>
-          <w:color w:val="000000"/>
-          <w:sz w:val="28"/>
-          <w:szCs w:val="28"/>
-          <w:u w:val="single"/>
-        </w:rPr>
-      </w:pPr>
-    </w:p>
-    <w:p>
-      <w:pPr>
-        <w:spacing w:after="0" w:line="240" w:lineRule="auto"/>
-        <w:rPr>
-          <w:rFonts w:ascii="Arial" w:eastAsia="Times New Roman" w:hAnsi="Arial" w:cs="Arial"/>
-          <w:b/>
-          <w:bCs/>
-          <w:color w:val="000000"/>
-          <w:sz w:val="28"/>
-          <w:szCs w:val="28"/>
-          <w:u w:val="single"/>
-        </w:rPr>
-      </w:pPr>
-    </w:p>
-    <w:p>
-      <w:pPr>
-        <w:spacing w:after="0" w:line="240" w:lineRule="auto"/>
-        <w:rPr>
-          <w:rFonts w:ascii="Arial" w:eastAsia="Times New Roman" w:hAnsi="Arial" w:cs="Arial"/>
-          <w:b/>
-          <w:bCs/>
-          <w:color w:val="000000"/>
-          <w:sz w:val="28"/>
-          <w:szCs w:val="28"/>
-          <w:u w:val="single"/>
-        </w:rPr>
-      </w:pPr>
-    </w:p>
-    <w:p>
-      <w:pPr>
-        <w:spacing w:after="0" w:line="240" w:lineRule="auto"/>
-        <w:rPr>
-          <w:rFonts w:ascii="Arial" w:eastAsia="Times New Roman" w:hAnsi="Arial" w:cs="Arial"/>
-          <w:b/>
-          <w:bCs/>
-          <w:color w:val="000000"/>
-          <w:sz w:val="28"/>
-          <w:szCs w:val="28"/>
-          <w:u w:val="single"/>
-        </w:rPr>
-      </w:pPr>
-    </w:p>
-    <w:p>
-      <w:pPr>
-        <w:spacing w:after="0" w:line="240" w:lineRule="auto"/>
-        <w:rPr>
-          <w:rFonts w:ascii="Arial" w:eastAsia="Times New Roman" w:hAnsi="Arial" w:cs="Arial"/>
-          <w:b/>
-          <w:bCs/>
-          <w:color w:val="000000"/>
-          <w:sz w:val="28"/>
-          <w:szCs w:val="28"/>
-          <w:u w:val="single"/>
-        </w:rPr>
-      </w:pPr>
-    </w:p>
-    <w:p>
-      <w:pPr>
-        <w:spacing w:after="0" w:line="240" w:lineRule="auto"/>
-        <w:rPr>
-          <w:rFonts w:ascii="Arial" w:eastAsia="Times New Roman" w:hAnsi="Arial" w:cs="Arial"/>
-          <w:b/>
-          <w:bCs/>
-          <w:color w:val="000000"/>
-          <w:sz w:val="28"/>
-          <w:szCs w:val="28"/>
-          <w:u w:val="single"/>
-        </w:rPr>
-      </w:pPr>
-    </w:p>
-    <w:p>
-      <w:pPr>
-        <w:spacing w:after="0" w:line="240" w:lineRule="auto"/>
-        <w:rPr>
-          <w:rFonts w:ascii="Arial" w:eastAsia="Times New Roman" w:hAnsi="Arial" w:cs="Arial"/>
-          <w:b/>
-          <w:bCs/>
-          <w:color w:val="000000"/>
-          <w:sz w:val="28"/>
-          <w:szCs w:val="28"/>
-          <w:u w:val="single"/>
-        </w:rPr>
-      </w:pPr>
-    </w:p>
-    <w:p>
-      <w:pPr>
-        <w:spacing w:after="0" w:line="240" w:lineRule="auto"/>
-        <w:rPr>
-          <w:rFonts w:ascii="Arial" w:eastAsia="Times New Roman" w:hAnsi="Arial" w:cs="Arial"/>
-          <w:b/>
-          <w:bCs/>
-          <w:color w:val="000000"/>
-          <w:sz w:val="28"/>
-          <w:szCs w:val="28"/>
-          <w:u w:val="single"/>
-        </w:rPr>
-      </w:pPr>
-    </w:p>
-    <w:p>
-      <w:pPr>
-        <w:spacing w:after="0" w:line="240" w:lineRule="auto"/>
-        <w:rPr>
-          <w:rFonts w:ascii="Arial" w:eastAsia="Times New Roman" w:hAnsi="Arial" w:cs="Arial"/>
-          <w:b/>
-          <w:bCs/>
-          <w:color w:val="000000"/>
-          <w:sz w:val="28"/>
-          <w:szCs w:val="28"/>
-          <w:u w:val="single"/>
-        </w:rPr>
-      </w:pPr>
-    </w:p>
-    <w:p>
-      <w:pPr>
-        <w:spacing w:after="0" w:line="240" w:lineRule="auto"/>
-        <w:rPr>
-          <w:rFonts w:ascii="Arial" w:eastAsia="Times New Roman" w:hAnsi="Arial" w:cs="Arial"/>
-          <w:b/>
-          <w:bCs/>
-          <w:color w:val="000000"/>
-          <w:sz w:val="28"/>
-          <w:szCs w:val="28"/>
-          <w:u w:val="single"/>
-        </w:rPr>
-      </w:pPr>
-    </w:p>
-    <w:p>
-      <w:pPr>
-        <w:spacing w:after="0" w:line="240" w:lineRule="auto"/>
-        <w:rPr>
-          <w:rFonts w:ascii="Arial" w:eastAsia="Times New Roman" w:hAnsi="Arial" w:cs="Arial"/>
-          <w:b/>
-          <w:bCs/>
-          <w:color w:val="000000"/>
-          <w:sz w:val="28"/>
-          <w:szCs w:val="28"/>
-          <w:u w:val="single"/>
-        </w:rPr>
-      </w:pPr>
-      <w:r>
-        <w:rPr>
-          <w:rFonts w:ascii="Arial" w:eastAsia="Times New Roman" w:hAnsi="Arial" w:cs="Arial"/>
-          <w:b/>
-          <w:bCs/>
-          <w:color w:val="000000"/>
-          <w:sz w:val="28"/>
-          <w:szCs w:val="28"/>
-          <w:u w:val="single"/>
-        </w:rPr>
-        <w:lastRenderedPageBreak/>
-        <w:t>Bug #2:</w:t>
-      </w:r>
-      <w:r>
-        <w:rPr>
-          <w:rFonts w:ascii="Arial" w:eastAsia="Times New Roman" w:hAnsi="Arial" w:cs="Arial"/>
-          <w:b/>
-          <w:bCs/>
-          <w:color w:val="000000"/>
-          <w:sz w:val="28"/>
-          <w:szCs w:val="28"/>
         </w:rPr>
         <w:t xml:space="preserve"> </w:t>
       </w:r>
@@ -1967,27 +1848,14 @@
     </w:p>
     <w:p>
       <w:pPr>
-        <w:spacing w:after="0" w:line="240" w:lineRule="auto"/>
+        <w:spacing w:after="0" w:line="360" w:lineRule="auto"/>
         <w:rPr>
           <w:rFonts w:ascii="Times New Roman" w:eastAsia="Times New Roman" w:hAnsi="Times New Roman" w:cs="Times New Roman"/>
-          <w:b/>
-          <w:bCs/>
-          <w:sz w:val="28"/>
-          <w:szCs w:val="28"/>
-          <w:u w:val="single"/>
-        </w:rPr>
-      </w:pPr>
-    </w:p>
-    <w:p>
-      <w:pPr>
-        <w:spacing w:after="0" w:line="240" w:lineRule="auto"/>
-        <w:rPr>
-          <w:rFonts w:ascii="Times New Roman" w:eastAsia="Times New Roman" w:hAnsi="Times New Roman" w:cs="Times New Roman"/>
-          <w:sz w:val="28"/>
-          <w:szCs w:val="28"/>
-        </w:rPr>
-      </w:pPr>
-      <w:hyperlink r:id="rId8" w:history="1">
+          <w:sz w:val="28"/>
+          <w:szCs w:val="28"/>
+        </w:rPr>
+      </w:pPr>
+      <w:hyperlink r:id="rId10" w:history="1">
         <w:r>
           <w:rPr>
             <w:rFonts w:ascii="Arial" w:eastAsia="Times New Roman" w:hAnsi="Arial" w:cs="Arial"/>
@@ -2002,7 +1870,7 @@
     </w:p>
     <w:p>
       <w:pPr>
-        <w:spacing w:after="0" w:line="240" w:lineRule="auto"/>
+        <w:spacing w:after="0" w:line="360" w:lineRule="auto"/>
         <w:rPr>
           <w:rFonts w:ascii="Times New Roman" w:eastAsia="Times New Roman" w:hAnsi="Times New Roman" w:cs="Times New Roman"/>
           <w:sz w:val="28"/>
@@ -2012,7 +1880,7 @@
     </w:p>
     <w:p>
       <w:pPr>
-        <w:spacing w:after="0" w:line="240" w:lineRule="auto"/>
+        <w:spacing w:after="0" w:line="360" w:lineRule="auto"/>
         <w:rPr>
           <w:rFonts w:ascii="Times New Roman" w:eastAsia="Times New Roman" w:hAnsi="Times New Roman" w:cs="Times New Roman"/>
           <w:sz w:val="28"/>
@@ -2060,7 +1928,7 @@
     </w:p>
     <w:p>
       <w:pPr>
-        <w:spacing w:after="0" w:line="240" w:lineRule="auto"/>
+        <w:spacing w:after="0" w:line="360" w:lineRule="auto"/>
         <w:rPr>
           <w:rFonts w:ascii="Times New Roman" w:eastAsia="Times New Roman" w:hAnsi="Times New Roman" w:cs="Times New Roman"/>
           <w:sz w:val="28"/>
@@ -2070,7 +1938,7 @@
     </w:p>
     <w:p>
       <w:pPr>
-        <w:spacing w:after="0" w:line="240" w:lineRule="auto"/>
+        <w:spacing w:after="0" w:line="360" w:lineRule="auto"/>
         <w:rPr>
           <w:rFonts w:ascii="Times New Roman" w:eastAsia="Times New Roman" w:hAnsi="Times New Roman" w:cs="Times New Roman"/>
           <w:sz w:val="28"/>
@@ -2093,7 +1961,7 @@
           <w:ilvl w:val="0"/>
           <w:numId w:val="2"/>
         </w:numPr>
-        <w:spacing w:after="0" w:line="240" w:lineRule="auto"/>
+        <w:spacing w:after="0" w:line="360" w:lineRule="auto"/>
         <w:textAlignment w:val="baseline"/>
         <w:rPr>
           <w:rFonts w:ascii="Arial" w:eastAsia="Times New Roman" w:hAnsi="Arial" w:cs="Arial"/>
@@ -2109,6 +1977,7 @@
           <w:sz w:val="28"/>
           <w:szCs w:val="28"/>
         </w:rPr>
+        <w:lastRenderedPageBreak/>
         <w:t xml:space="preserve">Copy </w:t>
       </w:r>
       <w:r>
@@ -2132,7 +2001,7 @@
     </w:p>
     <w:p>
       <w:pPr>
-        <w:spacing w:after="0" w:line="240" w:lineRule="auto"/>
+        <w:spacing w:after="0" w:line="360" w:lineRule="auto"/>
         <w:ind w:left="360"/>
         <w:textAlignment w:val="baseline"/>
         <w:rPr>
@@ -2145,12 +2014,10 @@
     </w:p>
     <w:p>
       <w:pPr>
-        <w:spacing w:after="0" w:line="240" w:lineRule="auto"/>
+        <w:spacing w:after="0" w:line="360" w:lineRule="auto"/>
         <w:textAlignment w:val="baseline"/>
         <w:rPr>
           <w:rFonts w:ascii="Arial" w:eastAsia="Times New Roman" w:hAnsi="Arial" w:cs="Arial"/>
-          <w:b/>
-          <w:bCs/>
           <w:color w:val="000000"/>
           <w:sz w:val="28"/>
           <w:szCs w:val="28"/>
@@ -2160,31 +2027,17 @@
       <w:r>
         <w:rPr>
           <w:rFonts w:ascii="Arial" w:eastAsia="Times New Roman" w:hAnsi="Arial" w:cs="Arial"/>
-          <w:b/>
-          <w:bCs/>
           <w:color w:val="000000"/>
           <w:sz w:val="28"/>
           <w:szCs w:val="28"/>
           <w:u w:val="single"/>
         </w:rPr>
-        <w:t>Example</w:t>
-      </w:r>
-      <w:r>
-        <w:rPr>
-          <w:rFonts w:ascii="Arial" w:eastAsia="Times New Roman" w:hAnsi="Arial" w:cs="Arial"/>
-          <w:b/>
-          <w:bCs/>
-          <w:color w:val="000000"/>
-          <w:sz w:val="28"/>
-          <w:szCs w:val="28"/>
-          <w:u w:val="single"/>
-        </w:rPr>
-        <w:t>:</w:t>
-      </w:r>
-    </w:p>
-    <w:p>
-      <w:pPr>
-        <w:spacing w:after="0" w:line="240" w:lineRule="auto"/>
+        <w:t>Example:</w:t>
+      </w:r>
+    </w:p>
+    <w:p>
+      <w:pPr>
+        <w:spacing w:after="0" w:line="360" w:lineRule="auto"/>
         <w:textAlignment w:val="baseline"/>
         <w:rPr>
           <w:rFonts w:ascii="Arial" w:eastAsia="Times New Roman" w:hAnsi="Arial" w:cs="Arial"/>
@@ -2216,6 +2069,7 @@
               <w:tabs>
                 <w:tab w:val="right" w:pos="2121"/>
               </w:tabs>
+              <w:spacing w:line="360" w:lineRule="auto"/>
               <w:textAlignment w:val="baseline"/>
               <w:rPr>
                 <w:rFonts w:ascii="Arial" w:eastAsia="Times New Roman" w:hAnsi="Arial" w:cs="Arial"/>
@@ -2250,6 +2104,7 @@
           </w:tcPr>
           <w:p>
             <w:pPr>
+              <w:spacing w:line="360" w:lineRule="auto"/>
               <w:textAlignment w:val="baseline"/>
               <w:rPr>
                 <w:rFonts w:ascii="Arial" w:eastAsia="Times New Roman" w:hAnsi="Arial" w:cs="Arial"/>
@@ -2275,6 +2130,7 @@
           </w:tcPr>
           <w:p>
             <w:pPr>
+              <w:spacing w:line="360" w:lineRule="auto"/>
               <w:textAlignment w:val="baseline"/>
               <w:rPr>
                 <w:rFonts w:ascii="Arial" w:eastAsia="Times New Roman" w:hAnsi="Arial" w:cs="Arial"/>
@@ -2300,6 +2156,7 @@
           </w:tcPr>
           <w:p>
             <w:pPr>
+              <w:spacing w:line="360" w:lineRule="auto"/>
               <w:textAlignment w:val="baseline"/>
               <w:rPr>
                 <w:rFonts w:ascii="Arial" w:eastAsia="Times New Roman" w:hAnsi="Arial" w:cs="Arial"/>
@@ -2327,6 +2184,7 @@
           </w:tcPr>
           <w:p>
             <w:pPr>
+              <w:spacing w:line="360" w:lineRule="auto"/>
               <w:textAlignment w:val="baseline"/>
               <w:rPr>
                 <w:rFonts w:ascii="Arial" w:eastAsia="Times New Roman" w:hAnsi="Arial" w:cs="Arial"/>
@@ -2352,6 +2210,7 @@
           </w:tcPr>
           <w:p>
             <w:pPr>
+              <w:spacing w:line="360" w:lineRule="auto"/>
               <w:textAlignment w:val="baseline"/>
               <w:rPr>
                 <w:rFonts w:ascii="Arial" w:eastAsia="Times New Roman" w:hAnsi="Arial" w:cs="Arial"/>
@@ -2377,6 +2236,7 @@
           </w:tcPr>
           <w:p>
             <w:pPr>
+              <w:spacing w:line="360" w:lineRule="auto"/>
               <w:textAlignment w:val="baseline"/>
               <w:rPr>
                 <w:rFonts w:ascii="Arial" w:eastAsia="Times New Roman" w:hAnsi="Arial" w:cs="Arial"/>
@@ -2402,6 +2262,7 @@
           </w:tcPr>
           <w:p>
             <w:pPr>
+              <w:spacing w:line="360" w:lineRule="auto"/>
               <w:textAlignment w:val="baseline"/>
               <w:rPr>
                 <w:rFonts w:ascii="Arial" w:eastAsia="Times New Roman" w:hAnsi="Arial" w:cs="Arial"/>
@@ -2429,6 +2290,7 @@
           </w:tcPr>
           <w:p>
             <w:pPr>
+              <w:spacing w:line="360" w:lineRule="auto"/>
               <w:textAlignment w:val="baseline"/>
               <w:rPr>
                 <w:rFonts w:ascii="Arial" w:eastAsia="Times New Roman" w:hAnsi="Arial" w:cs="Arial"/>
@@ -2454,6 +2316,7 @@
           </w:tcPr>
           <w:p>
             <w:pPr>
+              <w:spacing w:line="360" w:lineRule="auto"/>
               <w:textAlignment w:val="baseline"/>
               <w:rPr>
                 <w:rFonts w:ascii="Arial" w:eastAsia="Times New Roman" w:hAnsi="Arial" w:cs="Arial"/>
@@ -2479,6 +2342,7 @@
           </w:tcPr>
           <w:p>
             <w:pPr>
+              <w:spacing w:line="360" w:lineRule="auto"/>
               <w:textAlignment w:val="baseline"/>
               <w:rPr>
                 <w:rFonts w:ascii="Arial" w:eastAsia="Times New Roman" w:hAnsi="Arial" w:cs="Arial"/>
@@ -2504,6 +2368,7 @@
           </w:tcPr>
           <w:p>
             <w:pPr>
+              <w:spacing w:line="360" w:lineRule="auto"/>
               <w:textAlignment w:val="baseline"/>
               <w:rPr>
                 <w:rFonts w:ascii="Arial" w:eastAsia="Times New Roman" w:hAnsi="Arial" w:cs="Arial"/>
@@ -2531,6 +2396,7 @@
           </w:tcPr>
           <w:p>
             <w:pPr>
+              <w:spacing w:line="360" w:lineRule="auto"/>
               <w:textAlignment w:val="baseline"/>
               <w:rPr>
                 <w:rFonts w:ascii="Arial" w:eastAsia="Times New Roman" w:hAnsi="Arial" w:cs="Arial"/>
@@ -2556,6 +2422,7 @@
           </w:tcPr>
           <w:p>
             <w:pPr>
+              <w:spacing w:line="360" w:lineRule="auto"/>
               <w:textAlignment w:val="baseline"/>
               <w:rPr>
                 <w:rFonts w:ascii="Arial" w:eastAsia="Times New Roman" w:hAnsi="Arial" w:cs="Arial"/>
@@ -2581,6 +2448,7 @@
           </w:tcPr>
           <w:p>
             <w:pPr>
+              <w:spacing w:line="360" w:lineRule="auto"/>
               <w:textAlignment w:val="baseline"/>
               <w:rPr>
                 <w:rFonts w:ascii="Arial" w:eastAsia="Times New Roman" w:hAnsi="Arial" w:cs="Arial"/>
@@ -2606,6 +2474,7 @@
           </w:tcPr>
           <w:p>
             <w:pPr>
+              <w:spacing w:line="360" w:lineRule="auto"/>
               <w:textAlignment w:val="baseline"/>
               <w:rPr>
                 <w:rFonts w:ascii="Arial" w:eastAsia="Times New Roman" w:hAnsi="Arial" w:cs="Arial"/>
@@ -2633,6 +2502,7 @@
           </w:tcPr>
           <w:p>
             <w:pPr>
+              <w:spacing w:line="360" w:lineRule="auto"/>
               <w:textAlignment w:val="baseline"/>
               <w:rPr>
                 <w:rFonts w:ascii="Arial" w:eastAsia="Times New Roman" w:hAnsi="Arial" w:cs="Arial"/>
@@ -2658,6 +2528,7 @@
           </w:tcPr>
           <w:p>
             <w:pPr>
+              <w:spacing w:line="360" w:lineRule="auto"/>
               <w:textAlignment w:val="baseline"/>
               <w:rPr>
                 <w:rFonts w:ascii="Arial" w:eastAsia="Times New Roman" w:hAnsi="Arial" w:cs="Arial"/>
@@ -2683,6 +2554,7 @@
           </w:tcPr>
           <w:p>
             <w:pPr>
+              <w:spacing w:line="360" w:lineRule="auto"/>
               <w:textAlignment w:val="baseline"/>
               <w:rPr>
                 <w:rFonts w:ascii="Arial" w:eastAsia="Times New Roman" w:hAnsi="Arial" w:cs="Arial"/>
@@ -2708,6 +2580,7 @@
           </w:tcPr>
           <w:p>
             <w:pPr>
+              <w:spacing w:line="360" w:lineRule="auto"/>
               <w:textAlignment w:val="baseline"/>
               <w:rPr>
                 <w:rFonts w:ascii="Arial" w:eastAsia="Times New Roman" w:hAnsi="Arial" w:cs="Arial"/>
@@ -2735,6 +2608,7 @@
           </w:tcPr>
           <w:p>
             <w:pPr>
+              <w:spacing w:line="360" w:lineRule="auto"/>
               <w:textAlignment w:val="baseline"/>
               <w:rPr>
                 <w:rFonts w:ascii="Arial" w:eastAsia="Times New Roman" w:hAnsi="Arial" w:cs="Arial"/>
@@ -2760,6 +2634,7 @@
           </w:tcPr>
           <w:p>
             <w:pPr>
+              <w:spacing w:line="360" w:lineRule="auto"/>
               <w:textAlignment w:val="baseline"/>
               <w:rPr>
                 <w:rFonts w:ascii="Arial" w:eastAsia="Times New Roman" w:hAnsi="Arial" w:cs="Arial"/>
@@ -2785,6 +2660,7 @@
           </w:tcPr>
           <w:p>
             <w:pPr>
+              <w:spacing w:line="360" w:lineRule="auto"/>
               <w:textAlignment w:val="baseline"/>
               <w:rPr>
                 <w:rFonts w:ascii="Arial" w:eastAsia="Times New Roman" w:hAnsi="Arial" w:cs="Arial"/>
@@ -2810,6 +2686,7 @@
           </w:tcPr>
           <w:p>
             <w:pPr>
+              <w:spacing w:line="360" w:lineRule="auto"/>
               <w:textAlignment w:val="baseline"/>
               <w:rPr>
                 <w:rFonts w:ascii="Arial" w:eastAsia="Times New Roman" w:hAnsi="Arial" w:cs="Arial"/>
@@ -2837,6 +2714,7 @@
           </w:tcPr>
           <w:p>
             <w:pPr>
+              <w:spacing w:line="360" w:lineRule="auto"/>
               <w:textAlignment w:val="baseline"/>
               <w:rPr>
                 <w:rFonts w:ascii="Arial" w:eastAsia="Times New Roman" w:hAnsi="Arial" w:cs="Arial"/>
@@ -2862,6 +2740,7 @@
           </w:tcPr>
           <w:p>
             <w:pPr>
+              <w:spacing w:line="360" w:lineRule="auto"/>
               <w:textAlignment w:val="baseline"/>
               <w:rPr>
                 <w:rFonts w:ascii="Arial" w:eastAsia="Times New Roman" w:hAnsi="Arial" w:cs="Arial"/>
@@ -2887,6 +2766,7 @@
           </w:tcPr>
           <w:p>
             <w:pPr>
+              <w:spacing w:line="360" w:lineRule="auto"/>
               <w:textAlignment w:val="baseline"/>
               <w:rPr>
                 <w:rFonts w:ascii="Arial" w:eastAsia="Times New Roman" w:hAnsi="Arial" w:cs="Arial"/>
@@ -2912,6 +2792,7 @@
           </w:tcPr>
           <w:p>
             <w:pPr>
+              <w:spacing w:line="360" w:lineRule="auto"/>
               <w:textAlignment w:val="baseline"/>
               <w:rPr>
                 <w:rFonts w:ascii="Arial" w:eastAsia="Times New Roman" w:hAnsi="Arial" w:cs="Arial"/>
@@ -2990,6 +2871,7 @@
               <w:tabs>
                 <w:tab w:val="right" w:pos="2121"/>
               </w:tabs>
+              <w:spacing w:line="360" w:lineRule="auto"/>
               <w:textAlignment w:val="baseline"/>
               <w:rPr>
                 <w:rFonts w:ascii="Arial" w:eastAsia="Times New Roman" w:hAnsi="Arial" w:cs="Arial"/>
@@ -3024,6 +2906,7 @@
           </w:tcPr>
           <w:p>
             <w:pPr>
+              <w:spacing w:line="360" w:lineRule="auto"/>
               <w:textAlignment w:val="baseline"/>
               <w:rPr>
                 <w:rFonts w:ascii="Arial" w:eastAsia="Times New Roman" w:hAnsi="Arial" w:cs="Arial"/>
@@ -3049,6 +2932,7 @@
           </w:tcPr>
           <w:p>
             <w:pPr>
+              <w:spacing w:line="360" w:lineRule="auto"/>
               <w:textAlignment w:val="baseline"/>
               <w:rPr>
                 <w:rFonts w:ascii="Arial" w:eastAsia="Times New Roman" w:hAnsi="Arial" w:cs="Arial"/>
@@ -3076,6 +2960,7 @@
           </w:tcPr>
           <w:p>
             <w:pPr>
+              <w:spacing w:line="360" w:lineRule="auto"/>
               <w:textAlignment w:val="baseline"/>
               <w:rPr>
                 <w:rFonts w:ascii="Arial" w:eastAsia="Times New Roman" w:hAnsi="Arial" w:cs="Arial"/>
@@ -3101,6 +2986,7 @@
           </w:tcPr>
           <w:p>
             <w:pPr>
+              <w:spacing w:line="360" w:lineRule="auto"/>
               <w:textAlignment w:val="baseline"/>
               <w:rPr>
                 <w:rFonts w:ascii="Arial" w:eastAsia="Times New Roman" w:hAnsi="Arial" w:cs="Arial"/>
@@ -3126,6 +3012,7 @@
           </w:tcPr>
           <w:p>
             <w:pPr>
+              <w:spacing w:line="360" w:lineRule="auto"/>
               <w:textAlignment w:val="baseline"/>
               <w:rPr>
                 <w:rFonts w:ascii="Arial" w:eastAsia="Times New Roman" w:hAnsi="Arial" w:cs="Arial"/>
@@ -3153,6 +3040,7 @@
           </w:tcPr>
           <w:p>
             <w:pPr>
+              <w:spacing w:line="360" w:lineRule="auto"/>
               <w:textAlignment w:val="baseline"/>
               <w:rPr>
                 <w:rFonts w:ascii="Arial" w:eastAsia="Times New Roman" w:hAnsi="Arial" w:cs="Arial"/>
@@ -3178,6 +3066,7 @@
           </w:tcPr>
           <w:p>
             <w:pPr>
+              <w:spacing w:line="360" w:lineRule="auto"/>
               <w:textAlignment w:val="baseline"/>
               <w:rPr>
                 <w:rFonts w:ascii="Arial" w:eastAsia="Times New Roman" w:hAnsi="Arial" w:cs="Arial"/>
@@ -3203,6 +3092,7 @@
           </w:tcPr>
           <w:p>
             <w:pPr>
+              <w:spacing w:line="360" w:lineRule="auto"/>
               <w:textAlignment w:val="baseline"/>
               <w:rPr>
                 <w:rFonts w:ascii="Arial" w:eastAsia="Times New Roman" w:hAnsi="Arial" w:cs="Arial"/>
@@ -3230,6 +3120,7 @@
           </w:tcPr>
           <w:p>
             <w:pPr>
+              <w:spacing w:line="360" w:lineRule="auto"/>
               <w:textAlignment w:val="baseline"/>
               <w:rPr>
                 <w:rFonts w:ascii="Arial" w:eastAsia="Times New Roman" w:hAnsi="Arial" w:cs="Arial"/>
@@ -3255,6 +3146,7 @@
           </w:tcPr>
           <w:p>
             <w:pPr>
+              <w:spacing w:line="360" w:lineRule="auto"/>
               <w:textAlignment w:val="baseline"/>
               <w:rPr>
                 <w:rFonts w:ascii="Arial" w:eastAsia="Times New Roman" w:hAnsi="Arial" w:cs="Arial"/>
@@ -3280,6 +3172,7 @@
           </w:tcPr>
           <w:p>
             <w:pPr>
+              <w:spacing w:line="360" w:lineRule="auto"/>
               <w:textAlignment w:val="baseline"/>
               <w:rPr>
                 <w:rFonts w:ascii="Arial" w:eastAsia="Times New Roman" w:hAnsi="Arial" w:cs="Arial"/>
@@ -3307,6 +3200,7 @@
           </w:tcPr>
           <w:p>
             <w:pPr>
+              <w:spacing w:line="360" w:lineRule="auto"/>
               <w:textAlignment w:val="baseline"/>
               <w:rPr>
                 <w:rFonts w:ascii="Arial" w:eastAsia="Times New Roman" w:hAnsi="Arial" w:cs="Arial"/>
@@ -3332,6 +3226,7 @@
           </w:tcPr>
           <w:p>
             <w:pPr>
+              <w:spacing w:line="360" w:lineRule="auto"/>
               <w:textAlignment w:val="baseline"/>
               <w:rPr>
                 <w:rFonts w:ascii="Arial" w:eastAsia="Times New Roman" w:hAnsi="Arial" w:cs="Arial"/>
@@ -3357,6 +3252,7 @@
           </w:tcPr>
           <w:p>
             <w:pPr>
+              <w:spacing w:line="360" w:lineRule="auto"/>
               <w:textAlignment w:val="baseline"/>
               <w:rPr>
                 <w:rFonts w:ascii="Arial" w:eastAsia="Times New Roman" w:hAnsi="Arial" w:cs="Arial"/>
@@ -3384,6 +3280,7 @@
           </w:tcPr>
           <w:p>
             <w:pPr>
+              <w:spacing w:line="360" w:lineRule="auto"/>
               <w:textAlignment w:val="baseline"/>
               <w:rPr>
                 <w:rFonts w:ascii="Arial" w:eastAsia="Times New Roman" w:hAnsi="Arial" w:cs="Arial"/>
@@ -3409,6 +3306,7 @@
           </w:tcPr>
           <w:p>
             <w:pPr>
+              <w:spacing w:line="360" w:lineRule="auto"/>
               <w:textAlignment w:val="baseline"/>
               <w:rPr>
                 <w:rFonts w:ascii="Arial" w:eastAsia="Times New Roman" w:hAnsi="Arial" w:cs="Arial"/>
@@ -3434,6 +3332,7 @@
           </w:tcPr>
           <w:p>
             <w:pPr>
+              <w:spacing w:line="360" w:lineRule="auto"/>
               <w:textAlignment w:val="baseline"/>
               <w:rPr>
                 <w:rFonts w:ascii="Arial" w:eastAsia="Times New Roman" w:hAnsi="Arial" w:cs="Arial"/>
@@ -3461,6 +3360,7 @@
           </w:tcPr>
           <w:p>
             <w:pPr>
+              <w:spacing w:line="360" w:lineRule="auto"/>
               <w:textAlignment w:val="baseline"/>
               <w:rPr>
                 <w:rFonts w:ascii="Arial" w:eastAsia="Times New Roman" w:hAnsi="Arial" w:cs="Arial"/>
@@ -3486,6 +3386,7 @@
           </w:tcPr>
           <w:p>
             <w:pPr>
+              <w:spacing w:line="360" w:lineRule="auto"/>
               <w:textAlignment w:val="baseline"/>
               <w:rPr>
                 <w:rFonts w:ascii="Arial" w:eastAsia="Times New Roman" w:hAnsi="Arial" w:cs="Arial"/>
@@ -3511,6 +3412,7 @@
           </w:tcPr>
           <w:p>
             <w:pPr>
+              <w:spacing w:line="360" w:lineRule="auto"/>
               <w:textAlignment w:val="baseline"/>
               <w:rPr>
                 <w:rFonts w:ascii="Arial" w:eastAsia="Times New Roman" w:hAnsi="Arial" w:cs="Arial"/>
@@ -3557,6 +3459,7 @@
           <w:sz w:val="28"/>
           <w:szCs w:val="28"/>
         </w:rPr>
+        <w:lastRenderedPageBreak/>
         <w:t xml:space="preserve">The changes are all local to the </w:t>
       </w:r>
       <w:proofErr w:type="spellStart"/>
@@ -3595,9 +3498,9 @@
           <w:szCs w:val="28"/>
         </w:rPr>
         <w:drawing>
-          <wp:inline distT="0" distB="0" distL="0" distR="0" wp14:anchorId="56207B98" wp14:editId="373260FE">
-            <wp:extent cx="3803650" cy="4051300"/>
-            <wp:effectExtent l="0" t="0" r="6350" b="6350"/>
+          <wp:inline distT="0" distB="0" distL="0" distR="0" wp14:anchorId="56207B98" wp14:editId="55A108FA">
+            <wp:extent cx="3146961" cy="3351855"/>
+            <wp:effectExtent l="0" t="0" r="0" b="1270"/>
             <wp:docPr id="4" name="Picture 4"/>
             <wp:cNvGraphicFramePr>
               <a:graphicFrameLocks xmlns:a="http://schemas.openxmlformats.org/drawingml/2006/main" noChangeAspect="1"/>
@@ -3612,7 +3515,7 @@
                     </pic:cNvPicPr>
                   </pic:nvPicPr>
                   <pic:blipFill>
-                    <a:blip r:embed="rId9">
+                    <a:blip r:embed="rId11">
                       <a:extLst>
                         <a:ext uri="{28A0092B-C50C-407E-A947-70E740481C1C}">
                           <a14:useLocalDpi xmlns:a14="http://schemas.microsoft.com/office/drawing/2010/main" val="0"/>
@@ -3627,7 +3530,7 @@
                   <pic:spPr bwMode="auto">
                     <a:xfrm>
                       <a:off x="0" y="0"/>
-                      <a:ext cx="3803650" cy="4051300"/>
+                      <a:ext cx="3159331" cy="3365031"/>
                     </a:xfrm>
                     <a:prstGeom prst="rect">
                       <a:avLst/>
@@ -3654,7 +3557,559 @@
         </w:rPr>
       </w:pPr>
     </w:p>
+    <w:p>
+      <w:pPr>
+        <w:spacing w:line="360" w:lineRule="auto"/>
+        <w:rPr>
+          <w:rFonts w:ascii="Arial" w:hAnsi="Arial" w:cs="Arial"/>
+          <w:b/>
+          <w:bCs/>
+          <w:sz w:val="28"/>
+          <w:szCs w:val="28"/>
+          <w:u w:val="single"/>
+        </w:rPr>
+      </w:pPr>
+    </w:p>
+    <w:p>
+      <w:pPr>
+        <w:spacing w:line="360" w:lineRule="auto"/>
+        <w:rPr>
+          <w:rFonts w:ascii="Arial" w:hAnsi="Arial" w:cs="Arial"/>
+          <w:sz w:val="28"/>
+          <w:szCs w:val="28"/>
+        </w:rPr>
+      </w:pPr>
+      <w:r>
+        <w:rPr>
+          <w:rFonts w:ascii="Arial" w:hAnsi="Arial" w:cs="Arial"/>
+          <w:b/>
+          <w:bCs/>
+          <w:sz w:val="28"/>
+          <w:szCs w:val="28"/>
+          <w:u w:val="single"/>
+        </w:rPr>
+        <w:t>Bug Selected:</w:t>
+      </w:r>
+      <w:r>
+        <w:rPr>
+          <w:rFonts w:ascii="Arial" w:hAnsi="Arial" w:cs="Arial"/>
+          <w:sz w:val="28"/>
+          <w:szCs w:val="28"/>
+        </w:rPr>
+        <w:t xml:space="preserve"> </w:t>
+      </w:r>
+    </w:p>
+    <w:p>
+      <w:pPr>
+        <w:spacing w:line="360" w:lineRule="auto"/>
+        <w:rPr>
+          <w:rFonts w:ascii="Arial" w:hAnsi="Arial" w:cs="Arial"/>
+          <w:sz w:val="28"/>
+          <w:szCs w:val="28"/>
+        </w:rPr>
+      </w:pPr>
+      <w:r>
+        <w:rPr>
+          <w:rFonts w:ascii="Arial" w:hAnsi="Arial" w:cs="Arial"/>
+          <w:sz w:val="28"/>
+          <w:szCs w:val="28"/>
+        </w:rPr>
+        <w:t xml:space="preserve">For our bug fix, we selected bug #1 to implement. The choice was mainly made because bug #1 is easier to grasp with our current level of understanding in the field of statistics. With a more solid understanding of the matter at hand, it is more likely that our solution to the bug will be “correct”. </w:t>
+      </w:r>
+      <w:r>
+        <w:rPr>
+          <w:rFonts w:ascii="Arial" w:hAnsi="Arial" w:cs="Arial"/>
+          <w:sz w:val="28"/>
+          <w:szCs w:val="28"/>
+        </w:rPr>
+        <w:t>Furthermore, the issue seems to pop up frequently, so it seemed to be a good choice for us to select this bug.</w:t>
+      </w:r>
+    </w:p>
+    <w:p>
+      <w:pPr>
+        <w:spacing w:line="360" w:lineRule="auto"/>
+        <w:rPr>
+          <w:rFonts w:ascii="Arial" w:hAnsi="Arial" w:cs="Arial"/>
+          <w:sz w:val="28"/>
+          <w:szCs w:val="28"/>
+        </w:rPr>
+      </w:pPr>
+      <w:r>
+        <w:rPr>
+          <w:rFonts w:ascii="Arial" w:hAnsi="Arial" w:cs="Arial"/>
+          <w:b/>
+          <w:bCs/>
+          <w:sz w:val="28"/>
+          <w:szCs w:val="28"/>
+          <w:u w:val="single"/>
+        </w:rPr>
+        <w:t>Documentation</w:t>
+      </w:r>
+      <w:r>
+        <w:rPr>
+          <w:rFonts w:ascii="Arial" w:hAnsi="Arial" w:cs="Arial"/>
+          <w:b/>
+          <w:bCs/>
+          <w:sz w:val="28"/>
+          <w:szCs w:val="28"/>
+          <w:u w:val="single"/>
+        </w:rPr>
+        <w:t>:</w:t>
+      </w:r>
+    </w:p>
+    <w:p>
+      <w:pPr>
+        <w:spacing w:line="360" w:lineRule="auto"/>
+        <w:rPr>
+          <w:rFonts w:ascii="Arial" w:hAnsi="Arial" w:cs="Arial"/>
+          <w:sz w:val="28"/>
+          <w:szCs w:val="28"/>
+        </w:rPr>
+      </w:pPr>
+      <w:r>
+        <w:rPr>
+          <w:rFonts w:ascii="Arial" w:hAnsi="Arial" w:cs="Arial"/>
+          <w:sz w:val="28"/>
+          <w:szCs w:val="28"/>
+        </w:rPr>
+        <w:lastRenderedPageBreak/>
+        <w:t>The documentation for the bug fix / feature is shown in the module at path “</w:t>
+      </w:r>
+      <w:proofErr w:type="spellStart"/>
+      <w:r>
+        <w:rPr>
+          <w:rFonts w:ascii="Arial" w:hAnsi="Arial" w:cs="Arial"/>
+          <w:sz w:val="28"/>
+          <w:szCs w:val="28"/>
+        </w:rPr>
+        <w:t>sklearn</w:t>
+      </w:r>
+      <w:proofErr w:type="spellEnd"/>
+      <w:r>
+        <w:rPr>
+          <w:rFonts w:ascii="Arial" w:hAnsi="Arial" w:cs="Arial"/>
+          <w:sz w:val="28"/>
+          <w:szCs w:val="28"/>
+        </w:rPr>
+        <w:t xml:space="preserve">/impute/_base.py”, under the class </w:t>
+      </w:r>
+      <w:proofErr w:type="spellStart"/>
+      <w:r>
+        <w:rPr>
+          <w:rFonts w:ascii="Arial" w:hAnsi="Arial" w:cs="Arial"/>
+          <w:sz w:val="28"/>
+          <w:szCs w:val="28"/>
+        </w:rPr>
+        <w:t>SimpleImputer</w:t>
+      </w:r>
+      <w:proofErr w:type="spellEnd"/>
+      <w:r>
+        <w:rPr>
+          <w:rFonts w:ascii="Arial" w:hAnsi="Arial" w:cs="Arial"/>
+          <w:sz w:val="28"/>
+          <w:szCs w:val="28"/>
+        </w:rPr>
+        <w:t>. In summary, there is added description on an additional parameter “</w:t>
+      </w:r>
+      <w:proofErr w:type="spellStart"/>
+      <w:r>
+        <w:rPr>
+          <w:rFonts w:ascii="Arial" w:hAnsi="Arial" w:cs="Arial"/>
+          <w:sz w:val="28"/>
+          <w:szCs w:val="28"/>
+        </w:rPr>
+        <w:t>drop_columns</w:t>
+      </w:r>
+      <w:proofErr w:type="spellEnd"/>
+      <w:r>
+        <w:rPr>
+          <w:rFonts w:ascii="Arial" w:hAnsi="Arial" w:cs="Arial"/>
+          <w:sz w:val="28"/>
+          <w:szCs w:val="28"/>
+        </w:rPr>
+        <w:t>”:</w:t>
+      </w:r>
+    </w:p>
+    <w:p>
+      <w:pPr>
+        <w:spacing w:line="360" w:lineRule="auto"/>
+        <w:rPr>
+          <w:rFonts w:ascii="Arial" w:hAnsi="Arial" w:cs="Arial"/>
+          <w:sz w:val="28"/>
+          <w:szCs w:val="28"/>
+        </w:rPr>
+      </w:pPr>
+      <w:r>
+        <w:rPr>
+          <w:noProof/>
+        </w:rPr>
+        <w:drawing>
+          <wp:inline distT="0" distB="0" distL="0" distR="0" wp14:anchorId="05D3FCA5" wp14:editId="3A9E07BB">
+            <wp:extent cx="5943600" cy="791845"/>
+            <wp:effectExtent l="0" t="0" r="0" b="8255"/>
+            <wp:docPr id="3" name="Picture 3"/>
+            <wp:cNvGraphicFramePr>
+              <a:graphicFrameLocks xmlns:a="http://schemas.openxmlformats.org/drawingml/2006/main" noChangeAspect="1"/>
+            </wp:cNvGraphicFramePr>
+            <a:graphic xmlns:a="http://schemas.openxmlformats.org/drawingml/2006/main">
+              <a:graphicData uri="http://schemas.openxmlformats.org/drawingml/2006/picture">
+                <pic:pic xmlns:pic="http://schemas.openxmlformats.org/drawingml/2006/picture">
+                  <pic:nvPicPr>
+                    <pic:cNvPr id="1" name=""/>
+                    <pic:cNvPicPr/>
+                  </pic:nvPicPr>
+                  <pic:blipFill>
+                    <a:blip r:embed="rId12"/>
+                    <a:stretch>
+                      <a:fillRect/>
+                    </a:stretch>
+                  </pic:blipFill>
+                  <pic:spPr>
+                    <a:xfrm>
+                      <a:off x="0" y="0"/>
+                      <a:ext cx="5943600" cy="791845"/>
+                    </a:xfrm>
+                    <a:prstGeom prst="rect">
+                      <a:avLst/>
+                    </a:prstGeom>
+                  </pic:spPr>
+                </pic:pic>
+              </a:graphicData>
+            </a:graphic>
+          </wp:inline>
+        </w:drawing>
+      </w:r>
+    </w:p>
+    <w:p>
+      <w:pPr>
+        <w:spacing w:line="360" w:lineRule="auto"/>
+        <w:rPr>
+          <w:rFonts w:ascii="Arial" w:hAnsi="Arial" w:cs="Arial"/>
+          <w:sz w:val="28"/>
+          <w:szCs w:val="28"/>
+        </w:rPr>
+      </w:pPr>
+      <w:r>
+        <w:rPr>
+          <w:rFonts w:ascii="Arial" w:hAnsi="Arial" w:cs="Arial"/>
+          <w:sz w:val="28"/>
+          <w:szCs w:val="28"/>
+        </w:rPr>
+        <w:t>Additionally, there are docstrings for the two new methods “</w:t>
+      </w:r>
+      <w:proofErr w:type="spellStart"/>
+      <w:r>
+        <w:rPr>
+          <w:rFonts w:ascii="Arial" w:hAnsi="Arial" w:cs="Arial"/>
+          <w:sz w:val="28"/>
+          <w:szCs w:val="28"/>
+        </w:rPr>
+        <w:t>get_invalid_</w:t>
+      </w:r>
+      <w:proofErr w:type="gramStart"/>
+      <w:r>
+        <w:rPr>
+          <w:rFonts w:ascii="Arial" w:hAnsi="Arial" w:cs="Arial"/>
+          <w:sz w:val="28"/>
+          <w:szCs w:val="28"/>
+        </w:rPr>
+        <w:t>columns</w:t>
+      </w:r>
+      <w:proofErr w:type="spellEnd"/>
+      <w:r>
+        <w:rPr>
+          <w:rFonts w:ascii="Arial" w:hAnsi="Arial" w:cs="Arial"/>
+          <w:sz w:val="28"/>
+          <w:szCs w:val="28"/>
+        </w:rPr>
+        <w:t>(</w:t>
+      </w:r>
+      <w:proofErr w:type="gramEnd"/>
+      <w:r>
+        <w:rPr>
+          <w:rFonts w:ascii="Arial" w:hAnsi="Arial" w:cs="Arial"/>
+          <w:sz w:val="28"/>
+          <w:szCs w:val="28"/>
+        </w:rPr>
+        <w:t>)” and “</w:t>
+      </w:r>
+      <w:proofErr w:type="spellStart"/>
+      <w:r>
+        <w:rPr>
+          <w:rFonts w:ascii="Arial" w:hAnsi="Arial" w:cs="Arial"/>
+          <w:sz w:val="28"/>
+          <w:szCs w:val="28"/>
+        </w:rPr>
+        <w:t>get_invalid_columns_indicies</w:t>
+      </w:r>
+      <w:proofErr w:type="spellEnd"/>
+      <w:r>
+        <w:rPr>
+          <w:rFonts w:ascii="Arial" w:hAnsi="Arial" w:cs="Arial"/>
+          <w:sz w:val="28"/>
+          <w:szCs w:val="28"/>
+        </w:rPr>
+        <w:t>()”:</w:t>
+      </w:r>
+    </w:p>
+    <w:p>
+      <w:pPr>
+        <w:spacing w:line="360" w:lineRule="auto"/>
+        <w:rPr>
+          <w:rFonts w:ascii="Arial" w:hAnsi="Arial" w:cs="Arial"/>
+          <w:sz w:val="28"/>
+          <w:szCs w:val="28"/>
+        </w:rPr>
+      </w:pPr>
+      <w:r>
+        <w:rPr>
+          <w:noProof/>
+        </w:rPr>
+        <w:drawing>
+          <wp:inline distT="0" distB="0" distL="0" distR="0" wp14:anchorId="5C965AA1" wp14:editId="318CB0CE">
+            <wp:extent cx="5943600" cy="2484120"/>
+            <wp:effectExtent l="0" t="0" r="0" b="0"/>
+            <wp:docPr id="5" name="Picture 5"/>
+            <wp:cNvGraphicFramePr>
+              <a:graphicFrameLocks xmlns:a="http://schemas.openxmlformats.org/drawingml/2006/main" noChangeAspect="1"/>
+            </wp:cNvGraphicFramePr>
+            <a:graphic xmlns:a="http://schemas.openxmlformats.org/drawingml/2006/main">
+              <a:graphicData uri="http://schemas.openxmlformats.org/drawingml/2006/picture">
+                <pic:pic xmlns:pic="http://schemas.openxmlformats.org/drawingml/2006/picture">
+                  <pic:nvPicPr>
+                    <pic:cNvPr id="1" name=""/>
+                    <pic:cNvPicPr/>
+                  </pic:nvPicPr>
+                  <pic:blipFill>
+                    <a:blip r:embed="rId13"/>
+                    <a:stretch>
+                      <a:fillRect/>
+                    </a:stretch>
+                  </pic:blipFill>
+                  <pic:spPr>
+                    <a:xfrm>
+                      <a:off x="0" y="0"/>
+                      <a:ext cx="5943600" cy="2484120"/>
+                    </a:xfrm>
+                    <a:prstGeom prst="rect">
+                      <a:avLst/>
+                    </a:prstGeom>
+                  </pic:spPr>
+                </pic:pic>
+              </a:graphicData>
+            </a:graphic>
+          </wp:inline>
+        </w:drawing>
+      </w:r>
+    </w:p>
+    <w:p>
+      <w:pPr>
+        <w:spacing w:line="360" w:lineRule="auto"/>
+        <w:rPr>
+          <w:rFonts w:ascii="Arial" w:hAnsi="Arial" w:cs="Arial"/>
+          <w:sz w:val="28"/>
+          <w:szCs w:val="28"/>
+        </w:rPr>
+      </w:pPr>
+      <w:r>
+        <w:rPr>
+          <w:noProof/>
+        </w:rPr>
+        <w:drawing>
+          <wp:inline distT="0" distB="0" distL="0" distR="0" wp14:anchorId="78C4B274" wp14:editId="5F7D4011">
+            <wp:extent cx="5943600" cy="2446655"/>
+            <wp:effectExtent l="0" t="0" r="0" b="0"/>
+            <wp:docPr id="6" name="Picture 6"/>
+            <wp:cNvGraphicFramePr>
+              <a:graphicFrameLocks xmlns:a="http://schemas.openxmlformats.org/drawingml/2006/main" noChangeAspect="1"/>
+            </wp:cNvGraphicFramePr>
+            <a:graphic xmlns:a="http://schemas.openxmlformats.org/drawingml/2006/main">
+              <a:graphicData uri="http://schemas.openxmlformats.org/drawingml/2006/picture">
+                <pic:pic xmlns:pic="http://schemas.openxmlformats.org/drawingml/2006/picture">
+                  <pic:nvPicPr>
+                    <pic:cNvPr id="1" name=""/>
+                    <pic:cNvPicPr/>
+                  </pic:nvPicPr>
+                  <pic:blipFill>
+                    <a:blip r:embed="rId14"/>
+                    <a:stretch>
+                      <a:fillRect/>
+                    </a:stretch>
+                  </pic:blipFill>
+                  <pic:spPr>
+                    <a:xfrm>
+                      <a:off x="0" y="0"/>
+                      <a:ext cx="5943600" cy="2446655"/>
+                    </a:xfrm>
+                    <a:prstGeom prst="rect">
+                      <a:avLst/>
+                    </a:prstGeom>
+                  </pic:spPr>
+                </pic:pic>
+              </a:graphicData>
+            </a:graphic>
+          </wp:inline>
+        </w:drawing>
+      </w:r>
+    </w:p>
+    <w:p>
+      <w:pPr>
+        <w:spacing w:line="360" w:lineRule="auto"/>
+        <w:rPr>
+          <w:rFonts w:ascii="Arial" w:hAnsi="Arial" w:cs="Arial"/>
+          <w:sz w:val="28"/>
+          <w:szCs w:val="28"/>
+        </w:rPr>
+      </w:pPr>
+      <w:r>
+        <w:rPr>
+          <w:rFonts w:ascii="Arial" w:hAnsi="Arial" w:cs="Arial"/>
+          <w:b/>
+          <w:bCs/>
+          <w:sz w:val="28"/>
+          <w:szCs w:val="28"/>
+          <w:u w:val="single"/>
+        </w:rPr>
+        <w:lastRenderedPageBreak/>
+        <w:t>Testing:</w:t>
+      </w:r>
+    </w:p>
+    <w:p>
+      <w:pPr>
+        <w:spacing w:line="360" w:lineRule="auto"/>
+        <w:rPr>
+          <w:rFonts w:ascii="Arial" w:hAnsi="Arial" w:cs="Arial"/>
+          <w:sz w:val="28"/>
+          <w:szCs w:val="28"/>
+        </w:rPr>
+      </w:pPr>
+      <w:r>
+        <w:rPr>
+          <w:rFonts w:ascii="Arial" w:hAnsi="Arial" w:cs="Arial"/>
+          <w:sz w:val="28"/>
+          <w:szCs w:val="28"/>
+        </w:rPr>
+        <w:t>The test cases were all done under the path “</w:t>
+      </w:r>
+      <w:proofErr w:type="spellStart"/>
+      <w:r>
+        <w:rPr>
+          <w:rFonts w:ascii="Arial" w:hAnsi="Arial" w:cs="Arial"/>
+          <w:sz w:val="28"/>
+          <w:szCs w:val="28"/>
+        </w:rPr>
+        <w:t>sklearn</w:t>
+      </w:r>
+      <w:proofErr w:type="spellEnd"/>
+      <w:r>
+        <w:rPr>
+          <w:rFonts w:ascii="Arial" w:hAnsi="Arial" w:cs="Arial"/>
+          <w:sz w:val="28"/>
+          <w:szCs w:val="28"/>
+        </w:rPr>
+        <w:t>/impute/tests/test_impute.py”. In total, 10 test cases exist, many of which can be considered both “customer acceptance” tests and unit tests. For example, “</w:t>
+      </w:r>
+      <w:proofErr w:type="spellStart"/>
+      <w:r>
+        <w:rPr>
+          <w:rFonts w:ascii="Arial" w:hAnsi="Arial" w:cs="Arial"/>
+          <w:sz w:val="28"/>
+          <w:szCs w:val="28"/>
+        </w:rPr>
+        <w:t>test_base_simple_imputer_keep_invalid_columns</w:t>
+      </w:r>
+      <w:proofErr w:type="spellEnd"/>
+      <w:r>
+        <w:rPr>
+          <w:rFonts w:ascii="Arial" w:hAnsi="Arial" w:cs="Arial"/>
+          <w:sz w:val="28"/>
+          <w:szCs w:val="28"/>
+        </w:rPr>
+        <w:t xml:space="preserve">()” can be considered a “customer acceptance” test because the test case uses it as a user of the module would use it; first fit a </w:t>
+      </w:r>
+      <w:proofErr w:type="spellStart"/>
+      <w:r>
+        <w:rPr>
+          <w:rFonts w:ascii="Arial" w:hAnsi="Arial" w:cs="Arial"/>
+          <w:sz w:val="28"/>
+          <w:szCs w:val="28"/>
+        </w:rPr>
+        <w:t>SimpleImputer</w:t>
+      </w:r>
+      <w:proofErr w:type="spellEnd"/>
+      <w:r>
+        <w:rPr>
+          <w:rFonts w:ascii="Arial" w:hAnsi="Arial" w:cs="Arial"/>
+          <w:sz w:val="28"/>
+          <w:szCs w:val="28"/>
+        </w:rPr>
+        <w:t xml:space="preserve"> with a model, before transforming another set of data. However, it is also a unit test, because it also confirms that our “</w:t>
+      </w:r>
+      <w:proofErr w:type="spellStart"/>
+      <w:r>
+        <w:rPr>
+          <w:rFonts w:ascii="Arial" w:hAnsi="Arial" w:cs="Arial"/>
+          <w:sz w:val="28"/>
+          <w:szCs w:val="28"/>
+        </w:rPr>
+        <w:t>drop_columns</w:t>
+      </w:r>
+      <w:proofErr w:type="spellEnd"/>
+      <w:r>
+        <w:rPr>
+          <w:rFonts w:ascii="Arial" w:hAnsi="Arial" w:cs="Arial"/>
+          <w:sz w:val="28"/>
+          <w:szCs w:val="28"/>
+        </w:rPr>
+        <w:t>” parameter is working as intended. Aside from such test cases, there are some cases that can be categorized as unit tests only; for example, “</w:t>
+      </w:r>
+      <w:proofErr w:type="spellStart"/>
+      <w:r>
+        <w:rPr>
+          <w:rFonts w:ascii="Arial" w:hAnsi="Arial" w:cs="Arial"/>
+          <w:sz w:val="28"/>
+          <w:szCs w:val="28"/>
+        </w:rPr>
+        <w:t>test_base_simple_imputer_store_deleted_columns</w:t>
+      </w:r>
+      <w:proofErr w:type="spellEnd"/>
+      <w:r>
+        <w:rPr>
+          <w:rFonts w:ascii="Arial" w:hAnsi="Arial" w:cs="Arial"/>
+          <w:sz w:val="28"/>
+          <w:szCs w:val="28"/>
+        </w:rPr>
+        <w:t>()” tests that the module correctly stores invalid columns during transformations, which is something that end users will not be accessing.</w:t>
+      </w:r>
+    </w:p>
+    <w:p>
+      <w:pPr>
+        <w:spacing w:line="360" w:lineRule="auto"/>
+        <w:rPr>
+          <w:rFonts w:ascii="Arial" w:hAnsi="Arial" w:cs="Arial"/>
+          <w:sz w:val="28"/>
+          <w:szCs w:val="28"/>
+        </w:rPr>
+      </w:pPr>
+      <w:r>
+        <w:rPr>
+          <w:rFonts w:ascii="Arial" w:hAnsi="Arial" w:cs="Arial"/>
+          <w:sz w:val="28"/>
+          <w:szCs w:val="28"/>
+        </w:rPr>
+        <w:t>In summary, our test suite starting from line 1504</w:t>
+      </w:r>
+      <w:r>
+        <w:rPr>
+          <w:rFonts w:ascii="Arial" w:hAnsi="Arial" w:cs="Arial"/>
+          <w:sz w:val="28"/>
+          <w:szCs w:val="28"/>
+        </w:rPr>
+        <w:t xml:space="preserve"> under the given path above, covers both acceptance and unit tests.</w:t>
+      </w:r>
+    </w:p>
     <w:sectPr>
+      <w:footerReference w:type="default" r:id="rId15"/>
       <w:pgSz w:w="12240" w:h="15840"/>
       <w:pgMar w:top="1440" w:right="1440" w:bottom="1440" w:left="1440" w:header="708" w:footer="708" w:gutter="0"/>
       <w:cols w:space="708"/>
@@ -3662,6 +4117,109 @@
     </w:sectPr>
   </w:body>
 </w:document>
+</file>
+
+<file path=word/endnotes.xml><?xml version="1.0" encoding="utf-8"?>
+<w:endnotes xmlns:wpc="http://schemas.microsoft.com/office/word/2010/wordprocessingCanvas" xmlns:cx="http://schemas.microsoft.com/office/drawing/2014/chartex" xmlns:cx1="http://schemas.microsoft.com/office/drawing/2015/9/8/chartex" xmlns:cx2="http://schemas.microsoft.com/office/drawing/2015/10/21/chartex" xmlns:cx3="http://schemas.microsoft.com/office/drawing/2016/5/9/chartex" xmlns:cx4="http://schemas.microsoft.com/office/drawing/2016/5/10/chartex" xmlns:cx5="http://schemas.microsoft.com/office/drawing/2016/5/11/chartex" xmlns:cx6="http://schemas.microsoft.com/office/drawing/2016/5/12/chartex" xmlns:cx7="http://schemas.microsoft.com/office/drawing/2016/5/13/chartex" xmlns:cx8="http://schemas.microsoft.com/office/drawing/2016/5/14/chartex" xmlns:mc="http://schemas.openxmlformats.org/markup-compatibility/2006" xmlns:aink="http://schemas.microsoft.com/office/drawing/2016/ink" xmlns:am3d="http://schemas.microsoft.com/office/drawing/2017/model3d" xmlns:o="urn:schemas-microsoft-com:office:office" xmlns:r="http://schemas.openxmlformats.org/officeDocument/2006/relationships" xmlns:m="http://schemas.openxmlformats.org/officeDocument/2006/math" xmlns:v="urn:schemas-microsoft-com:vml" xmlns:wp14="http://schemas.microsoft.com/office/word/2010/wordprocessingDrawing" xmlns:wp="http://schemas.openxmlformats.org/drawingml/2006/wordprocessingDrawing" xmlns:w10="urn:schemas-microsoft-com:office:word" xmlns:w="http://schemas.openxmlformats.org/wordprocessingml/2006/main" xmlns:w14="http://schemas.microsoft.com/office/word/2010/wordml" xmlns:w15="http://schemas.microsoft.com/office/word/2012/wordml" xmlns:w16cex="http://schemas.microsoft.com/office/word/2018/wordml/cex" xmlns:w16cid="http://schemas.microsoft.com/office/word/2016/wordml/cid" xmlns:w16="http://schemas.microsoft.com/office/word/2018/wordml" xmlns:w16se="http://schemas.microsoft.com/office/word/2015/wordml/symex" xmlns:wpg="http://schemas.microsoft.com/office/word/2010/wordprocessingGroup" xmlns:wpi="http://schemas.microsoft.com/office/word/2010/wordprocessingInk" xmlns:wne="http://schemas.microsoft.com/office/word/2006/wordml" xmlns:wps="http://schemas.microsoft.com/office/word/2010/wordprocessingShape" mc:Ignorable="w14 w15 w16se w16cid w16 w16cex wp14">
+  <w:endnote w:type="separator" w:id="-1">
+    <w:p>
+      <w:pPr>
+        <w:spacing w:after="0" w:line="240" w:lineRule="auto"/>
+      </w:pPr>
+      <w:r>
+        <w:separator/>
+      </w:r>
+    </w:p>
+  </w:endnote>
+  <w:endnote w:type="continuationSeparator" w:id="0">
+    <w:p>
+      <w:pPr>
+        <w:spacing w:after="0" w:line="240" w:lineRule="auto"/>
+      </w:pPr>
+      <w:r>
+        <w:continuationSeparator/>
+      </w:r>
+    </w:p>
+  </w:endnote>
+</w:endnotes>
+</file>
+
+<file path=word/footer1.xml><?xml version="1.0" encoding="utf-8"?>
+<w:ftr xmlns:wpc="http://schemas.microsoft.com/office/word/2010/wordprocessingCanvas" xmlns:cx="http://schemas.microsoft.com/office/drawing/2014/chartex" xmlns:cx1="http://schemas.microsoft.com/office/drawing/2015/9/8/chartex" xmlns:cx2="http://schemas.microsoft.com/office/drawing/2015/10/21/chartex" xmlns:cx3="http://schemas.microsoft.com/office/drawing/2016/5/9/chartex" xmlns:cx4="http://schemas.microsoft.com/office/drawing/2016/5/10/chartex" xmlns:cx5="http://schemas.microsoft.com/office/drawing/2016/5/11/chartex" xmlns:cx6="http://schemas.microsoft.com/office/drawing/2016/5/12/chartex" xmlns:cx7="http://schemas.microsoft.com/office/drawing/2016/5/13/chartex" xmlns:cx8="http://schemas.microsoft.com/office/drawing/2016/5/14/chartex" xmlns:mc="http://schemas.openxmlformats.org/markup-compatibility/2006" xmlns:aink="http://schemas.microsoft.com/office/drawing/2016/ink" xmlns:am3d="http://schemas.microsoft.com/office/drawing/2017/model3d" xmlns:o="urn:schemas-microsoft-com:office:office" xmlns:r="http://schemas.openxmlformats.org/officeDocument/2006/relationships" xmlns:m="http://schemas.openxmlformats.org/officeDocument/2006/math" xmlns:v="urn:schemas-microsoft-com:vml" xmlns:wp14="http://schemas.microsoft.com/office/word/2010/wordprocessingDrawing" xmlns:wp="http://schemas.openxmlformats.org/drawingml/2006/wordprocessingDrawing" xmlns:w10="urn:schemas-microsoft-com:office:word" xmlns:w="http://schemas.openxmlformats.org/wordprocessingml/2006/main" xmlns:w14="http://schemas.microsoft.com/office/word/2010/wordml" xmlns:w15="http://schemas.microsoft.com/office/word/2012/wordml" xmlns:w16cex="http://schemas.microsoft.com/office/word/2018/wordml/cex" xmlns:w16cid="http://schemas.microsoft.com/office/word/2016/wordml/cid" xmlns:w16="http://schemas.microsoft.com/office/word/2018/wordml" xmlns:w16se="http://schemas.microsoft.com/office/word/2015/wordml/symex" xmlns:wpg="http://schemas.microsoft.com/office/word/2010/wordprocessingGroup" xmlns:wpi="http://schemas.microsoft.com/office/word/2010/wordprocessingInk" xmlns:wne="http://schemas.microsoft.com/office/word/2006/wordml" xmlns:wps="http://schemas.microsoft.com/office/word/2010/wordprocessingShape" mc:Ignorable="w14 w15 w16se w16cid w16 w16cex wp14">
+  <w:sdt>
+    <w:sdtPr>
+      <w:id w:val="-914856369"/>
+      <w:docPartObj>
+        <w:docPartGallery w:val="Page Numbers (Bottom of Page)"/>
+        <w:docPartUnique/>
+      </w:docPartObj>
+    </w:sdtPr>
+    <w:sdtEndPr>
+      <w:rPr>
+        <w:noProof/>
+      </w:rPr>
+    </w:sdtEndPr>
+    <w:sdtContent>
+      <w:p>
+        <w:pPr>
+          <w:pStyle w:val="Footer"/>
+          <w:jc w:val="right"/>
+        </w:pPr>
+        <w:r>
+          <w:fldChar w:fldCharType="begin"/>
+        </w:r>
+        <w:r>
+          <w:instrText xml:space="preserve"> PAGE   \* MERGEFORMAT </w:instrText>
+        </w:r>
+        <w:r>
+          <w:fldChar w:fldCharType="separate"/>
+        </w:r>
+        <w:r>
+          <w:rPr>
+            <w:noProof/>
+          </w:rPr>
+          <w:t>2</w:t>
+        </w:r>
+        <w:r>
+          <w:rPr>
+            <w:noProof/>
+          </w:rPr>
+          <w:fldChar w:fldCharType="end"/>
+        </w:r>
+      </w:p>
+    </w:sdtContent>
+  </w:sdt>
+  <w:p>
+    <w:pPr>
+      <w:pStyle w:val="Footer"/>
+    </w:pPr>
+  </w:p>
+</w:ftr>
+</file>
+
+<file path=word/footnotes.xml><?xml version="1.0" encoding="utf-8"?>
+<w:footnotes xmlns:wpc="http://schemas.microsoft.com/office/word/2010/wordprocessingCanvas" xmlns:cx="http://schemas.microsoft.com/office/drawing/2014/chartex" xmlns:cx1="http://schemas.microsoft.com/office/drawing/2015/9/8/chartex" xmlns:cx2="http://schemas.microsoft.com/office/drawing/2015/10/21/chartex" xmlns:cx3="http://schemas.microsoft.com/office/drawing/2016/5/9/chartex" xmlns:cx4="http://schemas.microsoft.com/office/drawing/2016/5/10/chartex" xmlns:cx5="http://schemas.microsoft.com/office/drawing/2016/5/11/chartex" xmlns:cx6="http://schemas.microsoft.com/office/drawing/2016/5/12/chartex" xmlns:cx7="http://schemas.microsoft.com/office/drawing/2016/5/13/chartex" xmlns:cx8="http://schemas.microsoft.com/office/drawing/2016/5/14/chartex" xmlns:mc="http://schemas.openxmlformats.org/markup-compatibility/2006" xmlns:aink="http://schemas.microsoft.com/office/drawing/2016/ink" xmlns:am3d="http://schemas.microsoft.com/office/drawing/2017/model3d" xmlns:o="urn:schemas-microsoft-com:office:office" xmlns:r="http://schemas.openxmlformats.org/officeDocument/2006/relationships" xmlns:m="http://schemas.openxmlformats.org/officeDocument/2006/math" xmlns:v="urn:schemas-microsoft-com:vml" xmlns:wp14="http://schemas.microsoft.com/office/word/2010/wordprocessingDrawing" xmlns:wp="http://schemas.openxmlformats.org/drawingml/2006/wordprocessingDrawing" xmlns:w10="urn:schemas-microsoft-com:office:word" xmlns:w="http://schemas.openxmlformats.org/wordprocessingml/2006/main" xmlns:w14="http://schemas.microsoft.com/office/word/2010/wordml" xmlns:w15="http://schemas.microsoft.com/office/word/2012/wordml" xmlns:w16cex="http://schemas.microsoft.com/office/word/2018/wordml/cex" xmlns:w16cid="http://schemas.microsoft.com/office/word/2016/wordml/cid" xmlns:w16="http://schemas.microsoft.com/office/word/2018/wordml" xmlns:w16se="http://schemas.microsoft.com/office/word/2015/wordml/symex" xmlns:wpg="http://schemas.microsoft.com/office/word/2010/wordprocessingGroup" xmlns:wpi="http://schemas.microsoft.com/office/word/2010/wordprocessingInk" xmlns:wne="http://schemas.microsoft.com/office/word/2006/wordml" xmlns:wps="http://schemas.microsoft.com/office/word/2010/wordprocessingShape" mc:Ignorable="w14 w15 w16se w16cid w16 w16cex wp14">
+  <w:footnote w:type="separator" w:id="-1">
+    <w:p>
+      <w:pPr>
+        <w:spacing w:after="0" w:line="240" w:lineRule="auto"/>
+      </w:pPr>
+      <w:r>
+        <w:separator/>
+      </w:r>
+    </w:p>
+  </w:footnote>
+  <w:footnote w:type="continuationSeparator" w:id="0">
+    <w:p>
+      <w:pPr>
+        <w:spacing w:after="0" w:line="240" w:lineRule="auto"/>
+      </w:pPr>
+      <w:r>
+        <w:continuationSeparator/>
+      </w:r>
+    </w:p>
+  </w:footnote>
+</w:footnotes>
 </file>
 
 <file path=word/numbering.xml><?xml version="1.0" encoding="utf-8"?>
@@ -4372,6 +4930,62 @@
       <w:shd w:val="clear" w:color="auto" w:fill="E1DFDD"/>
     </w:rPr>
   </w:style>
+  <w:style w:type="paragraph" w:styleId="Header">
+    <w:name w:val="header"/>
+    <w:basedOn w:val="Normal"/>
+    <w:link w:val="HeaderChar"/>
+    <w:uiPriority w:val="99"/>
+    <w:unhideWhenUsed/>
+    <w:rsid w:val="0054072E"/>
+    <w:pPr>
+      <w:tabs>
+        <w:tab w:val="center" w:pos="4680"/>
+        <w:tab w:val="right" w:pos="9360"/>
+      </w:tabs>
+      <w:spacing w:after="0" w:line="240" w:lineRule="auto"/>
+    </w:pPr>
+  </w:style>
+  <w:style w:type="character" w:customStyle="1" w:styleId="HeaderChar">
+    <w:name w:val="Header Char"/>
+    <w:basedOn w:val="DefaultParagraphFont"/>
+    <w:link w:val="Header"/>
+    <w:uiPriority w:val="99"/>
+    <w:rsid w:val="0054072E"/>
+  </w:style>
+  <w:style w:type="paragraph" w:styleId="Footer">
+    <w:name w:val="footer"/>
+    <w:basedOn w:val="Normal"/>
+    <w:link w:val="FooterChar"/>
+    <w:uiPriority w:val="99"/>
+    <w:unhideWhenUsed/>
+    <w:rsid w:val="0054072E"/>
+    <w:pPr>
+      <w:tabs>
+        <w:tab w:val="center" w:pos="4680"/>
+        <w:tab w:val="right" w:pos="9360"/>
+      </w:tabs>
+      <w:spacing w:after="0" w:line="240" w:lineRule="auto"/>
+    </w:pPr>
+  </w:style>
+  <w:style w:type="character" w:customStyle="1" w:styleId="FooterChar">
+    <w:name w:val="Footer Char"/>
+    <w:basedOn w:val="DefaultParagraphFont"/>
+    <w:link w:val="Footer"/>
+    <w:uiPriority w:val="99"/>
+    <w:rsid w:val="0054072E"/>
+  </w:style>
+  <w:style w:type="character" w:styleId="FollowedHyperlink">
+    <w:name w:val="FollowedHyperlink"/>
+    <w:basedOn w:val="DefaultParagraphFont"/>
+    <w:uiPriority w:val="99"/>
+    <w:semiHidden/>
+    <w:unhideWhenUsed/>
+    <w:rsid w:val="00165F20"/>
+    <w:rPr>
+      <w:color w:val="954F72" w:themeColor="followedHyperlink"/>
+      <w:u w:val="single"/>
+    </w:rPr>
+  </w:style>
 </w:styles>
 </file>
 

</xml_diff>

<commit_message>
updated doc with customer acceptance
</commit_message>
<xml_diff>
--- a/a3/CSCD01.docx
+++ b/a3/CSCD01.docx
@@ -409,25 +409,7 @@
           <w:sz w:val="28"/>
           <w:szCs w:val="28"/>
         </w:rPr>
-        <w:t xml:space="preserve"> ………………………………………………………</w:t>
-      </w:r>
-      <w:proofErr w:type="gramStart"/>
-      <w:r>
-        <w:rPr>
-          <w:rFonts w:ascii="Arial" w:hAnsi="Arial" w:cs="Arial"/>
-          <w:sz w:val="28"/>
-          <w:szCs w:val="28"/>
-        </w:rPr>
-        <w:t>…..</w:t>
-      </w:r>
-      <w:proofErr w:type="gramEnd"/>
-      <w:r>
-        <w:rPr>
-          <w:rFonts w:ascii="Arial" w:hAnsi="Arial" w:cs="Arial"/>
-          <w:sz w:val="28"/>
-          <w:szCs w:val="28"/>
-        </w:rPr>
-        <w:t xml:space="preserve"> 6</w:t>
+        <w:t xml:space="preserve"> ………………………………………………………….. 6</w:t>
       </w:r>
     </w:p>
     <w:p>
@@ -453,25 +435,7 @@
           <w:sz w:val="28"/>
           <w:szCs w:val="28"/>
         </w:rPr>
-        <w:t xml:space="preserve"> ………………………………………………………</w:t>
-      </w:r>
-      <w:proofErr w:type="gramStart"/>
-      <w:r>
-        <w:rPr>
-          <w:rFonts w:ascii="Arial" w:hAnsi="Arial" w:cs="Arial"/>
-          <w:sz w:val="28"/>
-          <w:szCs w:val="28"/>
-        </w:rPr>
-        <w:t>…..</w:t>
-      </w:r>
-      <w:proofErr w:type="gramEnd"/>
-      <w:r>
-        <w:rPr>
-          <w:rFonts w:ascii="Arial" w:hAnsi="Arial" w:cs="Arial"/>
-          <w:sz w:val="28"/>
-          <w:szCs w:val="28"/>
-        </w:rPr>
-        <w:t xml:space="preserve"> 8</w:t>
+        <w:t xml:space="preserve"> ………………………………………………………….. 8</w:t>
       </w:r>
     </w:p>
     <w:p>
@@ -533,25 +497,23 @@
           <w:sz w:val="28"/>
           <w:szCs w:val="28"/>
         </w:rPr>
-        <w:t>…………</w:t>
-      </w:r>
-      <w:proofErr w:type="gramStart"/>
-      <w:r>
-        <w:rPr>
-          <w:rFonts w:ascii="Arial" w:hAnsi="Arial" w:cs="Arial"/>
-          <w:sz w:val="28"/>
-          <w:szCs w:val="28"/>
-        </w:rPr>
-        <w:t>…..</w:t>
-      </w:r>
-      <w:proofErr w:type="gramEnd"/>
-      <w:r>
-        <w:rPr>
-          <w:rFonts w:ascii="Arial" w:hAnsi="Arial" w:cs="Arial"/>
-          <w:sz w:val="28"/>
-          <w:szCs w:val="28"/>
-        </w:rPr>
-        <w:t>………………………………….. 8</w:t>
+        <w:t>……………..</w:t>
+      </w:r>
+      <w:r>
+        <w:rPr>
+          <w:rFonts w:ascii="Arial" w:hAnsi="Arial" w:cs="Arial"/>
+          <w:sz w:val="28"/>
+          <w:szCs w:val="28"/>
+        </w:rPr>
+        <w:t xml:space="preserve">………………………………….. </w:t>
+      </w:r>
+      <w:r>
+        <w:rPr>
+          <w:rFonts w:ascii="Arial" w:hAnsi="Arial" w:cs="Arial"/>
+          <w:sz w:val="28"/>
+          <w:szCs w:val="28"/>
+        </w:rPr>
+        <w:t>9</w:t>
       </w:r>
     </w:p>
     <w:p>
@@ -743,37 +705,19 @@
           <w:sz w:val="28"/>
           <w:szCs w:val="28"/>
         </w:rPr>
-        <w:t xml:space="preserve">“Missing features removal with </w:t>
-      </w:r>
-      <w:proofErr w:type="spellStart"/>
-      <w:r>
-        <w:rPr>
-          <w:rFonts w:ascii="Arial" w:hAnsi="Arial" w:cs="Arial"/>
-          <w:sz w:val="28"/>
-          <w:szCs w:val="28"/>
-        </w:rPr>
-        <w:t>SimpleImputer</w:t>
-      </w:r>
-      <w:proofErr w:type="spellEnd"/>
-      <w:r>
-        <w:rPr>
-          <w:rFonts w:ascii="Arial" w:hAnsi="Arial" w:cs="Arial"/>
-          <w:sz w:val="28"/>
-          <w:szCs w:val="28"/>
-        </w:rPr>
-        <w:t xml:space="preserve"> #16426”</w:t>
-      </w:r>
-    </w:p>
-    <w:p>
-      <w:pPr>
-        <w:spacing w:line="360" w:lineRule="auto"/>
-        <w:rPr>
-          <w:rFonts w:ascii="Arial" w:hAnsi="Arial" w:cs="Arial"/>
-          <w:sz w:val="28"/>
-          <w:szCs w:val="28"/>
-        </w:rPr>
-      </w:pPr>
-      <w:hyperlink r:id="rId7" w:history="1">
+        <w:t>“Missing features removal with SimpleImputer #16426”</w:t>
+      </w:r>
+    </w:p>
+    <w:p>
+      <w:pPr>
+        <w:spacing w:line="360" w:lineRule="auto"/>
+        <w:rPr>
+          <w:rFonts w:ascii="Arial" w:hAnsi="Arial" w:cs="Arial"/>
+          <w:sz w:val="28"/>
+          <w:szCs w:val="28"/>
+        </w:rPr>
+      </w:pPr>
+      <w:hyperlink r:id="rId8" w:history="1">
         <w:r>
           <w:rPr>
             <w:rStyle w:val="Hyperlink"/>
@@ -781,25 +725,7 @@
             <w:sz w:val="28"/>
             <w:szCs w:val="28"/>
           </w:rPr>
-          <w:t>https://github.co</w:t>
-        </w:r>
-        <w:r>
-          <w:rPr>
-            <w:rStyle w:val="Hyperlink"/>
-            <w:rFonts w:ascii="Arial" w:hAnsi="Arial" w:cs="Arial"/>
-            <w:sz w:val="28"/>
-            <w:szCs w:val="28"/>
-          </w:rPr>
-          <w:t>m</w:t>
-        </w:r>
-        <w:r>
-          <w:rPr>
-            <w:rStyle w:val="Hyperlink"/>
-            <w:rFonts w:ascii="Arial" w:hAnsi="Arial" w:cs="Arial"/>
-            <w:sz w:val="28"/>
-            <w:szCs w:val="28"/>
-          </w:rPr>
-          <w:t>/scikit-learn/scikit-learn/issues/16426</w:t>
+          <w:t>https://github.com/scikit-learn/scikit-learn/issues/16426</w:t>
         </w:r>
       </w:hyperlink>
     </w:p>
@@ -927,77 +853,23 @@
           <w:sz w:val="28"/>
           <w:szCs w:val="28"/>
         </w:rPr>
-        <w:t xml:space="preserve"> occurs when the imputer is fitted with data (in the form of an array, representing a matrix) containing a column full of missing values (all </w:t>
-      </w:r>
-      <w:proofErr w:type="spellStart"/>
-      <w:r>
-        <w:rPr>
-          <w:rFonts w:ascii="Arial" w:hAnsi="Arial" w:cs="Arial"/>
-          <w:sz w:val="28"/>
-          <w:szCs w:val="28"/>
-        </w:rPr>
-        <w:t>NaN</w:t>
-      </w:r>
-      <w:proofErr w:type="spellEnd"/>
-      <w:r>
-        <w:rPr>
-          <w:rFonts w:ascii="Arial" w:hAnsi="Arial" w:cs="Arial"/>
-          <w:sz w:val="28"/>
-          <w:szCs w:val="28"/>
-        </w:rPr>
-        <w:t>).</w:t>
-      </w:r>
-      <w:r>
-        <w:rPr>
-          <w:rFonts w:ascii="Arial" w:hAnsi="Arial" w:cs="Arial"/>
-          <w:sz w:val="28"/>
-          <w:szCs w:val="28"/>
-        </w:rPr>
-        <w:t xml:space="preserve"> Upon using the transform function on subsequent data inputs, the output will now have certain columns (corresponding to the column of missing values) removed. As an example: an imputer fitted with an array whose elements in the first column are all </w:t>
-      </w:r>
-      <w:proofErr w:type="spellStart"/>
-      <w:r>
-        <w:rPr>
-          <w:rFonts w:ascii="Arial" w:hAnsi="Arial" w:cs="Arial"/>
-          <w:sz w:val="28"/>
-          <w:szCs w:val="28"/>
-        </w:rPr>
-        <w:t>NaN</w:t>
-      </w:r>
-      <w:proofErr w:type="spellEnd"/>
-      <w:r>
-        <w:rPr>
-          <w:rFonts w:ascii="Arial" w:hAnsi="Arial" w:cs="Arial"/>
-          <w:sz w:val="28"/>
-          <w:szCs w:val="28"/>
-        </w:rPr>
-        <w:t>, upon imputing another set of data, will now have an output with the first column discarded.</w:t>
-      </w:r>
-      <w:r>
-        <w:rPr>
-          <w:rFonts w:ascii="Arial" w:hAnsi="Arial" w:cs="Arial"/>
-          <w:sz w:val="28"/>
-          <w:szCs w:val="28"/>
-        </w:rPr>
-        <w:t xml:space="preserve"> The user has no control over this </w:t>
-      </w:r>
-      <w:proofErr w:type="gramStart"/>
-      <w:r>
-        <w:rPr>
-          <w:rFonts w:ascii="Arial" w:hAnsi="Arial" w:cs="Arial"/>
-          <w:sz w:val="28"/>
-          <w:szCs w:val="28"/>
-        </w:rPr>
-        <w:t>behaviour, and</w:t>
-      </w:r>
-      <w:proofErr w:type="gramEnd"/>
-      <w:r>
-        <w:rPr>
-          <w:rFonts w:ascii="Arial" w:hAnsi="Arial" w:cs="Arial"/>
-          <w:sz w:val="28"/>
-          <w:szCs w:val="28"/>
-        </w:rPr>
-        <w:t xml:space="preserve"> is not given any way to know what data is dropped, nor is there any option to retrieve dropped data.</w:t>
+        <w:t xml:space="preserve"> occurs when the imputer is fitted with data (in the form of an array, representing a matrix) containing a column full of missing values (all NaN).</w:t>
+      </w:r>
+      <w:r>
+        <w:rPr>
+          <w:rFonts w:ascii="Arial" w:hAnsi="Arial" w:cs="Arial"/>
+          <w:sz w:val="28"/>
+          <w:szCs w:val="28"/>
+        </w:rPr>
+        <w:t xml:space="preserve"> Upon using the transform function on subsequent data inputs, the output will now have certain columns (corresponding to the column of missing values) removed. As an example: an imputer fitted with an array whose elements in the first column are all NaN, upon imputing another set of data, will now have an output with the first column discarded.</w:t>
+      </w:r>
+      <w:r>
+        <w:rPr>
+          <w:rFonts w:ascii="Arial" w:hAnsi="Arial" w:cs="Arial"/>
+          <w:sz w:val="28"/>
+          <w:szCs w:val="28"/>
+        </w:rPr>
+        <w:t xml:space="preserve"> The user has no control over this behaviour, and is not given any way to know what data is dropped, nor is there any option to retrieve dropped data.</w:t>
       </w:r>
     </w:p>
     <w:p>
@@ -1064,25 +936,7 @@
           <w:sz w:val="28"/>
           <w:szCs w:val="28"/>
         </w:rPr>
-        <w:t xml:space="preserve">; this would be considered the “bug” portion. The enhancement portion to the module, is for the user to be able to decide whether dropping the column corresponding to </w:t>
-      </w:r>
-      <w:proofErr w:type="spellStart"/>
-      <w:r>
-        <w:rPr>
-          <w:rFonts w:ascii="Arial" w:hAnsi="Arial" w:cs="Arial"/>
-          <w:sz w:val="28"/>
-          <w:szCs w:val="28"/>
-        </w:rPr>
-        <w:t>NaNs</w:t>
-      </w:r>
-      <w:proofErr w:type="spellEnd"/>
-      <w:r>
-        <w:rPr>
-          <w:rFonts w:ascii="Arial" w:hAnsi="Arial" w:cs="Arial"/>
-          <w:sz w:val="28"/>
-          <w:szCs w:val="28"/>
-        </w:rPr>
-        <w:t xml:space="preserve"> is appropriate. It is also requested that there be a way to access information on which columns are dropped.</w:t>
+        <w:t>; this would be considered the “bug” portion. The enhancement portion to the module, is for the user to be able to decide whether dropping the column corresponding to NaNs is appropriate. It is also requested that there be a way to access information on which columns are dropped.</w:t>
       </w:r>
     </w:p>
     <w:p>
@@ -1148,606 +1002,6 @@
             <wp:extent cx="5943600" cy="3219450"/>
             <wp:effectExtent l="0" t="0" r="0" b="0"/>
             <wp:docPr id="1" name="Picture 1"/>
-            <wp:cNvGraphicFramePr>
-              <a:graphicFrameLocks xmlns:a="http://schemas.openxmlformats.org/drawingml/2006/main" noChangeAspect="1"/>
-            </wp:cNvGraphicFramePr>
-            <a:graphic xmlns:a="http://schemas.openxmlformats.org/drawingml/2006/main">
-              <a:graphicData uri="http://schemas.openxmlformats.org/drawingml/2006/picture">
-                <pic:pic xmlns:pic="http://schemas.openxmlformats.org/drawingml/2006/picture">
-                  <pic:nvPicPr>
-                    <pic:cNvPr id="1" name=""/>
-                    <pic:cNvPicPr/>
-                  </pic:nvPicPr>
-                  <pic:blipFill>
-                    <a:blip r:embed="rId8"/>
-                    <a:stretch>
-                      <a:fillRect/>
-                    </a:stretch>
-                  </pic:blipFill>
-                  <pic:spPr>
-                    <a:xfrm>
-                      <a:off x="0" y="0"/>
-                      <a:ext cx="5943600" cy="3219450"/>
-                    </a:xfrm>
-                    <a:prstGeom prst="rect">
-                      <a:avLst/>
-                    </a:prstGeom>
-                  </pic:spPr>
-                </pic:pic>
-              </a:graphicData>
-            </a:graphic>
-          </wp:inline>
-        </w:drawing>
-      </w:r>
-    </w:p>
-    <w:p>
-      <w:pPr>
-        <w:spacing w:line="360" w:lineRule="auto"/>
-        <w:rPr>
-          <w:rFonts w:ascii="Arial" w:hAnsi="Arial" w:cs="Arial"/>
-          <w:sz w:val="28"/>
-          <w:szCs w:val="28"/>
-        </w:rPr>
-      </w:pPr>
-      <w:r>
-        <w:rPr>
-          <w:rFonts w:ascii="Arial" w:hAnsi="Arial" w:cs="Arial"/>
-          <w:sz w:val="28"/>
-          <w:szCs w:val="28"/>
-        </w:rPr>
-        <w:t xml:space="preserve">The </w:t>
-      </w:r>
-      <w:r>
-        <w:rPr>
-          <w:rFonts w:ascii="Arial" w:hAnsi="Arial" w:cs="Arial"/>
-          <w:sz w:val="28"/>
-          <w:szCs w:val="28"/>
-        </w:rPr>
-        <w:t xml:space="preserve">issue affects the </w:t>
-      </w:r>
-      <w:proofErr w:type="spellStart"/>
-      <w:r>
-        <w:rPr>
-          <w:rFonts w:ascii="Arial" w:hAnsi="Arial" w:cs="Arial"/>
-          <w:sz w:val="28"/>
-          <w:szCs w:val="28"/>
-        </w:rPr>
-        <w:t>SimpleImputer</w:t>
-      </w:r>
-      <w:proofErr w:type="spellEnd"/>
-      <w:r>
-        <w:rPr>
-          <w:rFonts w:ascii="Arial" w:hAnsi="Arial" w:cs="Arial"/>
-          <w:sz w:val="28"/>
-          <w:szCs w:val="28"/>
-        </w:rPr>
-        <w:t xml:space="preserve"> class, which is</w:t>
-      </w:r>
-      <w:r>
-        <w:rPr>
-          <w:rFonts w:ascii="Arial" w:hAnsi="Arial" w:cs="Arial"/>
-          <w:sz w:val="28"/>
-          <w:szCs w:val="28"/>
-        </w:rPr>
-        <w:t xml:space="preserve"> under the path “</w:t>
-      </w:r>
-      <w:proofErr w:type="spellStart"/>
-      <w:r>
-        <w:rPr>
-          <w:rFonts w:ascii="Arial" w:hAnsi="Arial" w:cs="Arial"/>
-          <w:sz w:val="28"/>
-          <w:szCs w:val="28"/>
-        </w:rPr>
-        <w:t>sklearn</w:t>
-      </w:r>
-      <w:proofErr w:type="spellEnd"/>
-      <w:r>
-        <w:rPr>
-          <w:rFonts w:ascii="Arial" w:hAnsi="Arial" w:cs="Arial"/>
-          <w:sz w:val="28"/>
-          <w:szCs w:val="28"/>
-        </w:rPr>
-        <w:t>/impute/_base.py”</w:t>
-      </w:r>
-      <w:r>
-        <w:rPr>
-          <w:rFonts w:ascii="Arial" w:hAnsi="Arial" w:cs="Arial"/>
-          <w:sz w:val="28"/>
-          <w:szCs w:val="28"/>
-        </w:rPr>
-        <w:t>.</w:t>
-      </w:r>
-    </w:p>
-    <w:p>
-      <w:pPr>
-        <w:spacing w:line="360" w:lineRule="auto"/>
-        <w:rPr>
-          <w:rFonts w:ascii="Arial" w:hAnsi="Arial" w:cs="Arial"/>
-          <w:sz w:val="28"/>
-          <w:szCs w:val="28"/>
-        </w:rPr>
-      </w:pPr>
-      <w:r>
-        <w:rPr>
-          <w:rFonts w:ascii="Arial" w:hAnsi="Arial" w:cs="Arial"/>
-          <w:sz w:val="28"/>
-          <w:szCs w:val="28"/>
-        </w:rPr>
-        <w:t xml:space="preserve">The first modification that will be made is the number of available parameters </w:t>
-      </w:r>
-      <w:proofErr w:type="spellStart"/>
-      <w:r>
-        <w:rPr>
-          <w:rFonts w:ascii="Arial" w:hAnsi="Arial" w:cs="Arial"/>
-          <w:sz w:val="28"/>
-          <w:szCs w:val="28"/>
-        </w:rPr>
-        <w:t>SimpleImputer</w:t>
-      </w:r>
-      <w:proofErr w:type="spellEnd"/>
-      <w:r>
-        <w:rPr>
-          <w:rFonts w:ascii="Arial" w:hAnsi="Arial" w:cs="Arial"/>
-          <w:sz w:val="28"/>
-          <w:szCs w:val="28"/>
-        </w:rPr>
-        <w:t xml:space="preserve"> accepts; the parameter “</w:t>
-      </w:r>
-      <w:proofErr w:type="spellStart"/>
-      <w:r>
-        <w:rPr>
-          <w:rFonts w:ascii="Arial" w:hAnsi="Arial" w:cs="Arial"/>
-          <w:sz w:val="28"/>
-          <w:szCs w:val="28"/>
-        </w:rPr>
-        <w:t>drop</w:t>
-      </w:r>
-      <w:r>
-        <w:rPr>
-          <w:rFonts w:ascii="Arial" w:hAnsi="Arial" w:cs="Arial"/>
-          <w:sz w:val="28"/>
-          <w:szCs w:val="28"/>
-        </w:rPr>
-        <w:t>_col</w:t>
-      </w:r>
-      <w:r>
-        <w:rPr>
-          <w:rFonts w:ascii="Arial" w:hAnsi="Arial" w:cs="Arial"/>
-          <w:sz w:val="28"/>
-          <w:szCs w:val="28"/>
-        </w:rPr>
-        <w:t>umn</w:t>
-      </w:r>
-      <w:r>
-        <w:rPr>
-          <w:rFonts w:ascii="Arial" w:hAnsi="Arial" w:cs="Arial"/>
-          <w:sz w:val="28"/>
-          <w:szCs w:val="28"/>
-        </w:rPr>
-        <w:t>s</w:t>
-      </w:r>
-      <w:proofErr w:type="spellEnd"/>
-      <w:r>
-        <w:rPr>
-          <w:rFonts w:ascii="Arial" w:hAnsi="Arial" w:cs="Arial"/>
-          <w:sz w:val="28"/>
-          <w:szCs w:val="28"/>
-        </w:rPr>
-        <w:t xml:space="preserve">” will be </w:t>
-      </w:r>
-      <w:r>
-        <w:rPr>
-          <w:rFonts w:ascii="Arial" w:hAnsi="Arial" w:cs="Arial"/>
-          <w:sz w:val="28"/>
-          <w:szCs w:val="28"/>
-        </w:rPr>
-        <w:lastRenderedPageBreak/>
-        <w:t xml:space="preserve">added, which allows the user to decide whether or not columns corresponding to the model’s </w:t>
-      </w:r>
-      <w:proofErr w:type="spellStart"/>
-      <w:r>
-        <w:rPr>
-          <w:rFonts w:ascii="Arial" w:hAnsi="Arial" w:cs="Arial"/>
-          <w:sz w:val="28"/>
-          <w:szCs w:val="28"/>
-        </w:rPr>
-        <w:t>NaN</w:t>
-      </w:r>
-      <w:proofErr w:type="spellEnd"/>
-      <w:r>
-        <w:rPr>
-          <w:rFonts w:ascii="Arial" w:hAnsi="Arial" w:cs="Arial"/>
-          <w:sz w:val="28"/>
-          <w:szCs w:val="28"/>
-        </w:rPr>
-        <w:t xml:space="preserve"> columns will be dropped. </w:t>
-      </w:r>
-      <w:r>
-        <w:rPr>
-          <w:rFonts w:ascii="Arial" w:hAnsi="Arial" w:cs="Arial"/>
-          <w:sz w:val="28"/>
-          <w:szCs w:val="28"/>
-        </w:rPr>
-        <w:t>The default value will be set to “True”, as the default behaviour of</w:t>
-      </w:r>
-      <w:r>
-        <w:rPr>
-          <w:rFonts w:ascii="Arial" w:hAnsi="Arial" w:cs="Arial"/>
-          <w:sz w:val="28"/>
-          <w:szCs w:val="28"/>
-        </w:rPr>
-        <w:t xml:space="preserve"> </w:t>
-      </w:r>
-      <w:proofErr w:type="spellStart"/>
-      <w:r>
-        <w:rPr>
-          <w:rFonts w:ascii="Arial" w:hAnsi="Arial" w:cs="Arial"/>
-          <w:sz w:val="28"/>
-          <w:szCs w:val="28"/>
-        </w:rPr>
-        <w:t>SimpleImputer</w:t>
-      </w:r>
-      <w:proofErr w:type="spellEnd"/>
-      <w:r>
-        <w:rPr>
-          <w:rFonts w:ascii="Arial" w:hAnsi="Arial" w:cs="Arial"/>
-          <w:sz w:val="28"/>
-          <w:szCs w:val="28"/>
-        </w:rPr>
-        <w:t xml:space="preserve"> </w:t>
-      </w:r>
-      <w:r>
-        <w:rPr>
-          <w:rFonts w:ascii="Arial" w:hAnsi="Arial" w:cs="Arial"/>
-          <w:sz w:val="28"/>
-          <w:szCs w:val="28"/>
-        </w:rPr>
-        <w:t>is already implemented to drop data and</w:t>
-      </w:r>
-      <w:r>
-        <w:rPr>
-          <w:rFonts w:ascii="Arial" w:hAnsi="Arial" w:cs="Arial"/>
-          <w:sz w:val="28"/>
-          <w:szCs w:val="28"/>
-        </w:rPr>
-        <w:t xml:space="preserve"> </w:t>
-      </w:r>
-      <w:r>
-        <w:rPr>
-          <w:rFonts w:ascii="Arial" w:hAnsi="Arial" w:cs="Arial"/>
-          <w:sz w:val="28"/>
-          <w:szCs w:val="28"/>
-        </w:rPr>
-        <w:t xml:space="preserve">setting the default to drop columns will be more consistent with other imputation classes. </w:t>
-      </w:r>
-      <w:r>
-        <w:rPr>
-          <w:rFonts w:ascii="Arial" w:hAnsi="Arial" w:cs="Arial"/>
-          <w:sz w:val="28"/>
-          <w:szCs w:val="28"/>
-        </w:rPr>
-        <w:t>The corresponding code that drops the columns will now depend on the new parameter.</w:t>
-      </w:r>
-      <w:r>
-        <w:rPr>
-          <w:rFonts w:ascii="Arial" w:hAnsi="Arial" w:cs="Arial"/>
-          <w:sz w:val="28"/>
-          <w:szCs w:val="28"/>
-        </w:rPr>
-        <w:t xml:space="preserve"> </w:t>
-      </w:r>
-    </w:p>
-    <w:p>
-      <w:pPr>
-        <w:spacing w:line="360" w:lineRule="auto"/>
-        <w:rPr>
-          <w:rFonts w:ascii="Arial" w:hAnsi="Arial" w:cs="Arial"/>
-          <w:sz w:val="28"/>
-          <w:szCs w:val="28"/>
-        </w:rPr>
-      </w:pPr>
-      <w:r>
-        <w:rPr>
-          <w:rFonts w:ascii="Arial" w:hAnsi="Arial" w:cs="Arial"/>
-          <w:sz w:val="28"/>
-          <w:szCs w:val="28"/>
-        </w:rPr>
-        <w:t xml:space="preserve">The second modification </w:t>
-      </w:r>
-      <w:r>
-        <w:rPr>
-          <w:rFonts w:ascii="Arial" w:hAnsi="Arial" w:cs="Arial"/>
-          <w:sz w:val="28"/>
-          <w:szCs w:val="28"/>
-        </w:rPr>
-        <w:t xml:space="preserve">would be the addition of </w:t>
-      </w:r>
-      <w:r>
-        <w:rPr>
-          <w:rFonts w:ascii="Arial" w:hAnsi="Arial" w:cs="Arial"/>
-          <w:sz w:val="28"/>
-          <w:szCs w:val="28"/>
-        </w:rPr>
-        <w:t>an internal variable “</w:t>
-      </w:r>
-      <w:proofErr w:type="spellStart"/>
-      <w:r>
-        <w:rPr>
-          <w:rFonts w:ascii="Arial" w:hAnsi="Arial" w:cs="Arial"/>
-          <w:sz w:val="28"/>
-          <w:szCs w:val="28"/>
-        </w:rPr>
-        <w:t>dropped_col</w:t>
-      </w:r>
-      <w:r>
-        <w:rPr>
-          <w:rFonts w:ascii="Arial" w:hAnsi="Arial" w:cs="Arial"/>
-          <w:sz w:val="28"/>
-          <w:szCs w:val="28"/>
-        </w:rPr>
-        <w:t>umn</w:t>
-      </w:r>
-      <w:r>
-        <w:rPr>
-          <w:rFonts w:ascii="Arial" w:hAnsi="Arial" w:cs="Arial"/>
-          <w:sz w:val="28"/>
-          <w:szCs w:val="28"/>
-        </w:rPr>
-        <w:t>s</w:t>
-      </w:r>
-      <w:proofErr w:type="spellEnd"/>
-      <w:r>
-        <w:rPr>
-          <w:rFonts w:ascii="Arial" w:hAnsi="Arial" w:cs="Arial"/>
-          <w:sz w:val="28"/>
-          <w:szCs w:val="28"/>
-        </w:rPr>
-        <w:t xml:space="preserve">” to </w:t>
-      </w:r>
-      <w:proofErr w:type="spellStart"/>
-      <w:r>
-        <w:rPr>
-          <w:rFonts w:ascii="Arial" w:hAnsi="Arial" w:cs="Arial"/>
-          <w:sz w:val="28"/>
-          <w:szCs w:val="28"/>
-        </w:rPr>
-        <w:t>SimpleImputer</w:t>
-      </w:r>
-      <w:proofErr w:type="spellEnd"/>
-      <w:r>
-        <w:rPr>
-          <w:rFonts w:ascii="Arial" w:hAnsi="Arial" w:cs="Arial"/>
-          <w:sz w:val="28"/>
-          <w:szCs w:val="28"/>
-        </w:rPr>
-        <w:t xml:space="preserve"> that keeps track of dropped columns during the last transformation, as well as a function to retrieve such information “</w:t>
-      </w:r>
-      <w:proofErr w:type="spellStart"/>
-      <w:r>
-        <w:rPr>
-          <w:rFonts w:ascii="Arial" w:hAnsi="Arial" w:cs="Arial"/>
-          <w:sz w:val="28"/>
-          <w:szCs w:val="28"/>
-        </w:rPr>
-        <w:t>get_dropped_col</w:t>
-      </w:r>
-      <w:r>
-        <w:rPr>
-          <w:rFonts w:ascii="Arial" w:hAnsi="Arial" w:cs="Arial"/>
-          <w:sz w:val="28"/>
-          <w:szCs w:val="28"/>
-        </w:rPr>
-        <w:t>umn</w:t>
-      </w:r>
-      <w:r>
-        <w:rPr>
-          <w:rFonts w:ascii="Arial" w:hAnsi="Arial" w:cs="Arial"/>
-          <w:sz w:val="28"/>
-          <w:szCs w:val="28"/>
-        </w:rPr>
-        <w:t>s</w:t>
-      </w:r>
-      <w:proofErr w:type="spellEnd"/>
-      <w:r>
-        <w:rPr>
-          <w:rFonts w:ascii="Arial" w:hAnsi="Arial" w:cs="Arial"/>
-          <w:sz w:val="28"/>
-          <w:szCs w:val="28"/>
-        </w:rPr>
-        <w:t xml:space="preserve">()”. </w:t>
-      </w:r>
-      <w:r>
-        <w:rPr>
-          <w:rFonts w:ascii="Arial" w:hAnsi="Arial" w:cs="Arial"/>
-          <w:sz w:val="28"/>
-          <w:szCs w:val="28"/>
-        </w:rPr>
-        <w:t>This was a requested feature within the comment chain of the issue. Implementing this feature</w:t>
-      </w:r>
-      <w:r>
-        <w:rPr>
-          <w:rFonts w:ascii="Arial" w:hAnsi="Arial" w:cs="Arial"/>
-          <w:sz w:val="28"/>
-          <w:szCs w:val="28"/>
-        </w:rPr>
-        <w:t xml:space="preserve"> </w:t>
-      </w:r>
-      <w:r>
-        <w:rPr>
-          <w:rFonts w:ascii="Arial" w:hAnsi="Arial" w:cs="Arial"/>
-          <w:sz w:val="28"/>
-          <w:szCs w:val="28"/>
-        </w:rPr>
-        <w:t>e</w:t>
-      </w:r>
-      <w:r>
-        <w:rPr>
-          <w:rFonts w:ascii="Arial" w:hAnsi="Arial" w:cs="Arial"/>
-          <w:sz w:val="28"/>
-          <w:szCs w:val="28"/>
-        </w:rPr>
-        <w:t xml:space="preserve">nsures that the module </w:t>
-      </w:r>
-      <w:r>
-        <w:rPr>
-          <w:rFonts w:ascii="Arial" w:hAnsi="Arial" w:cs="Arial"/>
-          <w:sz w:val="28"/>
-          <w:szCs w:val="28"/>
-        </w:rPr>
-        <w:t>remains</w:t>
-      </w:r>
-      <w:r>
-        <w:rPr>
-          <w:rFonts w:ascii="Arial" w:hAnsi="Arial" w:cs="Arial"/>
-          <w:sz w:val="28"/>
-          <w:szCs w:val="28"/>
-        </w:rPr>
-        <w:t xml:space="preserve"> flexible, as it </w:t>
-      </w:r>
-      <w:r>
-        <w:rPr>
-          <w:rFonts w:ascii="Arial" w:hAnsi="Arial" w:cs="Arial"/>
-          <w:sz w:val="28"/>
-          <w:szCs w:val="28"/>
-        </w:rPr>
-        <w:t xml:space="preserve">allows </w:t>
-      </w:r>
-      <w:r>
-        <w:rPr>
-          <w:rFonts w:ascii="Arial" w:hAnsi="Arial" w:cs="Arial"/>
-          <w:sz w:val="28"/>
-          <w:szCs w:val="28"/>
-        </w:rPr>
-        <w:t xml:space="preserve">users </w:t>
-      </w:r>
-      <w:r>
-        <w:rPr>
-          <w:rFonts w:ascii="Arial" w:hAnsi="Arial" w:cs="Arial"/>
-          <w:sz w:val="28"/>
-          <w:szCs w:val="28"/>
-        </w:rPr>
-        <w:t xml:space="preserve">to decide whether they want to </w:t>
-      </w:r>
-      <w:r>
-        <w:rPr>
-          <w:rFonts w:ascii="Arial" w:hAnsi="Arial" w:cs="Arial"/>
-          <w:sz w:val="28"/>
-          <w:szCs w:val="28"/>
-        </w:rPr>
-        <w:t>drop columns</w:t>
-      </w:r>
-      <w:r>
-        <w:rPr>
-          <w:rFonts w:ascii="Arial" w:hAnsi="Arial" w:cs="Arial"/>
-          <w:sz w:val="28"/>
-          <w:szCs w:val="28"/>
-        </w:rPr>
-        <w:t>, while</w:t>
-      </w:r>
-      <w:r>
-        <w:rPr>
-          <w:rFonts w:ascii="Arial" w:hAnsi="Arial" w:cs="Arial"/>
-          <w:sz w:val="28"/>
-          <w:szCs w:val="28"/>
-        </w:rPr>
-        <w:t xml:space="preserve"> still hav</w:t>
-      </w:r>
-      <w:r>
-        <w:rPr>
-          <w:rFonts w:ascii="Arial" w:hAnsi="Arial" w:cs="Arial"/>
-          <w:sz w:val="28"/>
-          <w:szCs w:val="28"/>
-        </w:rPr>
-        <w:t>ing</w:t>
-      </w:r>
-      <w:r>
-        <w:rPr>
-          <w:rFonts w:ascii="Arial" w:hAnsi="Arial" w:cs="Arial"/>
-          <w:sz w:val="28"/>
-          <w:szCs w:val="28"/>
-        </w:rPr>
-        <w:t xml:space="preserve"> access to data</w:t>
-      </w:r>
-      <w:r>
-        <w:rPr>
-          <w:rFonts w:ascii="Arial" w:hAnsi="Arial" w:cs="Arial"/>
-          <w:sz w:val="28"/>
-          <w:szCs w:val="28"/>
-        </w:rPr>
-        <w:t xml:space="preserve"> that is not </w:t>
-      </w:r>
-      <w:r>
-        <w:rPr>
-          <w:rFonts w:ascii="Arial" w:hAnsi="Arial" w:cs="Arial"/>
-          <w:sz w:val="28"/>
-          <w:szCs w:val="28"/>
-        </w:rPr>
-        <w:t>imputed during the transformation call</w:t>
-      </w:r>
-      <w:r>
-        <w:rPr>
-          <w:rFonts w:ascii="Arial" w:hAnsi="Arial" w:cs="Arial"/>
-          <w:sz w:val="28"/>
-          <w:szCs w:val="28"/>
-        </w:rPr>
-        <w:t>.</w:t>
-      </w:r>
-    </w:p>
-    <w:p>
-      <w:pPr>
-        <w:spacing w:line="360" w:lineRule="auto"/>
-        <w:rPr>
-          <w:rFonts w:ascii="Arial" w:hAnsi="Arial" w:cs="Arial"/>
-          <w:sz w:val="28"/>
-          <w:szCs w:val="28"/>
-        </w:rPr>
-      </w:pPr>
-      <w:r>
-        <w:rPr>
-          <w:rFonts w:ascii="Arial" w:hAnsi="Arial" w:cs="Arial"/>
-          <w:sz w:val="28"/>
-          <w:szCs w:val="28"/>
-        </w:rPr>
-        <w:t xml:space="preserve">The changes are all local to the </w:t>
-      </w:r>
-      <w:proofErr w:type="spellStart"/>
-      <w:r>
-        <w:rPr>
-          <w:rFonts w:ascii="Arial" w:hAnsi="Arial" w:cs="Arial"/>
-          <w:sz w:val="28"/>
-          <w:szCs w:val="28"/>
-        </w:rPr>
-        <w:t>SimpleImputer</w:t>
-      </w:r>
-      <w:proofErr w:type="spellEnd"/>
-      <w:r>
-        <w:rPr>
-          <w:rFonts w:ascii="Arial" w:hAnsi="Arial" w:cs="Arial"/>
-          <w:sz w:val="28"/>
-          <w:szCs w:val="28"/>
-        </w:rPr>
-        <w:t xml:space="preserve"> class:</w:t>
-      </w:r>
-    </w:p>
-    <w:p>
-      <w:pPr>
-        <w:spacing w:line="360" w:lineRule="auto"/>
-        <w:rPr>
-          <w:rFonts w:ascii="Arial" w:hAnsi="Arial" w:cs="Arial"/>
-          <w:sz w:val="28"/>
-          <w:szCs w:val="28"/>
-        </w:rPr>
-      </w:pPr>
-      <w:r>
-        <w:rPr>
-          <w:noProof/>
-        </w:rPr>
-        <w:lastRenderedPageBreak/>
-        <w:drawing>
-          <wp:inline distT="0" distB="0" distL="0" distR="0" wp14:anchorId="135A66A6" wp14:editId="4DCF649C">
-            <wp:extent cx="4762005" cy="3926621"/>
-            <wp:effectExtent l="0" t="0" r="635" b="0"/>
-            <wp:docPr id="2" name="Picture 2"/>
             <wp:cNvGraphicFramePr>
               <a:graphicFrameLocks xmlns:a="http://schemas.openxmlformats.org/drawingml/2006/main" noChangeAspect="1"/>
             </wp:cNvGraphicFramePr>
@@ -1767,6 +1021,434 @@
                   <pic:spPr>
                     <a:xfrm>
                       <a:off x="0" y="0"/>
+                      <a:ext cx="5943600" cy="3219450"/>
+                    </a:xfrm>
+                    <a:prstGeom prst="rect">
+                      <a:avLst/>
+                    </a:prstGeom>
+                  </pic:spPr>
+                </pic:pic>
+              </a:graphicData>
+            </a:graphic>
+          </wp:inline>
+        </w:drawing>
+      </w:r>
+    </w:p>
+    <w:p>
+      <w:pPr>
+        <w:spacing w:line="360" w:lineRule="auto"/>
+        <w:rPr>
+          <w:rFonts w:ascii="Arial" w:hAnsi="Arial" w:cs="Arial"/>
+          <w:sz w:val="28"/>
+          <w:szCs w:val="28"/>
+        </w:rPr>
+      </w:pPr>
+      <w:r>
+        <w:rPr>
+          <w:rFonts w:ascii="Arial" w:hAnsi="Arial" w:cs="Arial"/>
+          <w:sz w:val="28"/>
+          <w:szCs w:val="28"/>
+        </w:rPr>
+        <w:t xml:space="preserve">The </w:t>
+      </w:r>
+      <w:r>
+        <w:rPr>
+          <w:rFonts w:ascii="Arial" w:hAnsi="Arial" w:cs="Arial"/>
+          <w:sz w:val="28"/>
+          <w:szCs w:val="28"/>
+        </w:rPr>
+        <w:t>issue affects the SimpleImputer class, which is</w:t>
+      </w:r>
+      <w:r>
+        <w:rPr>
+          <w:rFonts w:ascii="Arial" w:hAnsi="Arial" w:cs="Arial"/>
+          <w:sz w:val="28"/>
+          <w:szCs w:val="28"/>
+        </w:rPr>
+        <w:t xml:space="preserve"> under the path “sklearn/impute/_base.py”</w:t>
+      </w:r>
+      <w:r>
+        <w:rPr>
+          <w:rFonts w:ascii="Arial" w:hAnsi="Arial" w:cs="Arial"/>
+          <w:sz w:val="28"/>
+          <w:szCs w:val="28"/>
+        </w:rPr>
+        <w:t>.</w:t>
+      </w:r>
+    </w:p>
+    <w:p>
+      <w:pPr>
+        <w:spacing w:line="360" w:lineRule="auto"/>
+        <w:rPr>
+          <w:rFonts w:ascii="Arial" w:hAnsi="Arial" w:cs="Arial"/>
+          <w:sz w:val="28"/>
+          <w:szCs w:val="28"/>
+        </w:rPr>
+      </w:pPr>
+      <w:r>
+        <w:rPr>
+          <w:rFonts w:ascii="Arial" w:hAnsi="Arial" w:cs="Arial"/>
+          <w:sz w:val="28"/>
+          <w:szCs w:val="28"/>
+        </w:rPr>
+        <w:t>The first modification that will be made is the number of available parameters SimpleImputer accepts; the parameter “drop</w:t>
+      </w:r>
+      <w:r>
+        <w:rPr>
+          <w:rFonts w:ascii="Arial" w:hAnsi="Arial" w:cs="Arial"/>
+          <w:sz w:val="28"/>
+          <w:szCs w:val="28"/>
+        </w:rPr>
+        <w:t>_col</w:t>
+      </w:r>
+      <w:r>
+        <w:rPr>
+          <w:rFonts w:ascii="Arial" w:hAnsi="Arial" w:cs="Arial"/>
+          <w:sz w:val="28"/>
+          <w:szCs w:val="28"/>
+        </w:rPr>
+        <w:t>umn</w:t>
+      </w:r>
+      <w:r>
+        <w:rPr>
+          <w:rFonts w:ascii="Arial" w:hAnsi="Arial" w:cs="Arial"/>
+          <w:sz w:val="28"/>
+          <w:szCs w:val="28"/>
+        </w:rPr>
+        <w:t>s</w:t>
+      </w:r>
+      <w:r>
+        <w:rPr>
+          <w:rFonts w:ascii="Arial" w:hAnsi="Arial" w:cs="Arial"/>
+          <w:sz w:val="28"/>
+          <w:szCs w:val="28"/>
+        </w:rPr>
+        <w:t xml:space="preserve">” will be </w:t>
+      </w:r>
+      <w:r>
+        <w:rPr>
+          <w:rFonts w:ascii="Arial" w:hAnsi="Arial" w:cs="Arial"/>
+          <w:sz w:val="28"/>
+          <w:szCs w:val="28"/>
+        </w:rPr>
+        <w:lastRenderedPageBreak/>
+        <w:t xml:space="preserve">added, which allows the user to decide whether or not columns corresponding to the model’s NaN columns will be dropped. </w:t>
+      </w:r>
+      <w:r>
+        <w:rPr>
+          <w:rFonts w:ascii="Arial" w:hAnsi="Arial" w:cs="Arial"/>
+          <w:sz w:val="28"/>
+          <w:szCs w:val="28"/>
+        </w:rPr>
+        <w:t>The default value will be set to “True”, as the default behaviour of</w:t>
+      </w:r>
+      <w:r>
+        <w:rPr>
+          <w:rFonts w:ascii="Arial" w:hAnsi="Arial" w:cs="Arial"/>
+          <w:sz w:val="28"/>
+          <w:szCs w:val="28"/>
+        </w:rPr>
+        <w:t xml:space="preserve"> SimpleImputer </w:t>
+      </w:r>
+      <w:r>
+        <w:rPr>
+          <w:rFonts w:ascii="Arial" w:hAnsi="Arial" w:cs="Arial"/>
+          <w:sz w:val="28"/>
+          <w:szCs w:val="28"/>
+        </w:rPr>
+        <w:t>is already implemented to drop data and</w:t>
+      </w:r>
+      <w:r>
+        <w:rPr>
+          <w:rFonts w:ascii="Arial" w:hAnsi="Arial" w:cs="Arial"/>
+          <w:sz w:val="28"/>
+          <w:szCs w:val="28"/>
+        </w:rPr>
+        <w:t xml:space="preserve"> </w:t>
+      </w:r>
+      <w:r>
+        <w:rPr>
+          <w:rFonts w:ascii="Arial" w:hAnsi="Arial" w:cs="Arial"/>
+          <w:sz w:val="28"/>
+          <w:szCs w:val="28"/>
+        </w:rPr>
+        <w:t xml:space="preserve">setting the default to drop columns will be more consistent with other imputation classes. </w:t>
+      </w:r>
+      <w:r>
+        <w:rPr>
+          <w:rFonts w:ascii="Arial" w:hAnsi="Arial" w:cs="Arial"/>
+          <w:sz w:val="28"/>
+          <w:szCs w:val="28"/>
+        </w:rPr>
+        <w:t>The corresponding code that drops the columns will now depend on the new parameter.</w:t>
+      </w:r>
+      <w:r>
+        <w:rPr>
+          <w:rFonts w:ascii="Arial" w:hAnsi="Arial" w:cs="Arial"/>
+          <w:sz w:val="28"/>
+          <w:szCs w:val="28"/>
+        </w:rPr>
+        <w:t xml:space="preserve"> </w:t>
+      </w:r>
+    </w:p>
+    <w:p>
+      <w:pPr>
+        <w:spacing w:line="360" w:lineRule="auto"/>
+        <w:rPr>
+          <w:rFonts w:ascii="Arial" w:hAnsi="Arial" w:cs="Arial"/>
+          <w:sz w:val="28"/>
+          <w:szCs w:val="28"/>
+        </w:rPr>
+      </w:pPr>
+      <w:r>
+        <w:rPr>
+          <w:rFonts w:ascii="Arial" w:hAnsi="Arial" w:cs="Arial"/>
+          <w:sz w:val="28"/>
+          <w:szCs w:val="28"/>
+        </w:rPr>
+        <w:t xml:space="preserve">The second modification </w:t>
+      </w:r>
+      <w:r>
+        <w:rPr>
+          <w:rFonts w:ascii="Arial" w:hAnsi="Arial" w:cs="Arial"/>
+          <w:sz w:val="28"/>
+          <w:szCs w:val="28"/>
+        </w:rPr>
+        <w:t xml:space="preserve">would be the addition of </w:t>
+      </w:r>
+      <w:r>
+        <w:rPr>
+          <w:rFonts w:ascii="Arial" w:hAnsi="Arial" w:cs="Arial"/>
+          <w:sz w:val="28"/>
+          <w:szCs w:val="28"/>
+        </w:rPr>
+        <w:t>an internal variable “dropped_col</w:t>
+      </w:r>
+      <w:r>
+        <w:rPr>
+          <w:rFonts w:ascii="Arial" w:hAnsi="Arial" w:cs="Arial"/>
+          <w:sz w:val="28"/>
+          <w:szCs w:val="28"/>
+        </w:rPr>
+        <w:t>umn</w:t>
+      </w:r>
+      <w:r>
+        <w:rPr>
+          <w:rFonts w:ascii="Arial" w:hAnsi="Arial" w:cs="Arial"/>
+          <w:sz w:val="28"/>
+          <w:szCs w:val="28"/>
+        </w:rPr>
+        <w:t>s” to SimpleImputer that keeps track of dropped columns during the last transformation, as well as a function to retrieve such information “get_dropped_col</w:t>
+      </w:r>
+      <w:r>
+        <w:rPr>
+          <w:rFonts w:ascii="Arial" w:hAnsi="Arial" w:cs="Arial"/>
+          <w:sz w:val="28"/>
+          <w:szCs w:val="28"/>
+        </w:rPr>
+        <w:t>umn</w:t>
+      </w:r>
+      <w:r>
+        <w:rPr>
+          <w:rFonts w:ascii="Arial" w:hAnsi="Arial" w:cs="Arial"/>
+          <w:sz w:val="28"/>
+          <w:szCs w:val="28"/>
+        </w:rPr>
+        <w:t xml:space="preserve">s()”. </w:t>
+      </w:r>
+      <w:r>
+        <w:rPr>
+          <w:rFonts w:ascii="Arial" w:hAnsi="Arial" w:cs="Arial"/>
+          <w:sz w:val="28"/>
+          <w:szCs w:val="28"/>
+        </w:rPr>
+        <w:t>This was a requested feature within the comment chain of the issue. Implementing this feature</w:t>
+      </w:r>
+      <w:r>
+        <w:rPr>
+          <w:rFonts w:ascii="Arial" w:hAnsi="Arial" w:cs="Arial"/>
+          <w:sz w:val="28"/>
+          <w:szCs w:val="28"/>
+        </w:rPr>
+        <w:t xml:space="preserve"> </w:t>
+      </w:r>
+      <w:r>
+        <w:rPr>
+          <w:rFonts w:ascii="Arial" w:hAnsi="Arial" w:cs="Arial"/>
+          <w:sz w:val="28"/>
+          <w:szCs w:val="28"/>
+        </w:rPr>
+        <w:t>e</w:t>
+      </w:r>
+      <w:r>
+        <w:rPr>
+          <w:rFonts w:ascii="Arial" w:hAnsi="Arial" w:cs="Arial"/>
+          <w:sz w:val="28"/>
+          <w:szCs w:val="28"/>
+        </w:rPr>
+        <w:t xml:space="preserve">nsures that the module </w:t>
+      </w:r>
+      <w:r>
+        <w:rPr>
+          <w:rFonts w:ascii="Arial" w:hAnsi="Arial" w:cs="Arial"/>
+          <w:sz w:val="28"/>
+          <w:szCs w:val="28"/>
+        </w:rPr>
+        <w:t>remains</w:t>
+      </w:r>
+      <w:r>
+        <w:rPr>
+          <w:rFonts w:ascii="Arial" w:hAnsi="Arial" w:cs="Arial"/>
+          <w:sz w:val="28"/>
+          <w:szCs w:val="28"/>
+        </w:rPr>
+        <w:t xml:space="preserve"> flexible, as it </w:t>
+      </w:r>
+      <w:r>
+        <w:rPr>
+          <w:rFonts w:ascii="Arial" w:hAnsi="Arial" w:cs="Arial"/>
+          <w:sz w:val="28"/>
+          <w:szCs w:val="28"/>
+        </w:rPr>
+        <w:t xml:space="preserve">allows </w:t>
+      </w:r>
+      <w:r>
+        <w:rPr>
+          <w:rFonts w:ascii="Arial" w:hAnsi="Arial" w:cs="Arial"/>
+          <w:sz w:val="28"/>
+          <w:szCs w:val="28"/>
+        </w:rPr>
+        <w:t xml:space="preserve">users </w:t>
+      </w:r>
+      <w:r>
+        <w:rPr>
+          <w:rFonts w:ascii="Arial" w:hAnsi="Arial" w:cs="Arial"/>
+          <w:sz w:val="28"/>
+          <w:szCs w:val="28"/>
+        </w:rPr>
+        <w:t xml:space="preserve">to decide whether they want to </w:t>
+      </w:r>
+      <w:r>
+        <w:rPr>
+          <w:rFonts w:ascii="Arial" w:hAnsi="Arial" w:cs="Arial"/>
+          <w:sz w:val="28"/>
+          <w:szCs w:val="28"/>
+        </w:rPr>
+        <w:t>drop columns</w:t>
+      </w:r>
+      <w:r>
+        <w:rPr>
+          <w:rFonts w:ascii="Arial" w:hAnsi="Arial" w:cs="Arial"/>
+          <w:sz w:val="28"/>
+          <w:szCs w:val="28"/>
+        </w:rPr>
+        <w:t>, while</w:t>
+      </w:r>
+      <w:r>
+        <w:rPr>
+          <w:rFonts w:ascii="Arial" w:hAnsi="Arial" w:cs="Arial"/>
+          <w:sz w:val="28"/>
+          <w:szCs w:val="28"/>
+        </w:rPr>
+        <w:t xml:space="preserve"> still hav</w:t>
+      </w:r>
+      <w:r>
+        <w:rPr>
+          <w:rFonts w:ascii="Arial" w:hAnsi="Arial" w:cs="Arial"/>
+          <w:sz w:val="28"/>
+          <w:szCs w:val="28"/>
+        </w:rPr>
+        <w:t>ing</w:t>
+      </w:r>
+      <w:r>
+        <w:rPr>
+          <w:rFonts w:ascii="Arial" w:hAnsi="Arial" w:cs="Arial"/>
+          <w:sz w:val="28"/>
+          <w:szCs w:val="28"/>
+        </w:rPr>
+        <w:t xml:space="preserve"> access to data</w:t>
+      </w:r>
+      <w:r>
+        <w:rPr>
+          <w:rFonts w:ascii="Arial" w:hAnsi="Arial" w:cs="Arial"/>
+          <w:sz w:val="28"/>
+          <w:szCs w:val="28"/>
+        </w:rPr>
+        <w:t xml:space="preserve"> that is not </w:t>
+      </w:r>
+      <w:r>
+        <w:rPr>
+          <w:rFonts w:ascii="Arial" w:hAnsi="Arial" w:cs="Arial"/>
+          <w:sz w:val="28"/>
+          <w:szCs w:val="28"/>
+        </w:rPr>
+        <w:t>imputed during the transformation call</w:t>
+      </w:r>
+      <w:r>
+        <w:rPr>
+          <w:rFonts w:ascii="Arial" w:hAnsi="Arial" w:cs="Arial"/>
+          <w:sz w:val="28"/>
+          <w:szCs w:val="28"/>
+        </w:rPr>
+        <w:t>.</w:t>
+      </w:r>
+    </w:p>
+    <w:p>
+      <w:pPr>
+        <w:spacing w:line="360" w:lineRule="auto"/>
+        <w:rPr>
+          <w:rFonts w:ascii="Arial" w:hAnsi="Arial" w:cs="Arial"/>
+          <w:sz w:val="28"/>
+          <w:szCs w:val="28"/>
+        </w:rPr>
+      </w:pPr>
+      <w:r>
+        <w:rPr>
+          <w:rFonts w:ascii="Arial" w:hAnsi="Arial" w:cs="Arial"/>
+          <w:sz w:val="28"/>
+          <w:szCs w:val="28"/>
+        </w:rPr>
+        <w:t>The changes are all local to the SimpleImputer class:</w:t>
+      </w:r>
+    </w:p>
+    <w:p>
+      <w:pPr>
+        <w:spacing w:line="360" w:lineRule="auto"/>
+        <w:rPr>
+          <w:rFonts w:ascii="Arial" w:hAnsi="Arial" w:cs="Arial"/>
+          <w:sz w:val="28"/>
+          <w:szCs w:val="28"/>
+        </w:rPr>
+      </w:pPr>
+      <w:r>
+        <w:rPr>
+          <w:noProof/>
+        </w:rPr>
+        <w:lastRenderedPageBreak/>
+        <w:drawing>
+          <wp:inline distT="0" distB="0" distL="0" distR="0" wp14:anchorId="135A66A6" wp14:editId="4DCF649C">
+            <wp:extent cx="4762005" cy="3926621"/>
+            <wp:effectExtent l="0" t="0" r="635" b="0"/>
+            <wp:docPr id="2" name="Picture 2"/>
+            <wp:cNvGraphicFramePr>
+              <a:graphicFrameLocks xmlns:a="http://schemas.openxmlformats.org/drawingml/2006/main" noChangeAspect="1"/>
+            </wp:cNvGraphicFramePr>
+            <a:graphic xmlns:a="http://schemas.openxmlformats.org/drawingml/2006/main">
+              <a:graphicData uri="http://schemas.openxmlformats.org/drawingml/2006/picture">
+                <pic:pic xmlns:pic="http://schemas.openxmlformats.org/drawingml/2006/picture">
+                  <pic:nvPicPr>
+                    <pic:cNvPr id="1" name=""/>
+                    <pic:cNvPicPr/>
+                  </pic:nvPicPr>
+                  <pic:blipFill>
+                    <a:blip r:embed="rId10"/>
+                    <a:stretch>
+                      <a:fillRect/>
+                    </a:stretch>
+                  </pic:blipFill>
+                  <pic:spPr>
+                    <a:xfrm>
+                      <a:off x="0" y="0"/>
                       <a:ext cx="4840929" cy="3991700"/>
                     </a:xfrm>
                     <a:prstGeom prst="rect">
@@ -1823,27 +1505,7 @@
           <w:sz w:val="28"/>
           <w:szCs w:val="28"/>
         </w:rPr>
-        <w:t xml:space="preserve">Add </w:t>
-      </w:r>
-      <w:proofErr w:type="spellStart"/>
-      <w:r>
-        <w:rPr>
-          <w:rFonts w:ascii="Arial" w:eastAsia="Times New Roman" w:hAnsi="Arial" w:cs="Arial"/>
-          <w:color w:val="000000"/>
-          <w:sz w:val="28"/>
-          <w:szCs w:val="28"/>
-        </w:rPr>
-        <w:t>most_frequent</w:t>
-      </w:r>
-      <w:proofErr w:type="spellEnd"/>
-      <w:r>
-        <w:rPr>
-          <w:rFonts w:ascii="Arial" w:eastAsia="Times New Roman" w:hAnsi="Arial" w:cs="Arial"/>
-          <w:color w:val="000000"/>
-          <w:sz w:val="28"/>
-          <w:szCs w:val="28"/>
-        </w:rPr>
-        <w:t xml:space="preserve"> drop method to one hot encoder.</w:t>
+        <w:t>Add most_frequent drop method to one hot encoder.</w:t>
       </w:r>
     </w:p>
     <w:p>
@@ -1855,7 +1517,7 @@
           <w:szCs w:val="28"/>
         </w:rPr>
       </w:pPr>
-      <w:hyperlink r:id="rId10" w:history="1">
+      <w:hyperlink r:id="rId11" w:history="1">
         <w:r>
           <w:rPr>
             <w:rFonts w:ascii="Arial" w:eastAsia="Times New Roman" w:hAnsi="Arial" w:cs="Arial"/>
@@ -1903,27 +1565,7 @@
           <w:sz w:val="28"/>
           <w:szCs w:val="28"/>
         </w:rPr>
-        <w:t xml:space="preserve"> </w:t>
-      </w:r>
-      <w:proofErr w:type="spellStart"/>
-      <w:r>
-        <w:rPr>
-          <w:rFonts w:ascii="Arial" w:eastAsia="Times New Roman" w:hAnsi="Arial" w:cs="Arial"/>
-          <w:color w:val="000000"/>
-          <w:sz w:val="28"/>
-          <w:szCs w:val="28"/>
-        </w:rPr>
-        <w:t>most_frequent</w:t>
-      </w:r>
-      <w:proofErr w:type="spellEnd"/>
-      <w:r>
-        <w:rPr>
-          <w:rFonts w:ascii="Arial" w:eastAsia="Times New Roman" w:hAnsi="Arial" w:cs="Arial"/>
-          <w:color w:val="000000"/>
-          <w:sz w:val="28"/>
-          <w:szCs w:val="28"/>
-        </w:rPr>
-        <w:t xml:space="preserve"> drop method to one hot encoder. This will drop the most frequent category in each feature. For example, we use a one hot encoder to encode the colour feature with categories green, red and yellow. If red is the most common category, then we drop it from the encoder. We can do this because if yellow and green are 0 for the colour feature then we know the feature is red, so no information is lost. </w:t>
+        <w:t xml:space="preserve"> most_frequent drop method to one hot encoder. This will drop the most frequent category in each feature. For example, we use a one hot encoder to encode the colour feature with categories green, red and yellow. If red is the most common category, then we drop it from the encoder. We can do this because if yellow and green are 0 for the colour feature then we know the feature is red, so no information is lost. </w:t>
       </w:r>
     </w:p>
     <w:p>
@@ -3462,7 +3104,6 @@
         <w:lastRenderedPageBreak/>
         <w:t xml:space="preserve">The changes are all local to the </w:t>
       </w:r>
-      <w:proofErr w:type="spellStart"/>
       <w:r>
         <w:rPr>
           <w:rFonts w:ascii="Arial" w:hAnsi="Arial" w:cs="Arial"/>
@@ -3471,7 +3112,6 @@
         </w:rPr>
         <w:t>OneHotEncoder</w:t>
       </w:r>
-      <w:proofErr w:type="spellEnd"/>
       <w:r>
         <w:rPr>
           <w:rFonts w:ascii="Arial" w:hAnsi="Arial" w:cs="Arial"/>
@@ -3515,7 +3155,7 @@
                     </pic:cNvPicPr>
                   </pic:nvPicPr>
                   <pic:blipFill>
-                    <a:blip r:embed="rId11">
+                    <a:blip r:embed="rId12">
                       <a:extLst>
                         <a:ext uri="{28A0092B-C50C-407E-A947-70E740481C1C}">
                           <a14:useLocalDpi xmlns:a14="http://schemas.microsoft.com/office/drawing/2010/main" val="0"/>
@@ -3630,22 +3270,17 @@
         <w:spacing w:line="360" w:lineRule="auto"/>
         <w:rPr>
           <w:rFonts w:ascii="Arial" w:hAnsi="Arial" w:cs="Arial"/>
-          <w:sz w:val="28"/>
-          <w:szCs w:val="28"/>
-        </w:rPr>
-      </w:pPr>
-      <w:r>
-        <w:rPr>
-          <w:rFonts w:ascii="Arial" w:hAnsi="Arial" w:cs="Arial"/>
           <w:b/>
           <w:bCs/>
           <w:sz w:val="28"/>
           <w:szCs w:val="28"/>
           <w:u w:val="single"/>
         </w:rPr>
-        <w:t>Documentation</w:t>
-      </w:r>
-      <w:r>
+      </w:pPr>
+    </w:p>
+    <w:p>
+      <w:pPr>
+        <w:spacing w:line="360" w:lineRule="auto"/>
         <w:rPr>
           <w:rFonts w:ascii="Arial" w:hAnsi="Arial" w:cs="Arial"/>
           <w:b/>
@@ -3654,6 +3289,51 @@
           <w:szCs w:val="28"/>
           <w:u w:val="single"/>
         </w:rPr>
+      </w:pPr>
+    </w:p>
+    <w:p>
+      <w:pPr>
+        <w:spacing w:line="360" w:lineRule="auto"/>
+        <w:rPr>
+          <w:rFonts w:ascii="Arial" w:hAnsi="Arial" w:cs="Arial"/>
+          <w:b/>
+          <w:bCs/>
+          <w:sz w:val="28"/>
+          <w:szCs w:val="28"/>
+          <w:u w:val="single"/>
+        </w:rPr>
+      </w:pPr>
+    </w:p>
+    <w:p>
+      <w:pPr>
+        <w:spacing w:line="360" w:lineRule="auto"/>
+        <w:rPr>
+          <w:rFonts w:ascii="Arial" w:hAnsi="Arial" w:cs="Arial"/>
+          <w:sz w:val="28"/>
+          <w:szCs w:val="28"/>
+        </w:rPr>
+      </w:pPr>
+      <w:r>
+        <w:rPr>
+          <w:rFonts w:ascii="Arial" w:hAnsi="Arial" w:cs="Arial"/>
+          <w:b/>
+          <w:bCs/>
+          <w:sz w:val="28"/>
+          <w:szCs w:val="28"/>
+          <w:u w:val="single"/>
+        </w:rPr>
+        <w:lastRenderedPageBreak/>
+        <w:t>Documentation</w:t>
+      </w:r>
+      <w:r>
+        <w:rPr>
+          <w:rFonts w:ascii="Arial" w:hAnsi="Arial" w:cs="Arial"/>
+          <w:b/>
+          <w:bCs/>
+          <w:sz w:val="28"/>
+          <w:szCs w:val="28"/>
+          <w:u w:val="single"/>
+        </w:rPr>
         <w:t>:</w:t>
       </w:r>
     </w:p>
@@ -3672,62 +3352,7 @@
           <w:sz w:val="28"/>
           <w:szCs w:val="28"/>
         </w:rPr>
-        <w:lastRenderedPageBreak/>
-        <w:t>The documentation for the bug fix / feature is shown in the module at path “</w:t>
-      </w:r>
-      <w:proofErr w:type="spellStart"/>
-      <w:r>
-        <w:rPr>
-          <w:rFonts w:ascii="Arial" w:hAnsi="Arial" w:cs="Arial"/>
-          <w:sz w:val="28"/>
-          <w:szCs w:val="28"/>
-        </w:rPr>
-        <w:t>sklearn</w:t>
-      </w:r>
-      <w:proofErr w:type="spellEnd"/>
-      <w:r>
-        <w:rPr>
-          <w:rFonts w:ascii="Arial" w:hAnsi="Arial" w:cs="Arial"/>
-          <w:sz w:val="28"/>
-          <w:szCs w:val="28"/>
-        </w:rPr>
-        <w:t xml:space="preserve">/impute/_base.py”, under the class </w:t>
-      </w:r>
-      <w:proofErr w:type="spellStart"/>
-      <w:r>
-        <w:rPr>
-          <w:rFonts w:ascii="Arial" w:hAnsi="Arial" w:cs="Arial"/>
-          <w:sz w:val="28"/>
-          <w:szCs w:val="28"/>
-        </w:rPr>
-        <w:t>SimpleImputer</w:t>
-      </w:r>
-      <w:proofErr w:type="spellEnd"/>
-      <w:r>
-        <w:rPr>
-          <w:rFonts w:ascii="Arial" w:hAnsi="Arial" w:cs="Arial"/>
-          <w:sz w:val="28"/>
-          <w:szCs w:val="28"/>
-        </w:rPr>
-        <w:t>. In summary, there is added description on an additional parameter “</w:t>
-      </w:r>
-      <w:proofErr w:type="spellStart"/>
-      <w:r>
-        <w:rPr>
-          <w:rFonts w:ascii="Arial" w:hAnsi="Arial" w:cs="Arial"/>
-          <w:sz w:val="28"/>
-          <w:szCs w:val="28"/>
-        </w:rPr>
-        <w:t>drop_columns</w:t>
-      </w:r>
-      <w:proofErr w:type="spellEnd"/>
-      <w:r>
-        <w:rPr>
-          <w:rFonts w:ascii="Arial" w:hAnsi="Arial" w:cs="Arial"/>
-          <w:sz w:val="28"/>
-          <w:szCs w:val="28"/>
-        </w:rPr>
-        <w:t>”:</w:t>
+        <w:t>The documentation for the bug fix / feature is shown in the module at path “sklearn/impute/_base.py”, under the class SimpleImputer. In summary, there is added description on an additional parameter “drop_columns”:</w:t>
       </w:r>
     </w:p>
     <w:p>
@@ -3748,128 +3373,6 @@
             <wp:extent cx="5943600" cy="791845"/>
             <wp:effectExtent l="0" t="0" r="0" b="8255"/>
             <wp:docPr id="3" name="Picture 3"/>
-            <wp:cNvGraphicFramePr>
-              <a:graphicFrameLocks xmlns:a="http://schemas.openxmlformats.org/drawingml/2006/main" noChangeAspect="1"/>
-            </wp:cNvGraphicFramePr>
-            <a:graphic xmlns:a="http://schemas.openxmlformats.org/drawingml/2006/main">
-              <a:graphicData uri="http://schemas.openxmlformats.org/drawingml/2006/picture">
-                <pic:pic xmlns:pic="http://schemas.openxmlformats.org/drawingml/2006/picture">
-                  <pic:nvPicPr>
-                    <pic:cNvPr id="1" name=""/>
-                    <pic:cNvPicPr/>
-                  </pic:nvPicPr>
-                  <pic:blipFill>
-                    <a:blip r:embed="rId12"/>
-                    <a:stretch>
-                      <a:fillRect/>
-                    </a:stretch>
-                  </pic:blipFill>
-                  <pic:spPr>
-                    <a:xfrm>
-                      <a:off x="0" y="0"/>
-                      <a:ext cx="5943600" cy="791845"/>
-                    </a:xfrm>
-                    <a:prstGeom prst="rect">
-                      <a:avLst/>
-                    </a:prstGeom>
-                  </pic:spPr>
-                </pic:pic>
-              </a:graphicData>
-            </a:graphic>
-          </wp:inline>
-        </w:drawing>
-      </w:r>
-    </w:p>
-    <w:p>
-      <w:pPr>
-        <w:spacing w:line="360" w:lineRule="auto"/>
-        <w:rPr>
-          <w:rFonts w:ascii="Arial" w:hAnsi="Arial" w:cs="Arial"/>
-          <w:sz w:val="28"/>
-          <w:szCs w:val="28"/>
-        </w:rPr>
-      </w:pPr>
-      <w:r>
-        <w:rPr>
-          <w:rFonts w:ascii="Arial" w:hAnsi="Arial" w:cs="Arial"/>
-          <w:sz w:val="28"/>
-          <w:szCs w:val="28"/>
-        </w:rPr>
-        <w:t>Additionally, there are docstrings for the two new methods “</w:t>
-      </w:r>
-      <w:proofErr w:type="spellStart"/>
-      <w:r>
-        <w:rPr>
-          <w:rFonts w:ascii="Arial" w:hAnsi="Arial" w:cs="Arial"/>
-          <w:sz w:val="28"/>
-          <w:szCs w:val="28"/>
-        </w:rPr>
-        <w:t>get_invalid_</w:t>
-      </w:r>
-      <w:proofErr w:type="gramStart"/>
-      <w:r>
-        <w:rPr>
-          <w:rFonts w:ascii="Arial" w:hAnsi="Arial" w:cs="Arial"/>
-          <w:sz w:val="28"/>
-          <w:szCs w:val="28"/>
-        </w:rPr>
-        <w:t>columns</w:t>
-      </w:r>
-      <w:proofErr w:type="spellEnd"/>
-      <w:r>
-        <w:rPr>
-          <w:rFonts w:ascii="Arial" w:hAnsi="Arial" w:cs="Arial"/>
-          <w:sz w:val="28"/>
-          <w:szCs w:val="28"/>
-        </w:rPr>
-        <w:t>(</w:t>
-      </w:r>
-      <w:proofErr w:type="gramEnd"/>
-      <w:r>
-        <w:rPr>
-          <w:rFonts w:ascii="Arial" w:hAnsi="Arial" w:cs="Arial"/>
-          <w:sz w:val="28"/>
-          <w:szCs w:val="28"/>
-        </w:rPr>
-        <w:t>)” and “</w:t>
-      </w:r>
-      <w:proofErr w:type="spellStart"/>
-      <w:r>
-        <w:rPr>
-          <w:rFonts w:ascii="Arial" w:hAnsi="Arial" w:cs="Arial"/>
-          <w:sz w:val="28"/>
-          <w:szCs w:val="28"/>
-        </w:rPr>
-        <w:t>get_invalid_columns_indicies</w:t>
-      </w:r>
-      <w:proofErr w:type="spellEnd"/>
-      <w:r>
-        <w:rPr>
-          <w:rFonts w:ascii="Arial" w:hAnsi="Arial" w:cs="Arial"/>
-          <w:sz w:val="28"/>
-          <w:szCs w:val="28"/>
-        </w:rPr>
-        <w:t>()”:</w:t>
-      </w:r>
-    </w:p>
-    <w:p>
-      <w:pPr>
-        <w:spacing w:line="360" w:lineRule="auto"/>
-        <w:rPr>
-          <w:rFonts w:ascii="Arial" w:hAnsi="Arial" w:cs="Arial"/>
-          <w:sz w:val="28"/>
-          <w:szCs w:val="28"/>
-        </w:rPr>
-      </w:pPr>
-      <w:r>
-        <w:rPr>
-          <w:noProof/>
-        </w:rPr>
-        <w:drawing>
-          <wp:inline distT="0" distB="0" distL="0" distR="0" wp14:anchorId="5C965AA1" wp14:editId="318CB0CE">
-            <wp:extent cx="5943600" cy="2484120"/>
-            <wp:effectExtent l="0" t="0" r="0" b="0"/>
-            <wp:docPr id="5" name="Picture 5"/>
             <wp:cNvGraphicFramePr>
               <a:graphicFrameLocks xmlns:a="http://schemas.openxmlformats.org/drawingml/2006/main" noChangeAspect="1"/>
             </wp:cNvGraphicFramePr>
@@ -3889,7 +3392,7 @@
                   <pic:spPr>
                     <a:xfrm>
                       <a:off x="0" y="0"/>
-                      <a:ext cx="5943600" cy="2484120"/>
+                      <a:ext cx="5943600" cy="791845"/>
                     </a:xfrm>
                     <a:prstGeom prst="rect">
                       <a:avLst/>
@@ -3913,13 +3416,31 @@
       </w:pPr>
       <w:r>
         <w:rPr>
+          <w:rFonts w:ascii="Arial" w:hAnsi="Arial" w:cs="Arial"/>
+          <w:sz w:val="28"/>
+          <w:szCs w:val="28"/>
+        </w:rPr>
+        <w:t>Additionally, there are docstrings for the two new methods “get_invalid_columns()” and “get_invalid_columns_indicies()”:</w:t>
+      </w:r>
+    </w:p>
+    <w:p>
+      <w:pPr>
+        <w:spacing w:line="360" w:lineRule="auto"/>
+        <w:rPr>
+          <w:rFonts w:ascii="Arial" w:hAnsi="Arial" w:cs="Arial"/>
+          <w:sz w:val="28"/>
+          <w:szCs w:val="28"/>
+        </w:rPr>
+      </w:pPr>
+      <w:r>
+        <w:rPr>
           <w:noProof/>
         </w:rPr>
         <w:drawing>
-          <wp:inline distT="0" distB="0" distL="0" distR="0" wp14:anchorId="78C4B274" wp14:editId="5F7D4011">
-            <wp:extent cx="5943600" cy="2446655"/>
-            <wp:effectExtent l="0" t="0" r="0" b="0"/>
-            <wp:docPr id="6" name="Picture 6"/>
+          <wp:inline distT="0" distB="0" distL="0" distR="0" wp14:anchorId="5C965AA1" wp14:editId="60AA7993">
+            <wp:extent cx="5426950" cy="2268187"/>
+            <wp:effectExtent l="0" t="0" r="2540" b="0"/>
+            <wp:docPr id="5" name="Picture 5"/>
             <wp:cNvGraphicFramePr>
               <a:graphicFrameLocks xmlns:a="http://schemas.openxmlformats.org/drawingml/2006/main" noChangeAspect="1"/>
             </wp:cNvGraphicFramePr>
@@ -3939,7 +3460,7 @@
                   <pic:spPr>
                     <a:xfrm>
                       <a:off x="0" y="0"/>
-                      <a:ext cx="5943600" cy="2446655"/>
+                      <a:ext cx="5459867" cy="2281945"/>
                     </a:xfrm>
                     <a:prstGeom prst="rect">
                       <a:avLst/>
@@ -3963,6 +3484,49 @@
       </w:pPr>
       <w:r>
         <w:rPr>
+          <w:noProof/>
+        </w:rPr>
+        <w:drawing>
+          <wp:inline distT="0" distB="0" distL="0" distR="0" wp14:anchorId="78C4B274" wp14:editId="14A2C885">
+            <wp:extent cx="5462649" cy="2248674"/>
+            <wp:effectExtent l="0" t="0" r="5080" b="0"/>
+            <wp:docPr id="6" name="Picture 6"/>
+            <wp:cNvGraphicFramePr>
+              <a:graphicFrameLocks xmlns:a="http://schemas.openxmlformats.org/drawingml/2006/main" noChangeAspect="1"/>
+            </wp:cNvGraphicFramePr>
+            <a:graphic xmlns:a="http://schemas.openxmlformats.org/drawingml/2006/main">
+              <a:graphicData uri="http://schemas.openxmlformats.org/drawingml/2006/picture">
+                <pic:pic xmlns:pic="http://schemas.openxmlformats.org/drawingml/2006/picture">
+                  <pic:nvPicPr>
+                    <pic:cNvPr id="1" name=""/>
+                    <pic:cNvPicPr/>
+                  </pic:nvPicPr>
+                  <pic:blipFill>
+                    <a:blip r:embed="rId15"/>
+                    <a:stretch>
+                      <a:fillRect/>
+                    </a:stretch>
+                  </pic:blipFill>
+                  <pic:spPr>
+                    <a:xfrm>
+                      <a:off x="0" y="0"/>
+                      <a:ext cx="5497387" cy="2262974"/>
+                    </a:xfrm>
+                    <a:prstGeom prst="rect">
+                      <a:avLst/>
+                    </a:prstGeom>
+                  </pic:spPr>
+                </pic:pic>
+              </a:graphicData>
+            </a:graphic>
+          </wp:inline>
+        </w:drawing>
+      </w:r>
+    </w:p>
+    <w:p>
+      <w:pPr>
+        <w:spacing w:line="360" w:lineRule="auto"/>
+        <w:rPr>
           <w:rFonts w:ascii="Arial" w:hAnsi="Arial" w:cs="Arial"/>
           <w:b/>
           <w:bCs/>
@@ -3970,6 +3534,26 @@
           <w:szCs w:val="28"/>
           <w:u w:val="single"/>
         </w:rPr>
+      </w:pPr>
+    </w:p>
+    <w:p>
+      <w:pPr>
+        <w:spacing w:line="360" w:lineRule="auto"/>
+        <w:rPr>
+          <w:rFonts w:ascii="Arial" w:hAnsi="Arial" w:cs="Arial"/>
+          <w:sz w:val="28"/>
+          <w:szCs w:val="28"/>
+        </w:rPr>
+      </w:pPr>
+      <w:r>
+        <w:rPr>
+          <w:rFonts w:ascii="Arial" w:hAnsi="Arial" w:cs="Arial"/>
+          <w:b/>
+          <w:bCs/>
+          <w:sz w:val="28"/>
+          <w:szCs w:val="28"/>
+          <w:u w:val="single"/>
+        </w:rPr>
         <w:lastRenderedPageBreak/>
         <w:t>Testing:</w:t>
       </w:r>
@@ -3989,97 +3573,306 @@
           <w:sz w:val="28"/>
           <w:szCs w:val="28"/>
         </w:rPr>
-        <w:t>The test cases were all done under the path “</w:t>
-      </w:r>
-      <w:proofErr w:type="spellStart"/>
-      <w:r>
-        <w:rPr>
-          <w:rFonts w:ascii="Arial" w:hAnsi="Arial" w:cs="Arial"/>
-          <w:sz w:val="28"/>
-          <w:szCs w:val="28"/>
-        </w:rPr>
-        <w:t>sklearn</w:t>
-      </w:r>
-      <w:proofErr w:type="spellEnd"/>
-      <w:r>
-        <w:rPr>
-          <w:rFonts w:ascii="Arial" w:hAnsi="Arial" w:cs="Arial"/>
-          <w:sz w:val="28"/>
-          <w:szCs w:val="28"/>
-        </w:rPr>
-        <w:t>/impute/tests/test_impute.py”. In total, 10 test cases exist, many of which can be considered both “customer acceptance” tests and unit tests. For example, “</w:t>
-      </w:r>
-      <w:proofErr w:type="spellStart"/>
-      <w:r>
-        <w:rPr>
-          <w:rFonts w:ascii="Arial" w:hAnsi="Arial" w:cs="Arial"/>
-          <w:sz w:val="28"/>
-          <w:szCs w:val="28"/>
-        </w:rPr>
-        <w:t>test_base_simple_imputer_keep_invalid_columns</w:t>
-      </w:r>
-      <w:proofErr w:type="spellEnd"/>
-      <w:r>
-        <w:rPr>
-          <w:rFonts w:ascii="Arial" w:hAnsi="Arial" w:cs="Arial"/>
-          <w:sz w:val="28"/>
-          <w:szCs w:val="28"/>
-        </w:rPr>
-        <w:t xml:space="preserve">()” can be considered a “customer acceptance” test because the test case uses it as a user of the module would use it; first fit a </w:t>
-      </w:r>
-      <w:proofErr w:type="spellStart"/>
-      <w:r>
-        <w:rPr>
-          <w:rFonts w:ascii="Arial" w:hAnsi="Arial" w:cs="Arial"/>
-          <w:sz w:val="28"/>
-          <w:szCs w:val="28"/>
-        </w:rPr>
-        <w:t>SimpleImputer</w:t>
-      </w:r>
-      <w:proofErr w:type="spellEnd"/>
-      <w:r>
-        <w:rPr>
-          <w:rFonts w:ascii="Arial" w:hAnsi="Arial" w:cs="Arial"/>
-          <w:sz w:val="28"/>
-          <w:szCs w:val="28"/>
-        </w:rPr>
-        <w:t xml:space="preserve"> with a model, before transforming another set of data. However, it is also a unit test, because it also confirms that our “</w:t>
-      </w:r>
-      <w:proofErr w:type="spellStart"/>
-      <w:r>
-        <w:rPr>
-          <w:rFonts w:ascii="Arial" w:hAnsi="Arial" w:cs="Arial"/>
-          <w:sz w:val="28"/>
-          <w:szCs w:val="28"/>
-        </w:rPr>
-        <w:t>drop_columns</w:t>
-      </w:r>
-      <w:proofErr w:type="spellEnd"/>
-      <w:r>
-        <w:rPr>
-          <w:rFonts w:ascii="Arial" w:hAnsi="Arial" w:cs="Arial"/>
-          <w:sz w:val="28"/>
-          <w:szCs w:val="28"/>
-        </w:rPr>
-        <w:t>” parameter is working as intended. Aside from such test cases, there are some cases that can be categorized as unit tests only; for example, “</w:t>
-      </w:r>
-      <w:proofErr w:type="spellStart"/>
-      <w:r>
-        <w:rPr>
-          <w:rFonts w:ascii="Arial" w:hAnsi="Arial" w:cs="Arial"/>
-          <w:sz w:val="28"/>
-          <w:szCs w:val="28"/>
-        </w:rPr>
-        <w:t>test_base_simple_imputer_store_deleted_columns</w:t>
-      </w:r>
-      <w:proofErr w:type="spellEnd"/>
-      <w:r>
-        <w:rPr>
-          <w:rFonts w:ascii="Arial" w:hAnsi="Arial" w:cs="Arial"/>
-          <w:sz w:val="28"/>
-          <w:szCs w:val="28"/>
-        </w:rPr>
-        <w:t>()” tests that the module correctly stores invalid columns during transformations, which is something that end users will not be accessing.</w:t>
+        <w:t>The test cases were all done under the path “sklearn/impute/tests/test_impute.py”. In total, 10 test cases exist, many of which can be considered both “customer acceptance” tests and unit tests. For example, “test_base_simple_imputer_keep_invalid_columns()” can be considered a “customer acceptance” test because the test case uses it as a user of the module would use it; first fit a SimpleImputer with a model, before transforming another set of data. However, it is also a unit test, because it also confirms that our “drop_columns” parameter is working as intended. Aside from such test cases, there are some cases that can be categorized as unit tests only; for example, “test_base_simple_imputer_store_deleted_columns()” tests that the module correctly stores invalid columns during transformations, which is something that end users will not be accessing.</w:t>
+      </w:r>
+    </w:p>
+    <w:p>
+      <w:pPr>
+        <w:spacing w:line="360" w:lineRule="auto"/>
+        <w:rPr>
+          <w:rFonts w:ascii="Arial" w:hAnsi="Arial" w:cs="Arial"/>
+          <w:sz w:val="28"/>
+          <w:szCs w:val="28"/>
+        </w:rPr>
+      </w:pPr>
+      <w:r>
+        <w:rPr>
+          <w:rFonts w:ascii="Arial" w:hAnsi="Arial" w:cs="Arial"/>
+          <w:sz w:val="28"/>
+          <w:szCs w:val="28"/>
+        </w:rPr>
+        <w:t>In essence, we can generalize all customer acceptance test cases as:</w:t>
+      </w:r>
+    </w:p>
+    <w:p>
+      <w:pPr>
+        <w:spacing w:line="360" w:lineRule="auto"/>
+        <w:rPr>
+          <w:rFonts w:ascii="Arial" w:hAnsi="Arial" w:cs="Arial"/>
+          <w:sz w:val="28"/>
+          <w:szCs w:val="28"/>
+        </w:rPr>
+      </w:pPr>
+      <w:r>
+        <w:rPr>
+          <w:rFonts w:ascii="Arial" w:hAnsi="Arial" w:cs="Arial"/>
+          <w:sz w:val="28"/>
+          <w:szCs w:val="28"/>
+          <w:u w:val="single"/>
+        </w:rPr>
+        <w:t>Drop:</w:t>
+      </w:r>
+    </w:p>
+    <w:p>
+      <w:pPr>
+        <w:pStyle w:val="ListParagraph"/>
+        <w:numPr>
+          <w:ilvl w:val="0"/>
+          <w:numId w:val="5"/>
+        </w:numPr>
+        <w:spacing w:line="360" w:lineRule="auto"/>
+        <w:rPr>
+          <w:rFonts w:ascii="Arial" w:hAnsi="Arial" w:cs="Arial"/>
+          <w:sz w:val="28"/>
+          <w:szCs w:val="28"/>
+        </w:rPr>
+      </w:pPr>
+      <w:r>
+        <w:rPr>
+          <w:rFonts w:ascii="Arial" w:hAnsi="Arial" w:cs="Arial"/>
+          <w:sz w:val="28"/>
+          <w:szCs w:val="28"/>
+        </w:rPr>
+        <w:t>Create a SimpleImputer with the default “drop_columns” parameter value</w:t>
+      </w:r>
+    </w:p>
+    <w:p>
+      <w:pPr>
+        <w:pStyle w:val="ListParagraph"/>
+        <w:numPr>
+          <w:ilvl w:val="0"/>
+          <w:numId w:val="5"/>
+        </w:numPr>
+        <w:spacing w:line="360" w:lineRule="auto"/>
+        <w:rPr>
+          <w:rFonts w:ascii="Arial" w:hAnsi="Arial" w:cs="Arial"/>
+          <w:sz w:val="28"/>
+          <w:szCs w:val="28"/>
+        </w:rPr>
+      </w:pPr>
+      <w:r>
+        <w:rPr>
+          <w:rFonts w:ascii="Arial" w:hAnsi="Arial" w:cs="Arial"/>
+          <w:sz w:val="28"/>
+          <w:szCs w:val="28"/>
+        </w:rPr>
+        <w:t>Fit the SimpleImputer with an ndarray, with at least one column full of np.nan. Suppose it was the first column.</w:t>
+      </w:r>
+    </w:p>
+    <w:p>
+      <w:pPr>
+        <w:pStyle w:val="ListParagraph"/>
+        <w:numPr>
+          <w:ilvl w:val="0"/>
+          <w:numId w:val="5"/>
+        </w:numPr>
+        <w:spacing w:line="360" w:lineRule="auto"/>
+        <w:rPr>
+          <w:rFonts w:ascii="Arial" w:hAnsi="Arial" w:cs="Arial"/>
+          <w:sz w:val="28"/>
+          <w:szCs w:val="28"/>
+        </w:rPr>
+      </w:pPr>
+      <w:r>
+        <w:rPr>
+          <w:rFonts w:ascii="Arial" w:hAnsi="Arial" w:cs="Arial"/>
+          <w:sz w:val="28"/>
+          <w:szCs w:val="28"/>
+        </w:rPr>
+        <w:t>Transform a different ndarray of the same shape</w:t>
+      </w:r>
+    </w:p>
+    <w:p>
+      <w:pPr>
+        <w:pStyle w:val="ListParagraph"/>
+        <w:numPr>
+          <w:ilvl w:val="0"/>
+          <w:numId w:val="5"/>
+        </w:numPr>
+        <w:spacing w:line="360" w:lineRule="auto"/>
+        <w:rPr>
+          <w:rFonts w:ascii="Arial" w:hAnsi="Arial" w:cs="Arial"/>
+          <w:sz w:val="28"/>
+          <w:szCs w:val="28"/>
+        </w:rPr>
+      </w:pPr>
+      <w:r>
+        <w:rPr>
+          <w:rFonts w:ascii="Arial" w:hAnsi="Arial" w:cs="Arial"/>
+          <w:sz w:val="28"/>
+          <w:szCs w:val="28"/>
+        </w:rPr>
+        <w:t>The result should be an imputed ndarray, missing the first column</w:t>
+      </w:r>
+    </w:p>
+    <w:p>
+      <w:pPr>
+        <w:spacing w:line="360" w:lineRule="auto"/>
+        <w:rPr>
+          <w:rFonts w:ascii="Arial" w:hAnsi="Arial" w:cs="Arial"/>
+          <w:sz w:val="28"/>
+          <w:szCs w:val="28"/>
+        </w:rPr>
+      </w:pPr>
+      <w:r>
+        <w:rPr>
+          <w:rFonts w:ascii="Arial" w:hAnsi="Arial" w:cs="Arial"/>
+          <w:sz w:val="28"/>
+          <w:szCs w:val="28"/>
+          <w:u w:val="single"/>
+        </w:rPr>
+        <w:t>Not Drop:</w:t>
+      </w:r>
+    </w:p>
+    <w:p>
+      <w:pPr>
+        <w:pStyle w:val="ListParagraph"/>
+        <w:numPr>
+          <w:ilvl w:val="0"/>
+          <w:numId w:val="6"/>
+        </w:numPr>
+        <w:spacing w:line="360" w:lineRule="auto"/>
+        <w:rPr>
+          <w:rFonts w:ascii="Arial" w:hAnsi="Arial" w:cs="Arial"/>
+          <w:sz w:val="28"/>
+          <w:szCs w:val="28"/>
+        </w:rPr>
+      </w:pPr>
+      <w:r>
+        <w:rPr>
+          <w:rFonts w:ascii="Arial" w:hAnsi="Arial" w:cs="Arial"/>
+          <w:sz w:val="28"/>
+          <w:szCs w:val="28"/>
+        </w:rPr>
+        <w:t>Create a SimpleImputer with the parameter “drop_columns” as True</w:t>
+      </w:r>
+    </w:p>
+    <w:p>
+      <w:pPr>
+        <w:pStyle w:val="ListParagraph"/>
+        <w:numPr>
+          <w:ilvl w:val="0"/>
+          <w:numId w:val="6"/>
+        </w:numPr>
+        <w:spacing w:line="360" w:lineRule="auto"/>
+        <w:rPr>
+          <w:rFonts w:ascii="Arial" w:hAnsi="Arial" w:cs="Arial"/>
+          <w:sz w:val="28"/>
+          <w:szCs w:val="28"/>
+        </w:rPr>
+      </w:pPr>
+      <w:r>
+        <w:rPr>
+          <w:rFonts w:ascii="Arial" w:hAnsi="Arial" w:cs="Arial"/>
+          <w:sz w:val="28"/>
+          <w:szCs w:val="28"/>
+        </w:rPr>
+        <w:lastRenderedPageBreak/>
+        <w:t>Fit the SimpleImputer with an ndarray, with at least one column full of np.nan. Suppose it was the first columns.</w:t>
+      </w:r>
+    </w:p>
+    <w:p>
+      <w:pPr>
+        <w:pStyle w:val="ListParagraph"/>
+        <w:numPr>
+          <w:ilvl w:val="0"/>
+          <w:numId w:val="6"/>
+        </w:numPr>
+        <w:spacing w:line="360" w:lineRule="auto"/>
+        <w:rPr>
+          <w:rFonts w:ascii="Arial" w:hAnsi="Arial" w:cs="Arial"/>
+          <w:sz w:val="28"/>
+          <w:szCs w:val="28"/>
+        </w:rPr>
+      </w:pPr>
+      <w:r>
+        <w:rPr>
+          <w:rFonts w:ascii="Arial" w:hAnsi="Arial" w:cs="Arial"/>
+          <w:sz w:val="28"/>
+          <w:szCs w:val="28"/>
+        </w:rPr>
+        <w:t>Transform a different ndarray of the same shape</w:t>
+      </w:r>
+    </w:p>
+    <w:p>
+      <w:pPr>
+        <w:pStyle w:val="ListParagraph"/>
+        <w:numPr>
+          <w:ilvl w:val="0"/>
+          <w:numId w:val="6"/>
+        </w:numPr>
+        <w:spacing w:line="360" w:lineRule="auto"/>
+        <w:rPr>
+          <w:rFonts w:ascii="Arial" w:hAnsi="Arial" w:cs="Arial"/>
+          <w:sz w:val="28"/>
+          <w:szCs w:val="28"/>
+        </w:rPr>
+      </w:pPr>
+      <w:r>
+        <w:rPr>
+          <w:rFonts w:ascii="Arial" w:hAnsi="Arial" w:cs="Arial"/>
+          <w:sz w:val="28"/>
+          <w:szCs w:val="28"/>
+        </w:rPr>
+        <w:t>The result should be an ndarray, with all columns (except the first column) imputed. The first column should remain as it was when it was given as an input to the transformation.</w:t>
+      </w:r>
+    </w:p>
+    <w:p>
+      <w:pPr>
+        <w:spacing w:line="360" w:lineRule="auto"/>
+        <w:rPr>
+          <w:rFonts w:ascii="Arial" w:hAnsi="Arial" w:cs="Arial"/>
+          <w:sz w:val="28"/>
+          <w:szCs w:val="28"/>
+        </w:rPr>
+      </w:pPr>
+      <w:r>
+        <w:rPr>
+          <w:rFonts w:ascii="Arial" w:hAnsi="Arial" w:cs="Arial"/>
+          <w:sz w:val="28"/>
+          <w:szCs w:val="28"/>
+        </w:rPr>
+        <w:t>The customer acceptance tests for the new function will add a 5</w:t>
+      </w:r>
+      <w:r>
+        <w:rPr>
+          <w:rFonts w:ascii="Arial" w:hAnsi="Arial" w:cs="Arial"/>
+          <w:sz w:val="28"/>
+          <w:szCs w:val="28"/>
+          <w:vertAlign w:val="superscript"/>
+        </w:rPr>
+        <w:t>th</w:t>
+      </w:r>
+      <w:r>
+        <w:rPr>
+          <w:rFonts w:ascii="Arial" w:hAnsi="Arial" w:cs="Arial"/>
+          <w:sz w:val="28"/>
+          <w:szCs w:val="28"/>
+        </w:rPr>
+        <w:t xml:space="preserve"> step to the above general tests:</w:t>
+      </w:r>
+    </w:p>
+    <w:p>
+      <w:pPr>
+        <w:pStyle w:val="ListParagraph"/>
+        <w:numPr>
+          <w:ilvl w:val="0"/>
+          <w:numId w:val="6"/>
+        </w:numPr>
+        <w:spacing w:line="360" w:lineRule="auto"/>
+        <w:rPr>
+          <w:rFonts w:ascii="Arial" w:hAnsi="Arial" w:cs="Arial"/>
+          <w:sz w:val="28"/>
+          <w:szCs w:val="28"/>
+        </w:rPr>
+      </w:pPr>
+      <w:r>
+        <w:rPr>
+          <w:rFonts w:ascii="Arial" w:hAnsi="Arial" w:cs="Arial"/>
+          <w:sz w:val="28"/>
+          <w:szCs w:val="28"/>
+        </w:rPr>
+        <w:t>Call “get_invalid_columns()” on the SimpleImputer. It should now return the first column of the ndarray.</w:t>
       </w:r>
     </w:p>
     <w:p>
@@ -4105,11 +3898,43 @@
           <w:sz w:val="28"/>
           <w:szCs w:val="28"/>
         </w:rPr>
-        <w:t xml:space="preserve"> under the given path above, covers both acceptance and unit tests.</w:t>
+        <w:t xml:space="preserve"> under the given path </w:t>
+      </w:r>
+      <w:r>
+        <w:rPr>
+          <w:rFonts w:ascii="Arial" w:hAnsi="Arial" w:cs="Arial"/>
+          <w:sz w:val="28"/>
+          <w:szCs w:val="28"/>
+        </w:rPr>
+        <w:t>“sklearn/impute/tests/test_impute.py”</w:t>
+      </w:r>
+      <w:r>
+        <w:rPr>
+          <w:rFonts w:ascii="Arial" w:hAnsi="Arial" w:cs="Arial"/>
+          <w:sz w:val="28"/>
+          <w:szCs w:val="28"/>
+        </w:rPr>
+        <w:t>,</w:t>
+      </w:r>
+      <w:r>
+        <w:rPr>
+          <w:rFonts w:ascii="Arial" w:hAnsi="Arial" w:cs="Arial"/>
+          <w:sz w:val="28"/>
+          <w:szCs w:val="28"/>
+        </w:rPr>
+        <w:t xml:space="preserve"> in conjunction with the above customer acceptance cases,</w:t>
+      </w:r>
+      <w:r>
+        <w:rPr>
+          <w:rFonts w:ascii="Arial" w:hAnsi="Arial" w:cs="Arial"/>
+          <w:sz w:val="28"/>
+          <w:szCs w:val="28"/>
+        </w:rPr>
+        <w:t xml:space="preserve"> covers both acceptance and unit tests.</w:t>
       </w:r>
     </w:p>
     <w:sectPr>
-      <w:footerReference w:type="default" r:id="rId15"/>
+      <w:footerReference w:type="default" r:id="rId16"/>
       <w:pgSz w:w="12240" w:h="15840"/>
       <w:pgMar w:top="1440" w:right="1440" w:bottom="1440" w:left="1440" w:header="708" w:footer="708" w:gutter="0"/>
       <w:cols w:space="708"/>
@@ -4225,122 +4050,9 @@
 <file path=word/numbering.xml><?xml version="1.0" encoding="utf-8"?>
 <w:numbering xmlns:wpc="http://schemas.microsoft.com/office/word/2010/wordprocessingCanvas" xmlns:cx="http://schemas.microsoft.com/office/drawing/2014/chartex" xmlns:cx1="http://schemas.microsoft.com/office/drawing/2015/9/8/chartex" xmlns:cx2="http://schemas.microsoft.com/office/drawing/2015/10/21/chartex" xmlns:cx3="http://schemas.microsoft.com/office/drawing/2016/5/9/chartex" xmlns:cx4="http://schemas.microsoft.com/office/drawing/2016/5/10/chartex" xmlns:cx5="http://schemas.microsoft.com/office/drawing/2016/5/11/chartex" xmlns:cx6="http://schemas.microsoft.com/office/drawing/2016/5/12/chartex" xmlns:cx7="http://schemas.microsoft.com/office/drawing/2016/5/13/chartex" xmlns:cx8="http://schemas.microsoft.com/office/drawing/2016/5/14/chartex" xmlns:mc="http://schemas.openxmlformats.org/markup-compatibility/2006" xmlns:aink="http://schemas.microsoft.com/office/drawing/2016/ink" xmlns:am3d="http://schemas.microsoft.com/office/drawing/2017/model3d" xmlns:o="urn:schemas-microsoft-com:office:office" xmlns:r="http://schemas.openxmlformats.org/officeDocument/2006/relationships" xmlns:m="http://schemas.openxmlformats.org/officeDocument/2006/math" xmlns:v="urn:schemas-microsoft-com:vml" xmlns:wp14="http://schemas.microsoft.com/office/word/2010/wordprocessingDrawing" xmlns:wp="http://schemas.openxmlformats.org/drawingml/2006/wordprocessingDrawing" xmlns:w10="urn:schemas-microsoft-com:office:word" xmlns:w="http://schemas.openxmlformats.org/wordprocessingml/2006/main" xmlns:w14="http://schemas.microsoft.com/office/word/2010/wordml" xmlns:w15="http://schemas.microsoft.com/office/word/2012/wordml" xmlns:w16cex="http://schemas.microsoft.com/office/word/2018/wordml/cex" xmlns:w16cid="http://schemas.microsoft.com/office/word/2016/wordml/cid" xmlns:w16="http://schemas.microsoft.com/office/word/2018/wordml" xmlns:w16se="http://schemas.microsoft.com/office/word/2015/wordml/symex" xmlns:wpg="http://schemas.microsoft.com/office/word/2010/wordprocessingGroup" xmlns:wpi="http://schemas.microsoft.com/office/word/2010/wordprocessingInk" xmlns:wne="http://schemas.microsoft.com/office/word/2006/wordml" xmlns:wps="http://schemas.microsoft.com/office/word/2010/wordprocessingShape" mc:Ignorable="w14 w15 w16se w16cid w16 w16cex wp14">
   <w:abstractNum w:abstractNumId="0" w15:restartNumberingAfterBreak="0">
-    <w:nsid w:val="31361320"/>
-    <w:multiLevelType w:val="multilevel"/>
-    <w:tmpl w:val="DC2E814E"/>
-    <w:lvl w:ilvl="0">
-      <w:start w:val="1"/>
-      <w:numFmt w:val="decimal"/>
-      <w:lvlText w:val="%1."/>
-      <w:lvlJc w:val="left"/>
-      <w:pPr>
-        <w:tabs>
-          <w:tab w:val="num" w:pos="720"/>
-        </w:tabs>
-        <w:ind w:left="720" w:hanging="360"/>
-      </w:pPr>
-    </w:lvl>
-    <w:lvl w:ilvl="1" w:tentative="1">
-      <w:start w:val="1"/>
-      <w:numFmt w:val="decimal"/>
-      <w:lvlText w:val="%2."/>
-      <w:lvlJc w:val="left"/>
-      <w:pPr>
-        <w:tabs>
-          <w:tab w:val="num" w:pos="1440"/>
-        </w:tabs>
-        <w:ind w:left="1440" w:hanging="360"/>
-      </w:pPr>
-    </w:lvl>
-    <w:lvl w:ilvl="2" w:tentative="1">
-      <w:start w:val="1"/>
-      <w:numFmt w:val="decimal"/>
-      <w:lvlText w:val="%3."/>
-      <w:lvlJc w:val="left"/>
-      <w:pPr>
-        <w:tabs>
-          <w:tab w:val="num" w:pos="2160"/>
-        </w:tabs>
-        <w:ind w:left="2160" w:hanging="360"/>
-      </w:pPr>
-    </w:lvl>
-    <w:lvl w:ilvl="3" w:tentative="1">
-      <w:start w:val="1"/>
-      <w:numFmt w:val="decimal"/>
-      <w:lvlText w:val="%4."/>
-      <w:lvlJc w:val="left"/>
-      <w:pPr>
-        <w:tabs>
-          <w:tab w:val="num" w:pos="2880"/>
-        </w:tabs>
-        <w:ind w:left="2880" w:hanging="360"/>
-      </w:pPr>
-    </w:lvl>
-    <w:lvl w:ilvl="4" w:tentative="1">
-      <w:start w:val="1"/>
-      <w:numFmt w:val="decimal"/>
-      <w:lvlText w:val="%5."/>
-      <w:lvlJc w:val="left"/>
-      <w:pPr>
-        <w:tabs>
-          <w:tab w:val="num" w:pos="3600"/>
-        </w:tabs>
-        <w:ind w:left="3600" w:hanging="360"/>
-      </w:pPr>
-    </w:lvl>
-    <w:lvl w:ilvl="5" w:tentative="1">
-      <w:start w:val="1"/>
-      <w:numFmt w:val="decimal"/>
-      <w:lvlText w:val="%6."/>
-      <w:lvlJc w:val="left"/>
-      <w:pPr>
-        <w:tabs>
-          <w:tab w:val="num" w:pos="4320"/>
-        </w:tabs>
-        <w:ind w:left="4320" w:hanging="360"/>
-      </w:pPr>
-    </w:lvl>
-    <w:lvl w:ilvl="6" w:tentative="1">
-      <w:start w:val="1"/>
-      <w:numFmt w:val="decimal"/>
-      <w:lvlText w:val="%7."/>
-      <w:lvlJc w:val="left"/>
-      <w:pPr>
-        <w:tabs>
-          <w:tab w:val="num" w:pos="5040"/>
-        </w:tabs>
-        <w:ind w:left="5040" w:hanging="360"/>
-      </w:pPr>
-    </w:lvl>
-    <w:lvl w:ilvl="7" w:tentative="1">
-      <w:start w:val="1"/>
-      <w:numFmt w:val="decimal"/>
-      <w:lvlText w:val="%8."/>
-      <w:lvlJc w:val="left"/>
-      <w:pPr>
-        <w:tabs>
-          <w:tab w:val="num" w:pos="5760"/>
-        </w:tabs>
-        <w:ind w:left="5760" w:hanging="360"/>
-      </w:pPr>
-    </w:lvl>
-    <w:lvl w:ilvl="8" w:tentative="1">
-      <w:start w:val="1"/>
-      <w:numFmt w:val="decimal"/>
-      <w:lvlText w:val="%9."/>
-      <w:lvlJc w:val="left"/>
-      <w:pPr>
-        <w:tabs>
-          <w:tab w:val="num" w:pos="6480"/>
-        </w:tabs>
-        <w:ind w:left="6480" w:hanging="360"/>
-      </w:pPr>
-    </w:lvl>
-  </w:abstractNum>
-  <w:abstractNum w:abstractNumId="1" w15:restartNumberingAfterBreak="0">
-    <w:nsid w:val="3A755DF4"/>
+    <w:nsid w:val="08F011F4"/>
     <w:multiLevelType w:val="hybridMultilevel"/>
-    <w:tmpl w:val="6EE848DA"/>
+    <w:tmpl w:val="0114C766"/>
     <w:lvl w:ilvl="0" w:tplc="10090011">
       <w:start w:val="1"/>
       <w:numFmt w:val="decimal"/>
@@ -4426,11 +4138,516 @@
       </w:pPr>
     </w:lvl>
   </w:abstractNum>
+  <w:abstractNum w:abstractNumId="1" w15:restartNumberingAfterBreak="0">
+    <w:nsid w:val="1E7347AB"/>
+    <w:multiLevelType w:val="hybridMultilevel"/>
+    <w:tmpl w:val="F1AABB86"/>
+    <w:lvl w:ilvl="0" w:tplc="F7E4678C">
+      <w:start w:val="1"/>
+      <w:numFmt w:val="bullet"/>
+      <w:lvlText w:val="-"/>
+      <w:lvlJc w:val="left"/>
+      <w:pPr>
+        <w:ind w:left="720" w:hanging="360"/>
+      </w:pPr>
+      <w:rPr>
+        <w:rFonts w:ascii="Arial" w:eastAsiaTheme="minorHAnsi" w:hAnsi="Arial" w:cs="Arial" w:hint="default"/>
+      </w:rPr>
+    </w:lvl>
+    <w:lvl w:ilvl="1" w:tplc="10090003" w:tentative="1">
+      <w:start w:val="1"/>
+      <w:numFmt w:val="bullet"/>
+      <w:lvlText w:val="o"/>
+      <w:lvlJc w:val="left"/>
+      <w:pPr>
+        <w:ind w:left="1440" w:hanging="360"/>
+      </w:pPr>
+      <w:rPr>
+        <w:rFonts w:ascii="Courier New" w:hAnsi="Courier New" w:cs="Courier New" w:hint="default"/>
+      </w:rPr>
+    </w:lvl>
+    <w:lvl w:ilvl="2" w:tplc="10090005" w:tentative="1">
+      <w:start w:val="1"/>
+      <w:numFmt w:val="bullet"/>
+      <w:lvlText w:val=""/>
+      <w:lvlJc w:val="left"/>
+      <w:pPr>
+        <w:ind w:left="2160" w:hanging="360"/>
+      </w:pPr>
+      <w:rPr>
+        <w:rFonts w:ascii="Wingdings" w:hAnsi="Wingdings" w:hint="default"/>
+      </w:rPr>
+    </w:lvl>
+    <w:lvl w:ilvl="3" w:tplc="10090001" w:tentative="1">
+      <w:start w:val="1"/>
+      <w:numFmt w:val="bullet"/>
+      <w:lvlText w:val=""/>
+      <w:lvlJc w:val="left"/>
+      <w:pPr>
+        <w:ind w:left="2880" w:hanging="360"/>
+      </w:pPr>
+      <w:rPr>
+        <w:rFonts w:ascii="Symbol" w:hAnsi="Symbol" w:hint="default"/>
+      </w:rPr>
+    </w:lvl>
+    <w:lvl w:ilvl="4" w:tplc="10090003" w:tentative="1">
+      <w:start w:val="1"/>
+      <w:numFmt w:val="bullet"/>
+      <w:lvlText w:val="o"/>
+      <w:lvlJc w:val="left"/>
+      <w:pPr>
+        <w:ind w:left="3600" w:hanging="360"/>
+      </w:pPr>
+      <w:rPr>
+        <w:rFonts w:ascii="Courier New" w:hAnsi="Courier New" w:cs="Courier New" w:hint="default"/>
+      </w:rPr>
+    </w:lvl>
+    <w:lvl w:ilvl="5" w:tplc="10090005" w:tentative="1">
+      <w:start w:val="1"/>
+      <w:numFmt w:val="bullet"/>
+      <w:lvlText w:val=""/>
+      <w:lvlJc w:val="left"/>
+      <w:pPr>
+        <w:ind w:left="4320" w:hanging="360"/>
+      </w:pPr>
+      <w:rPr>
+        <w:rFonts w:ascii="Wingdings" w:hAnsi="Wingdings" w:hint="default"/>
+      </w:rPr>
+    </w:lvl>
+    <w:lvl w:ilvl="6" w:tplc="10090001" w:tentative="1">
+      <w:start w:val="1"/>
+      <w:numFmt w:val="bullet"/>
+      <w:lvlText w:val=""/>
+      <w:lvlJc w:val="left"/>
+      <w:pPr>
+        <w:ind w:left="5040" w:hanging="360"/>
+      </w:pPr>
+      <w:rPr>
+        <w:rFonts w:ascii="Symbol" w:hAnsi="Symbol" w:hint="default"/>
+      </w:rPr>
+    </w:lvl>
+    <w:lvl w:ilvl="7" w:tplc="10090003" w:tentative="1">
+      <w:start w:val="1"/>
+      <w:numFmt w:val="bullet"/>
+      <w:lvlText w:val="o"/>
+      <w:lvlJc w:val="left"/>
+      <w:pPr>
+        <w:ind w:left="5760" w:hanging="360"/>
+      </w:pPr>
+      <w:rPr>
+        <w:rFonts w:ascii="Courier New" w:hAnsi="Courier New" w:cs="Courier New" w:hint="default"/>
+      </w:rPr>
+    </w:lvl>
+    <w:lvl w:ilvl="8" w:tplc="10090005" w:tentative="1">
+      <w:start w:val="1"/>
+      <w:numFmt w:val="bullet"/>
+      <w:lvlText w:val=""/>
+      <w:lvlJc w:val="left"/>
+      <w:pPr>
+        <w:ind w:left="6480" w:hanging="360"/>
+      </w:pPr>
+      <w:rPr>
+        <w:rFonts w:ascii="Wingdings" w:hAnsi="Wingdings" w:hint="default"/>
+      </w:rPr>
+    </w:lvl>
+  </w:abstractNum>
+  <w:abstractNum w:abstractNumId="2" w15:restartNumberingAfterBreak="0">
+    <w:nsid w:val="31361320"/>
+    <w:multiLevelType w:val="multilevel"/>
+    <w:tmpl w:val="DC2E814E"/>
+    <w:lvl w:ilvl="0">
+      <w:start w:val="1"/>
+      <w:numFmt w:val="decimal"/>
+      <w:lvlText w:val="%1."/>
+      <w:lvlJc w:val="left"/>
+      <w:pPr>
+        <w:tabs>
+          <w:tab w:val="num" w:pos="720"/>
+        </w:tabs>
+        <w:ind w:left="720" w:hanging="360"/>
+      </w:pPr>
+    </w:lvl>
+    <w:lvl w:ilvl="1" w:tentative="1">
+      <w:start w:val="1"/>
+      <w:numFmt w:val="decimal"/>
+      <w:lvlText w:val="%2."/>
+      <w:lvlJc w:val="left"/>
+      <w:pPr>
+        <w:tabs>
+          <w:tab w:val="num" w:pos="1440"/>
+        </w:tabs>
+        <w:ind w:left="1440" w:hanging="360"/>
+      </w:pPr>
+    </w:lvl>
+    <w:lvl w:ilvl="2" w:tentative="1">
+      <w:start w:val="1"/>
+      <w:numFmt w:val="decimal"/>
+      <w:lvlText w:val="%3."/>
+      <w:lvlJc w:val="left"/>
+      <w:pPr>
+        <w:tabs>
+          <w:tab w:val="num" w:pos="2160"/>
+        </w:tabs>
+        <w:ind w:left="2160" w:hanging="360"/>
+      </w:pPr>
+    </w:lvl>
+    <w:lvl w:ilvl="3" w:tentative="1">
+      <w:start w:val="1"/>
+      <w:numFmt w:val="decimal"/>
+      <w:lvlText w:val="%4."/>
+      <w:lvlJc w:val="left"/>
+      <w:pPr>
+        <w:tabs>
+          <w:tab w:val="num" w:pos="2880"/>
+        </w:tabs>
+        <w:ind w:left="2880" w:hanging="360"/>
+      </w:pPr>
+    </w:lvl>
+    <w:lvl w:ilvl="4" w:tentative="1">
+      <w:start w:val="1"/>
+      <w:numFmt w:val="decimal"/>
+      <w:lvlText w:val="%5."/>
+      <w:lvlJc w:val="left"/>
+      <w:pPr>
+        <w:tabs>
+          <w:tab w:val="num" w:pos="3600"/>
+        </w:tabs>
+        <w:ind w:left="3600" w:hanging="360"/>
+      </w:pPr>
+    </w:lvl>
+    <w:lvl w:ilvl="5" w:tentative="1">
+      <w:start w:val="1"/>
+      <w:numFmt w:val="decimal"/>
+      <w:lvlText w:val="%6."/>
+      <w:lvlJc w:val="left"/>
+      <w:pPr>
+        <w:tabs>
+          <w:tab w:val="num" w:pos="4320"/>
+        </w:tabs>
+        <w:ind w:left="4320" w:hanging="360"/>
+      </w:pPr>
+    </w:lvl>
+    <w:lvl w:ilvl="6" w:tentative="1">
+      <w:start w:val="1"/>
+      <w:numFmt w:val="decimal"/>
+      <w:lvlText w:val="%7."/>
+      <w:lvlJc w:val="left"/>
+      <w:pPr>
+        <w:tabs>
+          <w:tab w:val="num" w:pos="5040"/>
+        </w:tabs>
+        <w:ind w:left="5040" w:hanging="360"/>
+      </w:pPr>
+    </w:lvl>
+    <w:lvl w:ilvl="7" w:tentative="1">
+      <w:start w:val="1"/>
+      <w:numFmt w:val="decimal"/>
+      <w:lvlText w:val="%8."/>
+      <w:lvlJc w:val="left"/>
+      <w:pPr>
+        <w:tabs>
+          <w:tab w:val="num" w:pos="5760"/>
+        </w:tabs>
+        <w:ind w:left="5760" w:hanging="360"/>
+      </w:pPr>
+    </w:lvl>
+    <w:lvl w:ilvl="8" w:tentative="1">
+      <w:start w:val="1"/>
+      <w:numFmt w:val="decimal"/>
+      <w:lvlText w:val="%9."/>
+      <w:lvlJc w:val="left"/>
+      <w:pPr>
+        <w:tabs>
+          <w:tab w:val="num" w:pos="6480"/>
+        </w:tabs>
+        <w:ind w:left="6480" w:hanging="360"/>
+      </w:pPr>
+    </w:lvl>
+  </w:abstractNum>
+  <w:abstractNum w:abstractNumId="3" w15:restartNumberingAfterBreak="0">
+    <w:nsid w:val="3A755DF4"/>
+    <w:multiLevelType w:val="hybridMultilevel"/>
+    <w:tmpl w:val="6EE848DA"/>
+    <w:lvl w:ilvl="0" w:tplc="10090011">
+      <w:start w:val="1"/>
+      <w:numFmt w:val="decimal"/>
+      <w:lvlText w:val="%1)"/>
+      <w:lvlJc w:val="left"/>
+      <w:pPr>
+        <w:ind w:left="720" w:hanging="360"/>
+      </w:pPr>
+      <w:rPr>
+        <w:rFonts w:hint="default"/>
+      </w:rPr>
+    </w:lvl>
+    <w:lvl w:ilvl="1" w:tplc="10090019" w:tentative="1">
+      <w:start w:val="1"/>
+      <w:numFmt w:val="lowerLetter"/>
+      <w:lvlText w:val="%2."/>
+      <w:lvlJc w:val="left"/>
+      <w:pPr>
+        <w:ind w:left="1440" w:hanging="360"/>
+      </w:pPr>
+    </w:lvl>
+    <w:lvl w:ilvl="2" w:tplc="1009001B" w:tentative="1">
+      <w:start w:val="1"/>
+      <w:numFmt w:val="lowerRoman"/>
+      <w:lvlText w:val="%3."/>
+      <w:lvlJc w:val="right"/>
+      <w:pPr>
+        <w:ind w:left="2160" w:hanging="180"/>
+      </w:pPr>
+    </w:lvl>
+    <w:lvl w:ilvl="3" w:tplc="1009000F" w:tentative="1">
+      <w:start w:val="1"/>
+      <w:numFmt w:val="decimal"/>
+      <w:lvlText w:val="%4."/>
+      <w:lvlJc w:val="left"/>
+      <w:pPr>
+        <w:ind w:left="2880" w:hanging="360"/>
+      </w:pPr>
+    </w:lvl>
+    <w:lvl w:ilvl="4" w:tplc="10090019" w:tentative="1">
+      <w:start w:val="1"/>
+      <w:numFmt w:val="lowerLetter"/>
+      <w:lvlText w:val="%5."/>
+      <w:lvlJc w:val="left"/>
+      <w:pPr>
+        <w:ind w:left="3600" w:hanging="360"/>
+      </w:pPr>
+    </w:lvl>
+    <w:lvl w:ilvl="5" w:tplc="1009001B" w:tentative="1">
+      <w:start w:val="1"/>
+      <w:numFmt w:val="lowerRoman"/>
+      <w:lvlText w:val="%6."/>
+      <w:lvlJc w:val="right"/>
+      <w:pPr>
+        <w:ind w:left="4320" w:hanging="180"/>
+      </w:pPr>
+    </w:lvl>
+    <w:lvl w:ilvl="6" w:tplc="1009000F" w:tentative="1">
+      <w:start w:val="1"/>
+      <w:numFmt w:val="decimal"/>
+      <w:lvlText w:val="%7."/>
+      <w:lvlJc w:val="left"/>
+      <w:pPr>
+        <w:ind w:left="5040" w:hanging="360"/>
+      </w:pPr>
+    </w:lvl>
+    <w:lvl w:ilvl="7" w:tplc="10090019" w:tentative="1">
+      <w:start w:val="1"/>
+      <w:numFmt w:val="lowerLetter"/>
+      <w:lvlText w:val="%8."/>
+      <w:lvlJc w:val="left"/>
+      <w:pPr>
+        <w:ind w:left="5760" w:hanging="360"/>
+      </w:pPr>
+    </w:lvl>
+    <w:lvl w:ilvl="8" w:tplc="1009001B" w:tentative="1">
+      <w:start w:val="1"/>
+      <w:numFmt w:val="lowerRoman"/>
+      <w:lvlText w:val="%9."/>
+      <w:lvlJc w:val="right"/>
+      <w:pPr>
+        <w:ind w:left="6480" w:hanging="180"/>
+      </w:pPr>
+    </w:lvl>
+  </w:abstractNum>
+  <w:abstractNum w:abstractNumId="4" w15:restartNumberingAfterBreak="0">
+    <w:nsid w:val="4E7810F0"/>
+    <w:multiLevelType w:val="hybridMultilevel"/>
+    <w:tmpl w:val="087010D6"/>
+    <w:lvl w:ilvl="0" w:tplc="10090011">
+      <w:start w:val="1"/>
+      <w:numFmt w:val="decimal"/>
+      <w:lvlText w:val="%1)"/>
+      <w:lvlJc w:val="left"/>
+      <w:pPr>
+        <w:ind w:left="720" w:hanging="360"/>
+      </w:pPr>
+      <w:rPr>
+        <w:rFonts w:hint="default"/>
+      </w:rPr>
+    </w:lvl>
+    <w:lvl w:ilvl="1" w:tplc="10090019" w:tentative="1">
+      <w:start w:val="1"/>
+      <w:numFmt w:val="lowerLetter"/>
+      <w:lvlText w:val="%2."/>
+      <w:lvlJc w:val="left"/>
+      <w:pPr>
+        <w:ind w:left="1440" w:hanging="360"/>
+      </w:pPr>
+    </w:lvl>
+    <w:lvl w:ilvl="2" w:tplc="1009001B" w:tentative="1">
+      <w:start w:val="1"/>
+      <w:numFmt w:val="lowerRoman"/>
+      <w:lvlText w:val="%3."/>
+      <w:lvlJc w:val="right"/>
+      <w:pPr>
+        <w:ind w:left="2160" w:hanging="180"/>
+      </w:pPr>
+    </w:lvl>
+    <w:lvl w:ilvl="3" w:tplc="1009000F" w:tentative="1">
+      <w:start w:val="1"/>
+      <w:numFmt w:val="decimal"/>
+      <w:lvlText w:val="%4."/>
+      <w:lvlJc w:val="left"/>
+      <w:pPr>
+        <w:ind w:left="2880" w:hanging="360"/>
+      </w:pPr>
+    </w:lvl>
+    <w:lvl w:ilvl="4" w:tplc="10090019" w:tentative="1">
+      <w:start w:val="1"/>
+      <w:numFmt w:val="lowerLetter"/>
+      <w:lvlText w:val="%5."/>
+      <w:lvlJc w:val="left"/>
+      <w:pPr>
+        <w:ind w:left="3600" w:hanging="360"/>
+      </w:pPr>
+    </w:lvl>
+    <w:lvl w:ilvl="5" w:tplc="1009001B" w:tentative="1">
+      <w:start w:val="1"/>
+      <w:numFmt w:val="lowerRoman"/>
+      <w:lvlText w:val="%6."/>
+      <w:lvlJc w:val="right"/>
+      <w:pPr>
+        <w:ind w:left="4320" w:hanging="180"/>
+      </w:pPr>
+    </w:lvl>
+    <w:lvl w:ilvl="6" w:tplc="1009000F" w:tentative="1">
+      <w:start w:val="1"/>
+      <w:numFmt w:val="decimal"/>
+      <w:lvlText w:val="%7."/>
+      <w:lvlJc w:val="left"/>
+      <w:pPr>
+        <w:ind w:left="5040" w:hanging="360"/>
+      </w:pPr>
+    </w:lvl>
+    <w:lvl w:ilvl="7" w:tplc="10090019" w:tentative="1">
+      <w:start w:val="1"/>
+      <w:numFmt w:val="lowerLetter"/>
+      <w:lvlText w:val="%8."/>
+      <w:lvlJc w:val="left"/>
+      <w:pPr>
+        <w:ind w:left="5760" w:hanging="360"/>
+      </w:pPr>
+    </w:lvl>
+    <w:lvl w:ilvl="8" w:tplc="1009001B" w:tentative="1">
+      <w:start w:val="1"/>
+      <w:numFmt w:val="lowerRoman"/>
+      <w:lvlText w:val="%9."/>
+      <w:lvlJc w:val="right"/>
+      <w:pPr>
+        <w:ind w:left="6480" w:hanging="180"/>
+      </w:pPr>
+    </w:lvl>
+  </w:abstractNum>
+  <w:abstractNum w:abstractNumId="5" w15:restartNumberingAfterBreak="0">
+    <w:nsid w:val="6A174392"/>
+    <w:multiLevelType w:val="hybridMultilevel"/>
+    <w:tmpl w:val="4EB2534A"/>
+    <w:lvl w:ilvl="0" w:tplc="10090011">
+      <w:start w:val="1"/>
+      <w:numFmt w:val="decimal"/>
+      <w:lvlText w:val="%1)"/>
+      <w:lvlJc w:val="left"/>
+      <w:pPr>
+        <w:ind w:left="720" w:hanging="360"/>
+      </w:pPr>
+      <w:rPr>
+        <w:rFonts w:hint="default"/>
+      </w:rPr>
+    </w:lvl>
+    <w:lvl w:ilvl="1" w:tplc="10090019" w:tentative="1">
+      <w:start w:val="1"/>
+      <w:numFmt w:val="lowerLetter"/>
+      <w:lvlText w:val="%2."/>
+      <w:lvlJc w:val="left"/>
+      <w:pPr>
+        <w:ind w:left="1440" w:hanging="360"/>
+      </w:pPr>
+    </w:lvl>
+    <w:lvl w:ilvl="2" w:tplc="1009001B" w:tentative="1">
+      <w:start w:val="1"/>
+      <w:numFmt w:val="lowerRoman"/>
+      <w:lvlText w:val="%3."/>
+      <w:lvlJc w:val="right"/>
+      <w:pPr>
+        <w:ind w:left="2160" w:hanging="180"/>
+      </w:pPr>
+    </w:lvl>
+    <w:lvl w:ilvl="3" w:tplc="1009000F" w:tentative="1">
+      <w:start w:val="1"/>
+      <w:numFmt w:val="decimal"/>
+      <w:lvlText w:val="%4."/>
+      <w:lvlJc w:val="left"/>
+      <w:pPr>
+        <w:ind w:left="2880" w:hanging="360"/>
+      </w:pPr>
+    </w:lvl>
+    <w:lvl w:ilvl="4" w:tplc="10090019" w:tentative="1">
+      <w:start w:val="1"/>
+      <w:numFmt w:val="lowerLetter"/>
+      <w:lvlText w:val="%5."/>
+      <w:lvlJc w:val="left"/>
+      <w:pPr>
+        <w:ind w:left="3600" w:hanging="360"/>
+      </w:pPr>
+    </w:lvl>
+    <w:lvl w:ilvl="5" w:tplc="1009001B" w:tentative="1">
+      <w:start w:val="1"/>
+      <w:numFmt w:val="lowerRoman"/>
+      <w:lvlText w:val="%6."/>
+      <w:lvlJc w:val="right"/>
+      <w:pPr>
+        <w:ind w:left="4320" w:hanging="180"/>
+      </w:pPr>
+    </w:lvl>
+    <w:lvl w:ilvl="6" w:tplc="1009000F" w:tentative="1">
+      <w:start w:val="1"/>
+      <w:numFmt w:val="decimal"/>
+      <w:lvlText w:val="%7."/>
+      <w:lvlJc w:val="left"/>
+      <w:pPr>
+        <w:ind w:left="5040" w:hanging="360"/>
+      </w:pPr>
+    </w:lvl>
+    <w:lvl w:ilvl="7" w:tplc="10090019" w:tentative="1">
+      <w:start w:val="1"/>
+      <w:numFmt w:val="lowerLetter"/>
+      <w:lvlText w:val="%8."/>
+      <w:lvlJc w:val="left"/>
+      <w:pPr>
+        <w:ind w:left="5760" w:hanging="360"/>
+      </w:pPr>
+    </w:lvl>
+    <w:lvl w:ilvl="8" w:tplc="1009001B" w:tentative="1">
+      <w:start w:val="1"/>
+      <w:numFmt w:val="lowerRoman"/>
+      <w:lvlText w:val="%9."/>
+      <w:lvlJc w:val="right"/>
+      <w:pPr>
+        <w:ind w:left="6480" w:hanging="180"/>
+      </w:pPr>
+    </w:lvl>
+  </w:abstractNum>
   <w:num w:numId="1">
+    <w:abstractNumId w:val="3"/>
+  </w:num>
+  <w:num w:numId="2">
+    <w:abstractNumId w:val="2"/>
+  </w:num>
+  <w:num w:numId="3">
+    <w:abstractNumId w:val="0"/>
+  </w:num>
+  <w:num w:numId="4">
     <w:abstractNumId w:val="1"/>
   </w:num>
-  <w:num w:numId="2">
-    <w:abstractNumId w:val="0"/>
+  <w:num w:numId="5">
+    <w:abstractNumId w:val="4"/>
+  </w:num>
+  <w:num w:numId="6">
+    <w:abstractNumId w:val="5"/>
   </w:num>
 </w:numbering>
 </file>
@@ -5282,4 +5499,16 @@
     </a:ext>
   </a:extLst>
 </a:theme>
+</file>
+
+<file path=customXml/item1.xml><?xml version="1.0" encoding="utf-8"?>
+<b:Sources xmlns:b="http://schemas.openxmlformats.org/officeDocument/2006/bibliography" xmlns="http://schemas.openxmlformats.org/officeDocument/2006/bibliography" SelectedStyle="\APASixthEditionOfficeOnline.xsl" StyleName="APA" Version="6"/>
+</file>
+
+<file path=customXml/itemProps1.xml><?xml version="1.0" encoding="utf-8"?>
+<ds:datastoreItem xmlns:ds="http://schemas.openxmlformats.org/officeDocument/2006/customXml" ds:itemID="{82ACCAFF-5CDB-48B5-8DBE-F6A5A4F30716}">
+  <ds:schemaRefs>
+    <ds:schemaRef ds:uri="http://schemas.openxmlformats.org/officeDocument/2006/bibliography"/>
+  </ds:schemaRefs>
+</ds:datastoreItem>
 </file>
</xml_diff>